<commit_message>
[romio] add read file by url
</commit_message>
<xml_diff>
--- a/CSC00008/BT1_1981223/setup_baitap_1.docx
+++ b/CSC00008/BT1_1981223/setup_baitap_1.docx
@@ -2,10 +2,1353 @@
 <file path=word/document.xml><?xml version="1.0" encoding="utf-8"?>
 <w:document xmlns:wpc="http://schemas.microsoft.com/office/word/2010/wordprocessingCanvas" xmlns:cx="http://schemas.microsoft.com/office/drawing/2014/chartex" xmlns:cx1="http://schemas.microsoft.com/office/drawing/2015/9/8/chartex" xmlns:cx2="http://schemas.microsoft.com/office/drawing/2015/10/21/chartex" xmlns:cx3="http://schemas.microsoft.com/office/drawing/2016/5/9/chartex" xmlns:cx4="http://schemas.microsoft.com/office/drawing/2016/5/10/chartex" xmlns:cx5="http://schemas.microsoft.com/office/drawing/2016/5/11/chartex" xmlns:cx6="http://schemas.microsoft.com/office/drawing/2016/5/12/chartex" xmlns:cx7="http://schemas.microsoft.com/office/drawing/2016/5/13/chartex" xmlns:cx8="http://schemas.microsoft.com/office/drawing/2016/5/14/chartex" xmlns:mc="http://schemas.openxmlformats.org/markup-compatibility/2006" xmlns:aink="http://schemas.microsoft.com/office/drawing/2016/ink" xmlns:am3d="http://schemas.microsoft.com/office/drawing/2017/model3d" xmlns:o="urn:schemas-microsoft-com:office:office" xmlns:r="http://schemas.openxmlformats.org/officeDocument/2006/relationships" xmlns:m="http://schemas.openxmlformats.org/officeDocument/2006/math" xmlns:v="urn:schemas-microsoft-com:vml" xmlns:wp14="http://schemas.microsoft.com/office/word/2010/wordprocessingDrawing" xmlns:wp="http://schemas.openxmlformats.org/drawingml/2006/wordprocessingDrawing" xmlns:w10="urn:schemas-microsoft-com:office:word" xmlns:w="http://schemas.openxmlformats.org/wordprocessingml/2006/main" xmlns:w14="http://schemas.microsoft.com/office/word/2010/wordml" xmlns:w15="http://schemas.microsoft.com/office/word/2012/wordml" xmlns:w16cex="http://schemas.microsoft.com/office/word/2018/wordml/cex" xmlns:w16cid="http://schemas.microsoft.com/office/word/2016/wordml/cid" xmlns:w16="http://schemas.microsoft.com/office/word/2018/wordml" xmlns:w16sdtdh="http://schemas.microsoft.com/office/word/2020/wordml/sdtdatahash" xmlns:w16se="http://schemas.microsoft.com/office/word/2015/wordml/symex" xmlns:wpg="http://schemas.microsoft.com/office/word/2010/wordprocessingGroup" xmlns:wpi="http://schemas.microsoft.com/office/word/2010/wordprocessingInk" xmlns:wne="http://schemas.microsoft.com/office/word/2006/wordml" xmlns:wps="http://schemas.microsoft.com/office/word/2010/wordprocessingShape" mc:Ignorable="w14 w15 w16se w16cid w16 w16cex w16sdtdh wp14">
   <w:body>
-    <w:p/>
+    <w:p>
+      <w:pPr>
+        <w:rPr>
+          <w:rFonts w:ascii="Times New Roman" w:hAnsi="Times New Roman" w:cs="Times New Roman"/>
+          <w:sz w:val="24"/>
+          <w:szCs w:val="24"/>
+        </w:rPr>
+      </w:pPr>
+      <w:r>
+        <w:rPr>
+          <w:rFonts w:ascii="Times New Roman" w:hAnsi="Times New Roman" w:cs="Times New Roman"/>
+          <w:noProof/>
+          <w:sz w:val="24"/>
+          <w:szCs w:val="24"/>
+        </w:rPr>
+        <mc:AlternateContent>
+          <mc:Choice Requires="wps">
+            <w:drawing>
+              <wp:anchor distT="0" distB="0" distL="114300" distR="114300" simplePos="0" relativeHeight="251659264" behindDoc="0" locked="0" layoutInCell="1" allowOverlap="1" wp14:anchorId="4A5BEE65" wp14:editId="1D7FC957">
+                <wp:simplePos x="0" y="0"/>
+                <wp:positionH relativeFrom="column">
+                  <wp:posOffset>3829050</wp:posOffset>
+                </wp:positionH>
+                <wp:positionV relativeFrom="paragraph">
+                  <wp:posOffset>-19050</wp:posOffset>
+                </wp:positionV>
+                <wp:extent cx="2333625" cy="1038225"/>
+                <wp:effectExtent l="0" t="0" r="28575" b="28575"/>
+                <wp:wrapNone/>
+                <wp:docPr id="2" name="Text Box 2"/>
+                <wp:cNvGraphicFramePr/>
+                <a:graphic xmlns:a="http://schemas.openxmlformats.org/drawingml/2006/main">
+                  <a:graphicData uri="http://schemas.microsoft.com/office/word/2010/wordprocessingShape">
+                    <wps:wsp>
+                      <wps:cNvSpPr txBox="1"/>
+                      <wps:spPr>
+                        <a:xfrm>
+                          <a:off x="0" y="0"/>
+                          <a:ext cx="2333625" cy="1038225"/>
+                        </a:xfrm>
+                        <a:prstGeom prst="rect">
+                          <a:avLst/>
+                        </a:prstGeom>
+                        <a:solidFill>
+                          <a:schemeClr val="lt1"/>
+                        </a:solidFill>
+                        <a:ln w="6350">
+                          <a:solidFill>
+                            <a:prstClr val="black"/>
+                          </a:solidFill>
+                        </a:ln>
+                      </wps:spPr>
+                      <wps:txbx>
+                        <w:txbxContent>
+                          <w:p>
+                            <w:pPr>
+                              <w:spacing w:after="0"/>
+                              <w:rPr>
+                                <w:rFonts w:ascii="VNI-Times" w:hAnsi="VNI-Times"/>
+                                <w:sz w:val="24"/>
+                                <w:szCs w:val="24"/>
+                              </w:rPr>
+                            </w:pPr>
+                            <w:r>
+                              <w:rPr>
+                                <w:rFonts w:ascii="VNI-Times" w:hAnsi="VNI-Times"/>
+                                <w:b/>
+                                <w:bCs/>
+                                <w:sz w:val="24"/>
+                                <w:szCs w:val="24"/>
+                              </w:rPr>
+                              <w:t>MSSV</w:t>
+                            </w:r>
+                            <w:r>
+                              <w:rPr>
+                                <w:rFonts w:ascii="VNI-Times" w:hAnsi="VNI-Times"/>
+                                <w:sz w:val="24"/>
+                                <w:szCs w:val="24"/>
+                              </w:rPr>
+                              <w:t>: 1981223</w:t>
+                            </w:r>
+                          </w:p>
+                          <w:p>
+                            <w:pPr>
+                              <w:spacing w:after="0"/>
+                              <w:rPr>
+                                <w:rFonts w:ascii="Cambria" w:hAnsi="Cambria"/>
+                                <w:sz w:val="24"/>
+                                <w:szCs w:val="24"/>
+                              </w:rPr>
+                            </w:pPr>
+                            <w:proofErr w:type="spellStart"/>
+                            <w:r>
+                              <w:rPr>
+                                <w:rFonts w:ascii="VNI-Times" w:hAnsi="VNI-Times"/>
+                                <w:b/>
+                                <w:bCs/>
+                                <w:sz w:val="24"/>
+                                <w:szCs w:val="24"/>
+                              </w:rPr>
+                              <w:t>H</w:t>
+                            </w:r>
+                            <w:r>
+                              <w:rPr>
+                                <w:rFonts w:ascii="Cambria" w:hAnsi="Cambria"/>
+                                <w:b/>
+                                <w:bCs/>
+                                <w:sz w:val="24"/>
+                                <w:szCs w:val="24"/>
+                              </w:rPr>
+                              <w:t>ọ</w:t>
+                            </w:r>
+                            <w:proofErr w:type="spellEnd"/>
+                            <w:r>
+                              <w:rPr>
+                                <w:rFonts w:ascii="Cambria" w:hAnsi="Cambria"/>
+                                <w:b/>
+                                <w:bCs/>
+                                <w:sz w:val="24"/>
+                                <w:szCs w:val="24"/>
+                              </w:rPr>
+                              <w:t xml:space="preserve"> </w:t>
+                            </w:r>
+                            <w:proofErr w:type="spellStart"/>
+                            <w:r>
+                              <w:rPr>
+                                <w:rFonts w:ascii="Cambria" w:hAnsi="Cambria"/>
+                                <w:b/>
+                                <w:bCs/>
+                                <w:sz w:val="24"/>
+                                <w:szCs w:val="24"/>
+                              </w:rPr>
+                              <w:t>và</w:t>
+                            </w:r>
+                            <w:proofErr w:type="spellEnd"/>
+                            <w:r>
+                              <w:rPr>
+                                <w:rFonts w:ascii="Cambria" w:hAnsi="Cambria"/>
+                                <w:b/>
+                                <w:bCs/>
+                                <w:sz w:val="24"/>
+                                <w:szCs w:val="24"/>
+                              </w:rPr>
+                              <w:t xml:space="preserve"> tên</w:t>
+                            </w:r>
+                            <w:r>
+                              <w:rPr>
+                                <w:rFonts w:ascii="Cambria" w:hAnsi="Cambria"/>
+                                <w:sz w:val="24"/>
+                                <w:szCs w:val="24"/>
+                              </w:rPr>
+                              <w:t xml:space="preserve">: </w:t>
+                            </w:r>
+                            <w:proofErr w:type="spellStart"/>
+                            <w:r>
+                              <w:rPr>
+                                <w:rFonts w:ascii="Cambria" w:hAnsi="Cambria"/>
+                                <w:sz w:val="24"/>
+                                <w:szCs w:val="24"/>
+                              </w:rPr>
+                              <w:t>Nguyễn</w:t>
+                            </w:r>
+                            <w:proofErr w:type="spellEnd"/>
+                            <w:r>
+                              <w:rPr>
+                                <w:rFonts w:ascii="Cambria" w:hAnsi="Cambria"/>
+                                <w:sz w:val="24"/>
+                                <w:szCs w:val="24"/>
+                              </w:rPr>
+                              <w:t xml:space="preserve"> </w:t>
+                            </w:r>
+                            <w:proofErr w:type="spellStart"/>
+                            <w:r>
+                              <w:rPr>
+                                <w:rFonts w:ascii="Cambria" w:hAnsi="Cambria"/>
+                                <w:sz w:val="24"/>
+                                <w:szCs w:val="24"/>
+                              </w:rPr>
+                              <w:t>Duy</w:t>
+                            </w:r>
+                            <w:proofErr w:type="spellEnd"/>
+                            <w:r>
+                              <w:rPr>
+                                <w:rFonts w:ascii="Cambria" w:hAnsi="Cambria"/>
+                                <w:sz w:val="24"/>
+                                <w:szCs w:val="24"/>
+                              </w:rPr>
+                              <w:t xml:space="preserve"> </w:t>
+                            </w:r>
+                            <w:proofErr w:type="spellStart"/>
+                            <w:r>
+                              <w:rPr>
+                                <w:rFonts w:ascii="Cambria" w:hAnsi="Cambria"/>
+                                <w:sz w:val="24"/>
+                                <w:szCs w:val="24"/>
+                              </w:rPr>
+                              <w:t>Khương</w:t>
+                            </w:r>
+                            <w:proofErr w:type="spellEnd"/>
+                          </w:p>
+                          <w:p>
+                            <w:pPr>
+                              <w:spacing w:after="0"/>
+                              <w:rPr>
+                                <w:rFonts w:ascii="Times New Roman" w:hAnsi="Times New Roman" w:cs="Times New Roman"/>
+                                <w:sz w:val="24"/>
+                              </w:rPr>
+                            </w:pPr>
+                            <w:r>
+                              <w:rPr>
+                                <w:rFonts w:ascii="Cambria" w:hAnsi="Cambria"/>
+                                <w:b/>
+                                <w:bCs/>
+                                <w:sz w:val="24"/>
+                                <w:szCs w:val="24"/>
+                              </w:rPr>
+                              <w:t>MSSV</w:t>
+                            </w:r>
+                            <w:r>
+                              <w:rPr>
+                                <w:rFonts w:ascii="Cambria" w:hAnsi="Cambria"/>
+                                <w:sz w:val="24"/>
+                                <w:szCs w:val="24"/>
+                              </w:rPr>
+                              <w:t>:</w:t>
+                            </w:r>
+                            <w:r>
+                              <w:rPr>
+                                <w:rFonts w:ascii="Times New Roman" w:hAnsi="Times New Roman" w:cs="Times New Roman"/>
+                                <w:sz w:val="24"/>
+                              </w:rPr>
+                              <w:t xml:space="preserve"> </w:t>
+                            </w:r>
+                            <w:r>
+                              <w:rPr>
+                                <w:rFonts w:ascii="Times New Roman" w:hAnsi="Times New Roman" w:cs="Times New Roman"/>
+                                <w:sz w:val="24"/>
+                              </w:rPr>
+                              <w:t>20880263</w:t>
+                            </w:r>
+                          </w:p>
+                          <w:p>
+                            <w:pPr>
+                              <w:spacing w:after="0"/>
+                              <w:rPr>
+                                <w:rFonts w:ascii="Cambria" w:hAnsi="Cambria"/>
+                                <w:sz w:val="24"/>
+                                <w:szCs w:val="24"/>
+                              </w:rPr>
+                            </w:pPr>
+                            <w:proofErr w:type="spellStart"/>
+                            <w:r>
+                              <w:rPr>
+                                <w:rFonts w:ascii="VNI-Times" w:hAnsi="VNI-Times"/>
+                                <w:b/>
+                                <w:bCs/>
+                                <w:sz w:val="24"/>
+                                <w:szCs w:val="24"/>
+                              </w:rPr>
+                              <w:t>H</w:t>
+                            </w:r>
+                            <w:r>
+                              <w:rPr>
+                                <w:rFonts w:ascii="Cambria" w:hAnsi="Cambria"/>
+                                <w:b/>
+                                <w:bCs/>
+                                <w:sz w:val="24"/>
+                                <w:szCs w:val="24"/>
+                              </w:rPr>
+                              <w:t>ọ</w:t>
+                            </w:r>
+                            <w:proofErr w:type="spellEnd"/>
+                            <w:r>
+                              <w:rPr>
+                                <w:rFonts w:ascii="Cambria" w:hAnsi="Cambria"/>
+                                <w:b/>
+                                <w:bCs/>
+                                <w:sz w:val="24"/>
+                                <w:szCs w:val="24"/>
+                              </w:rPr>
+                              <w:t xml:space="preserve"> </w:t>
+                            </w:r>
+                            <w:proofErr w:type="spellStart"/>
+                            <w:r>
+                              <w:rPr>
+                                <w:rFonts w:ascii="Cambria" w:hAnsi="Cambria"/>
+                                <w:b/>
+                                <w:bCs/>
+                                <w:sz w:val="24"/>
+                                <w:szCs w:val="24"/>
+                              </w:rPr>
+                              <w:t>và</w:t>
+                            </w:r>
+                            <w:proofErr w:type="spellEnd"/>
+                            <w:r>
+                              <w:rPr>
+                                <w:rFonts w:ascii="Cambria" w:hAnsi="Cambria"/>
+                                <w:b/>
+                                <w:bCs/>
+                                <w:sz w:val="24"/>
+                                <w:szCs w:val="24"/>
+                              </w:rPr>
+                              <w:t xml:space="preserve"> tên</w:t>
+                            </w:r>
+                            <w:r>
+                              <w:rPr>
+                                <w:rFonts w:ascii="Cambria" w:hAnsi="Cambria"/>
+                                <w:sz w:val="24"/>
+                                <w:szCs w:val="24"/>
+                              </w:rPr>
+                              <w:t xml:space="preserve">: </w:t>
+                            </w:r>
+                            <w:proofErr w:type="spellStart"/>
+                            <w:r>
+                              <w:rPr>
+                                <w:rFonts w:ascii="Times New Roman" w:hAnsi="Times New Roman" w:cs="Times New Roman"/>
+                                <w:sz w:val="24"/>
+                              </w:rPr>
+                              <w:t>Nguyễn</w:t>
+                            </w:r>
+                            <w:proofErr w:type="spellEnd"/>
+                            <w:r>
+                              <w:rPr>
+                                <w:rFonts w:ascii="Times New Roman" w:hAnsi="Times New Roman" w:cs="Times New Roman"/>
+                                <w:sz w:val="24"/>
+                              </w:rPr>
+                              <w:t xml:space="preserve"> </w:t>
+                            </w:r>
+                            <w:proofErr w:type="spellStart"/>
+                            <w:r>
+                              <w:rPr>
+                                <w:rFonts w:ascii="Times New Roman" w:hAnsi="Times New Roman" w:cs="Times New Roman"/>
+                                <w:sz w:val="24"/>
+                              </w:rPr>
+                              <w:t>Hoàng</w:t>
+                            </w:r>
+                            <w:proofErr w:type="spellEnd"/>
+                            <w:r>
+                              <w:rPr>
+                                <w:rFonts w:ascii="Times New Roman" w:hAnsi="Times New Roman" w:cs="Times New Roman"/>
+                                <w:sz w:val="24"/>
+                              </w:rPr>
+                              <w:t xml:space="preserve"> Nam</w:t>
+                            </w:r>
+                          </w:p>
+                          <w:p>
+                            <w:pPr>
+                              <w:spacing w:after="0"/>
+                              <w:rPr>
+                                <w:rFonts w:ascii="Cambria" w:hAnsi="Cambria"/>
+                                <w:sz w:val="24"/>
+                                <w:szCs w:val="24"/>
+                              </w:rPr>
+                            </w:pPr>
+                          </w:p>
+                        </w:txbxContent>
+                      </wps:txbx>
+                      <wps:bodyPr rot="0" spcFirstLastPara="0" vertOverflow="overflow" horzOverflow="overflow" vert="horz" wrap="square" lIns="91440" tIns="45720" rIns="91440" bIns="45720" numCol="1" spcCol="0" rtlCol="0" fromWordArt="0" anchor="t" anchorCtr="0" forceAA="0" compatLnSpc="1">
+                        <a:prstTxWarp prst="textNoShape">
+                          <a:avLst/>
+                        </a:prstTxWarp>
+                        <a:noAutofit/>
+                      </wps:bodyPr>
+                    </wps:wsp>
+                  </a:graphicData>
+                </a:graphic>
+                <wp14:sizeRelH relativeFrom="margin">
+                  <wp14:pctWidth>0</wp14:pctWidth>
+                </wp14:sizeRelH>
+                <wp14:sizeRelV relativeFrom="margin">
+                  <wp14:pctHeight>0</wp14:pctHeight>
+                </wp14:sizeRelV>
+              </wp:anchor>
+            </w:drawing>
+          </mc:Choice>
+          <mc:Fallback>
+            <w:pict>
+              <v:shapetype w14:anchorId="4A5BEE65" id="_x0000_t202" coordsize="21600,21600" o:spt="202" path="m,l,21600r21600,l21600,xe">
+                <v:stroke joinstyle="miter"/>
+                <v:path gradientshapeok="t" o:connecttype="rect"/>
+              </v:shapetype>
+              <v:shape id="Text Box 2" o:spid="_x0000_s1026" type="#_x0000_t202" style="position:absolute;margin-left:301.5pt;margin-top:-1.5pt;width:183.75pt;height:81.75pt;z-index:251659264;visibility:visible;mso-wrap-style:square;mso-width-percent:0;mso-height-percent:0;mso-wrap-distance-left:9pt;mso-wrap-distance-top:0;mso-wrap-distance-right:9pt;mso-wrap-distance-bottom:0;mso-position-horizontal:absolute;mso-position-horizontal-relative:text;mso-position-vertical:absolute;mso-position-vertical-relative:text;mso-width-percent:0;mso-height-percent:0;mso-width-relative:margin;mso-height-relative:margin;v-text-anchor:top" o:gfxdata="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" fillcolor="white [3201]" strokeweight=".5pt">
+                <v:textbox>
+                  <w:txbxContent>
+                    <w:p>
+                      <w:pPr>
+                        <w:spacing w:after="0"/>
+                        <w:rPr>
+                          <w:rFonts w:ascii="VNI-Times" w:hAnsi="VNI-Times"/>
+                          <w:sz w:val="24"/>
+                          <w:szCs w:val="24"/>
+                        </w:rPr>
+                      </w:pPr>
+                      <w:r>
+                        <w:rPr>
+                          <w:rFonts w:ascii="VNI-Times" w:hAnsi="VNI-Times"/>
+                          <w:b/>
+                          <w:bCs/>
+                          <w:sz w:val="24"/>
+                          <w:szCs w:val="24"/>
+                        </w:rPr>
+                        <w:t>MSSV</w:t>
+                      </w:r>
+                      <w:r>
+                        <w:rPr>
+                          <w:rFonts w:ascii="VNI-Times" w:hAnsi="VNI-Times"/>
+                          <w:sz w:val="24"/>
+                          <w:szCs w:val="24"/>
+                        </w:rPr>
+                        <w:t>: 1981223</w:t>
+                      </w:r>
+                    </w:p>
+                    <w:p>
+                      <w:pPr>
+                        <w:spacing w:after="0"/>
+                        <w:rPr>
+                          <w:rFonts w:ascii="Cambria" w:hAnsi="Cambria"/>
+                          <w:sz w:val="24"/>
+                          <w:szCs w:val="24"/>
+                        </w:rPr>
+                      </w:pPr>
+                      <w:proofErr w:type="spellStart"/>
+                      <w:r>
+                        <w:rPr>
+                          <w:rFonts w:ascii="VNI-Times" w:hAnsi="VNI-Times"/>
+                          <w:b/>
+                          <w:bCs/>
+                          <w:sz w:val="24"/>
+                          <w:szCs w:val="24"/>
+                        </w:rPr>
+                        <w:t>H</w:t>
+                      </w:r>
+                      <w:r>
+                        <w:rPr>
+                          <w:rFonts w:ascii="Cambria" w:hAnsi="Cambria"/>
+                          <w:b/>
+                          <w:bCs/>
+                          <w:sz w:val="24"/>
+                          <w:szCs w:val="24"/>
+                        </w:rPr>
+                        <w:t>ọ</w:t>
+                      </w:r>
+                      <w:proofErr w:type="spellEnd"/>
+                      <w:r>
+                        <w:rPr>
+                          <w:rFonts w:ascii="Cambria" w:hAnsi="Cambria"/>
+                          <w:b/>
+                          <w:bCs/>
+                          <w:sz w:val="24"/>
+                          <w:szCs w:val="24"/>
+                        </w:rPr>
+                        <w:t xml:space="preserve"> </w:t>
+                      </w:r>
+                      <w:proofErr w:type="spellStart"/>
+                      <w:r>
+                        <w:rPr>
+                          <w:rFonts w:ascii="Cambria" w:hAnsi="Cambria"/>
+                          <w:b/>
+                          <w:bCs/>
+                          <w:sz w:val="24"/>
+                          <w:szCs w:val="24"/>
+                        </w:rPr>
+                        <w:t>và</w:t>
+                      </w:r>
+                      <w:proofErr w:type="spellEnd"/>
+                      <w:r>
+                        <w:rPr>
+                          <w:rFonts w:ascii="Cambria" w:hAnsi="Cambria"/>
+                          <w:b/>
+                          <w:bCs/>
+                          <w:sz w:val="24"/>
+                          <w:szCs w:val="24"/>
+                        </w:rPr>
+                        <w:t xml:space="preserve"> tên</w:t>
+                      </w:r>
+                      <w:r>
+                        <w:rPr>
+                          <w:rFonts w:ascii="Cambria" w:hAnsi="Cambria"/>
+                          <w:sz w:val="24"/>
+                          <w:szCs w:val="24"/>
+                        </w:rPr>
+                        <w:t xml:space="preserve">: </w:t>
+                      </w:r>
+                      <w:proofErr w:type="spellStart"/>
+                      <w:r>
+                        <w:rPr>
+                          <w:rFonts w:ascii="Cambria" w:hAnsi="Cambria"/>
+                          <w:sz w:val="24"/>
+                          <w:szCs w:val="24"/>
+                        </w:rPr>
+                        <w:t>Nguyễn</w:t>
+                      </w:r>
+                      <w:proofErr w:type="spellEnd"/>
+                      <w:r>
+                        <w:rPr>
+                          <w:rFonts w:ascii="Cambria" w:hAnsi="Cambria"/>
+                          <w:sz w:val="24"/>
+                          <w:szCs w:val="24"/>
+                        </w:rPr>
+                        <w:t xml:space="preserve"> </w:t>
+                      </w:r>
+                      <w:proofErr w:type="spellStart"/>
+                      <w:r>
+                        <w:rPr>
+                          <w:rFonts w:ascii="Cambria" w:hAnsi="Cambria"/>
+                          <w:sz w:val="24"/>
+                          <w:szCs w:val="24"/>
+                        </w:rPr>
+                        <w:t>Duy</w:t>
+                      </w:r>
+                      <w:proofErr w:type="spellEnd"/>
+                      <w:r>
+                        <w:rPr>
+                          <w:rFonts w:ascii="Cambria" w:hAnsi="Cambria"/>
+                          <w:sz w:val="24"/>
+                          <w:szCs w:val="24"/>
+                        </w:rPr>
+                        <w:t xml:space="preserve"> </w:t>
+                      </w:r>
+                      <w:proofErr w:type="spellStart"/>
+                      <w:r>
+                        <w:rPr>
+                          <w:rFonts w:ascii="Cambria" w:hAnsi="Cambria"/>
+                          <w:sz w:val="24"/>
+                          <w:szCs w:val="24"/>
+                        </w:rPr>
+                        <w:t>Khương</w:t>
+                      </w:r>
+                      <w:proofErr w:type="spellEnd"/>
+                    </w:p>
+                    <w:p>
+                      <w:pPr>
+                        <w:spacing w:after="0"/>
+                        <w:rPr>
+                          <w:rFonts w:ascii="Times New Roman" w:hAnsi="Times New Roman" w:cs="Times New Roman"/>
+                          <w:sz w:val="24"/>
+                        </w:rPr>
+                      </w:pPr>
+                      <w:r>
+                        <w:rPr>
+                          <w:rFonts w:ascii="Cambria" w:hAnsi="Cambria"/>
+                          <w:b/>
+                          <w:bCs/>
+                          <w:sz w:val="24"/>
+                          <w:szCs w:val="24"/>
+                        </w:rPr>
+                        <w:t>MSSV</w:t>
+                      </w:r>
+                      <w:r>
+                        <w:rPr>
+                          <w:rFonts w:ascii="Cambria" w:hAnsi="Cambria"/>
+                          <w:sz w:val="24"/>
+                          <w:szCs w:val="24"/>
+                        </w:rPr>
+                        <w:t>:</w:t>
+                      </w:r>
+                      <w:r>
+                        <w:rPr>
+                          <w:rFonts w:ascii="Times New Roman" w:hAnsi="Times New Roman" w:cs="Times New Roman"/>
+                          <w:sz w:val="24"/>
+                        </w:rPr>
+                        <w:t xml:space="preserve"> </w:t>
+                      </w:r>
+                      <w:r>
+                        <w:rPr>
+                          <w:rFonts w:ascii="Times New Roman" w:hAnsi="Times New Roman" w:cs="Times New Roman"/>
+                          <w:sz w:val="24"/>
+                        </w:rPr>
+                        <w:t>20880263</w:t>
+                      </w:r>
+                    </w:p>
+                    <w:p>
+                      <w:pPr>
+                        <w:spacing w:after="0"/>
+                        <w:rPr>
+                          <w:rFonts w:ascii="Cambria" w:hAnsi="Cambria"/>
+                          <w:sz w:val="24"/>
+                          <w:szCs w:val="24"/>
+                        </w:rPr>
+                      </w:pPr>
+                      <w:proofErr w:type="spellStart"/>
+                      <w:r>
+                        <w:rPr>
+                          <w:rFonts w:ascii="VNI-Times" w:hAnsi="VNI-Times"/>
+                          <w:b/>
+                          <w:bCs/>
+                          <w:sz w:val="24"/>
+                          <w:szCs w:val="24"/>
+                        </w:rPr>
+                        <w:t>H</w:t>
+                      </w:r>
+                      <w:r>
+                        <w:rPr>
+                          <w:rFonts w:ascii="Cambria" w:hAnsi="Cambria"/>
+                          <w:b/>
+                          <w:bCs/>
+                          <w:sz w:val="24"/>
+                          <w:szCs w:val="24"/>
+                        </w:rPr>
+                        <w:t>ọ</w:t>
+                      </w:r>
+                      <w:proofErr w:type="spellEnd"/>
+                      <w:r>
+                        <w:rPr>
+                          <w:rFonts w:ascii="Cambria" w:hAnsi="Cambria"/>
+                          <w:b/>
+                          <w:bCs/>
+                          <w:sz w:val="24"/>
+                          <w:szCs w:val="24"/>
+                        </w:rPr>
+                        <w:t xml:space="preserve"> </w:t>
+                      </w:r>
+                      <w:proofErr w:type="spellStart"/>
+                      <w:r>
+                        <w:rPr>
+                          <w:rFonts w:ascii="Cambria" w:hAnsi="Cambria"/>
+                          <w:b/>
+                          <w:bCs/>
+                          <w:sz w:val="24"/>
+                          <w:szCs w:val="24"/>
+                        </w:rPr>
+                        <w:t>và</w:t>
+                      </w:r>
+                      <w:proofErr w:type="spellEnd"/>
+                      <w:r>
+                        <w:rPr>
+                          <w:rFonts w:ascii="Cambria" w:hAnsi="Cambria"/>
+                          <w:b/>
+                          <w:bCs/>
+                          <w:sz w:val="24"/>
+                          <w:szCs w:val="24"/>
+                        </w:rPr>
+                        <w:t xml:space="preserve"> tên</w:t>
+                      </w:r>
+                      <w:r>
+                        <w:rPr>
+                          <w:rFonts w:ascii="Cambria" w:hAnsi="Cambria"/>
+                          <w:sz w:val="24"/>
+                          <w:szCs w:val="24"/>
+                        </w:rPr>
+                        <w:t xml:space="preserve">: </w:t>
+                      </w:r>
+                      <w:proofErr w:type="spellStart"/>
+                      <w:r>
+                        <w:rPr>
+                          <w:rFonts w:ascii="Times New Roman" w:hAnsi="Times New Roman" w:cs="Times New Roman"/>
+                          <w:sz w:val="24"/>
+                        </w:rPr>
+                        <w:t>Nguyễn</w:t>
+                      </w:r>
+                      <w:proofErr w:type="spellEnd"/>
+                      <w:r>
+                        <w:rPr>
+                          <w:rFonts w:ascii="Times New Roman" w:hAnsi="Times New Roman" w:cs="Times New Roman"/>
+                          <w:sz w:val="24"/>
+                        </w:rPr>
+                        <w:t xml:space="preserve"> </w:t>
+                      </w:r>
+                      <w:proofErr w:type="spellStart"/>
+                      <w:r>
+                        <w:rPr>
+                          <w:rFonts w:ascii="Times New Roman" w:hAnsi="Times New Roman" w:cs="Times New Roman"/>
+                          <w:sz w:val="24"/>
+                        </w:rPr>
+                        <w:t>Hoàng</w:t>
+                      </w:r>
+                      <w:proofErr w:type="spellEnd"/>
+                      <w:r>
+                        <w:rPr>
+                          <w:rFonts w:ascii="Times New Roman" w:hAnsi="Times New Roman" w:cs="Times New Roman"/>
+                          <w:sz w:val="24"/>
+                        </w:rPr>
+                        <w:t xml:space="preserve"> Nam</w:t>
+                      </w:r>
+                    </w:p>
+                    <w:p>
+                      <w:pPr>
+                        <w:spacing w:after="0"/>
+                        <w:rPr>
+                          <w:rFonts w:ascii="Cambria" w:hAnsi="Cambria"/>
+                          <w:sz w:val="24"/>
+                          <w:szCs w:val="24"/>
+                        </w:rPr>
+                      </w:pPr>
+                    </w:p>
+                  </w:txbxContent>
+                </v:textbox>
+              </v:shape>
+            </w:pict>
+          </mc:Fallback>
+        </mc:AlternateContent>
+      </w:r>
+      <w:r>
+        <w:rPr>
+          <w:rFonts w:ascii="Times New Roman" w:hAnsi="Times New Roman" w:cs="Times New Roman"/>
+          <w:noProof/>
+          <w:sz w:val="24"/>
+          <w:szCs w:val="24"/>
+        </w:rPr>
+        <w:drawing>
+          <wp:inline distT="0" distB="0" distL="0" distR="0" wp14:anchorId="2519860A" wp14:editId="62620DDF">
+            <wp:extent cx="3041582" cy="466726"/>
+            <wp:effectExtent l="0" t="0" r="6985" b="0"/>
+            <wp:docPr id="1" name="Picture 1" descr="Text&#10;&#10;Description automatically generated"/>
+            <wp:cNvGraphicFramePr>
+              <a:graphicFrameLocks xmlns:a="http://schemas.openxmlformats.org/drawingml/2006/main" noChangeAspect="1"/>
+            </wp:cNvGraphicFramePr>
+            <a:graphic xmlns:a="http://schemas.openxmlformats.org/drawingml/2006/main">
+              <a:graphicData uri="http://schemas.openxmlformats.org/drawingml/2006/picture">
+                <pic:pic xmlns:pic="http://schemas.openxmlformats.org/drawingml/2006/picture">
+                  <pic:nvPicPr>
+                    <pic:cNvPr id="1" name="Picture 1" descr="Text&#10;&#10;Description automatically generated"/>
+                    <pic:cNvPicPr>
+                      <a:picLocks noChangeAspect="1" noChangeArrowheads="1"/>
+                    </pic:cNvPicPr>
+                  </pic:nvPicPr>
+                  <pic:blipFill>
+                    <a:blip r:embed="rId4">
+                      <a:extLst>
+                        <a:ext uri="{28A0092B-C50C-407E-A947-70E740481C1C}">
+                          <a14:useLocalDpi xmlns:a14="http://schemas.microsoft.com/office/drawing/2010/main" val="0"/>
+                        </a:ext>
+                      </a:extLst>
+                    </a:blip>
+                    <a:srcRect/>
+                    <a:stretch>
+                      <a:fillRect/>
+                    </a:stretch>
+                  </pic:blipFill>
+                  <pic:spPr bwMode="auto">
+                    <a:xfrm>
+                      <a:off x="0" y="0"/>
+                      <a:ext cx="3049253" cy="467903"/>
+                    </a:xfrm>
+                    <a:prstGeom prst="rect">
+                      <a:avLst/>
+                    </a:prstGeom>
+                    <a:noFill/>
+                    <a:ln>
+                      <a:noFill/>
+                    </a:ln>
+                  </pic:spPr>
+                </pic:pic>
+              </a:graphicData>
+            </a:graphic>
+          </wp:inline>
+        </w:drawing>
+      </w:r>
+    </w:p>
+    <w:p>
+      <w:pPr>
+        <w:rPr>
+          <w:rFonts w:ascii="Times New Roman" w:hAnsi="Times New Roman" w:cs="Times New Roman"/>
+          <w:sz w:val="24"/>
+          <w:szCs w:val="24"/>
+        </w:rPr>
+      </w:pPr>
+    </w:p>
+    <w:p>
+      <w:pPr>
+        <w:rPr>
+          <w:rFonts w:ascii="Times New Roman" w:hAnsi="Times New Roman" w:cs="Times New Roman"/>
+          <w:sz w:val="24"/>
+          <w:szCs w:val="24"/>
+        </w:rPr>
+      </w:pPr>
+    </w:p>
+    <w:p>
+      <w:pPr>
+        <w:rPr>
+          <w:rFonts w:ascii="Times New Roman" w:hAnsi="Times New Roman" w:cs="Times New Roman"/>
+          <w:sz w:val="24"/>
+          <w:szCs w:val="24"/>
+        </w:rPr>
+      </w:pPr>
+    </w:p>
+    <w:p>
+      <w:pPr>
+        <w:jc w:val="center"/>
+        <w:rPr>
+          <w:rFonts w:ascii="Times New Roman" w:hAnsi="Times New Roman" w:cs="Times New Roman"/>
+          <w:b/>
+          <w:bCs/>
+          <w:color w:val="FF0000"/>
+          <w:sz w:val="92"/>
+          <w:szCs w:val="92"/>
+        </w:rPr>
+      </w:pPr>
+      <w:r>
+        <w:rPr>
+          <w:rFonts w:ascii="Times New Roman" w:hAnsi="Times New Roman" w:cs="Times New Roman"/>
+          <w:b/>
+          <w:bCs/>
+          <w:color w:val="FF0000"/>
+          <w:sz w:val="92"/>
+          <w:szCs w:val="92"/>
+        </w:rPr>
+        <w:t>BÀI TẬP 1</w:t>
+      </w:r>
+    </w:p>
+    <w:p>
+      <w:pPr>
+        <w:jc w:val="center"/>
+        <w:rPr>
+          <w:rFonts w:ascii="Times New Roman" w:hAnsi="Times New Roman" w:cs="Times New Roman"/>
+          <w:b/>
+          <w:bCs/>
+          <w:color w:val="4472C4" w:themeColor="accent1"/>
+          <w:sz w:val="28"/>
+          <w:szCs w:val="28"/>
+        </w:rPr>
+      </w:pPr>
+      <w:proofErr w:type="spellStart"/>
+      <w:r>
+        <w:rPr>
+          <w:rFonts w:ascii="Times New Roman" w:hAnsi="Times New Roman" w:cs="Times New Roman"/>
+          <w:b/>
+          <w:bCs/>
+          <w:color w:val="4472C4" w:themeColor="accent1"/>
+          <w:sz w:val="28"/>
+          <w:szCs w:val="28"/>
+        </w:rPr>
+        <w:t>Môn</w:t>
+      </w:r>
+      <w:proofErr w:type="spellEnd"/>
+      <w:r>
+        <w:rPr>
+          <w:rFonts w:ascii="Times New Roman" w:hAnsi="Times New Roman" w:cs="Times New Roman"/>
+          <w:b/>
+          <w:bCs/>
+          <w:color w:val="4472C4" w:themeColor="accent1"/>
+          <w:sz w:val="28"/>
+          <w:szCs w:val="28"/>
+        </w:rPr>
+        <w:t xml:space="preserve">: </w:t>
+      </w:r>
+      <w:r>
+        <w:rPr>
+          <w:rFonts w:ascii="Times New Roman" w:hAnsi="Times New Roman" w:cs="Times New Roman"/>
+          <w:b/>
+          <w:bCs/>
+          <w:color w:val="4472C4" w:themeColor="accent1"/>
+          <w:sz w:val="28"/>
+          <w:szCs w:val="28"/>
+        </w:rPr>
+        <w:t xml:space="preserve">Lý </w:t>
+      </w:r>
+      <w:proofErr w:type="spellStart"/>
+      <w:r>
+        <w:rPr>
+          <w:rFonts w:ascii="Times New Roman" w:hAnsi="Times New Roman" w:cs="Times New Roman"/>
+          <w:b/>
+          <w:bCs/>
+          <w:color w:val="4472C4" w:themeColor="accent1"/>
+          <w:sz w:val="28"/>
+          <w:szCs w:val="28"/>
+        </w:rPr>
+        <w:t>Thuyết</w:t>
+      </w:r>
+      <w:proofErr w:type="spellEnd"/>
+      <w:r>
+        <w:rPr>
+          <w:rFonts w:ascii="Times New Roman" w:hAnsi="Times New Roman" w:cs="Times New Roman"/>
+          <w:b/>
+          <w:bCs/>
+          <w:color w:val="4472C4" w:themeColor="accent1"/>
+          <w:sz w:val="28"/>
+          <w:szCs w:val="28"/>
+        </w:rPr>
+        <w:t xml:space="preserve"> Đồ </w:t>
+      </w:r>
+      <w:proofErr w:type="spellStart"/>
+      <w:r>
+        <w:rPr>
+          <w:rFonts w:ascii="Times New Roman" w:hAnsi="Times New Roman" w:cs="Times New Roman"/>
+          <w:b/>
+          <w:bCs/>
+          <w:color w:val="4472C4" w:themeColor="accent1"/>
+          <w:sz w:val="28"/>
+          <w:szCs w:val="28"/>
+        </w:rPr>
+        <w:t>Thị</w:t>
+      </w:r>
+      <w:proofErr w:type="spellEnd"/>
+      <w:r>
+        <w:rPr>
+          <w:rFonts w:ascii="Times New Roman" w:hAnsi="Times New Roman" w:cs="Times New Roman"/>
+          <w:b/>
+          <w:bCs/>
+          <w:color w:val="4472C4" w:themeColor="accent1"/>
+          <w:sz w:val="28"/>
+          <w:szCs w:val="28"/>
+        </w:rPr>
+        <w:t xml:space="preserve"> (</w:t>
+      </w:r>
+      <w:r>
+        <w:rPr>
+          <w:rFonts w:ascii="Times New Roman" w:hAnsi="Times New Roman" w:cs="Times New Roman"/>
+          <w:b/>
+          <w:bCs/>
+          <w:color w:val="4472C4" w:themeColor="accent1"/>
+          <w:sz w:val="28"/>
+          <w:szCs w:val="28"/>
+        </w:rPr>
+        <w:t>CSC00008</w:t>
+      </w:r>
+      <w:r>
+        <w:rPr>
+          <w:rFonts w:ascii="Times New Roman" w:hAnsi="Times New Roman" w:cs="Times New Roman"/>
+          <w:b/>
+          <w:bCs/>
+          <w:color w:val="4472C4" w:themeColor="accent1"/>
+          <w:sz w:val="28"/>
+          <w:szCs w:val="28"/>
+        </w:rPr>
+        <w:t>)</w:t>
+      </w:r>
+    </w:p>
+    <w:p>
+      <w:pPr>
+        <w:jc w:val="center"/>
+        <w:rPr>
+          <w:rFonts w:ascii="Times New Roman" w:hAnsi="Times New Roman" w:cs="Times New Roman"/>
+          <w:b/>
+          <w:bCs/>
+          <w:sz w:val="28"/>
+          <w:szCs w:val="28"/>
+        </w:rPr>
+      </w:pPr>
+      <w:r>
+        <w:rPr>
+          <w:rFonts w:ascii="Times New Roman" w:hAnsi="Times New Roman" w:cs="Times New Roman"/>
+          <w:b/>
+          <w:bCs/>
+          <w:sz w:val="28"/>
+          <w:szCs w:val="28"/>
+        </w:rPr>
+        <w:t xml:space="preserve">GV: </w:t>
+      </w:r>
+      <w:hyperlink r:id="rId5" w:history="1">
+        <w:proofErr w:type="spellStart"/>
+        <w:r>
+          <w:rPr>
+            <w:rStyle w:val="Hyperlink"/>
+            <w:rFonts w:ascii="Times New Roman" w:hAnsi="Times New Roman" w:cs="Times New Roman"/>
+            <w:b/>
+            <w:bCs/>
+            <w:sz w:val="28"/>
+            <w:szCs w:val="28"/>
+            <w:u w:val="none"/>
+            <w:shd w:val="clear" w:color="auto" w:fill="FFFFFF"/>
+          </w:rPr>
+          <w:t>Đặng</w:t>
+        </w:r>
+        <w:proofErr w:type="spellEnd"/>
+        <w:r>
+          <w:rPr>
+            <w:rStyle w:val="Hyperlink"/>
+            <w:rFonts w:ascii="Times New Roman" w:hAnsi="Times New Roman" w:cs="Times New Roman"/>
+            <w:b/>
+            <w:bCs/>
+            <w:sz w:val="28"/>
+            <w:szCs w:val="28"/>
+            <w:u w:val="none"/>
+            <w:shd w:val="clear" w:color="auto" w:fill="FFFFFF"/>
+          </w:rPr>
+          <w:t xml:space="preserve"> </w:t>
+        </w:r>
+        <w:proofErr w:type="spellStart"/>
+        <w:r>
+          <w:rPr>
+            <w:rStyle w:val="Hyperlink"/>
+            <w:rFonts w:ascii="Times New Roman" w:hAnsi="Times New Roman" w:cs="Times New Roman"/>
+            <w:b/>
+            <w:bCs/>
+            <w:sz w:val="28"/>
+            <w:szCs w:val="28"/>
+            <w:u w:val="none"/>
+            <w:shd w:val="clear" w:color="auto" w:fill="FFFFFF"/>
+          </w:rPr>
+          <w:t>Trần</w:t>
+        </w:r>
+        <w:proofErr w:type="spellEnd"/>
+        <w:r>
+          <w:rPr>
+            <w:rStyle w:val="Hyperlink"/>
+            <w:rFonts w:ascii="Times New Roman" w:hAnsi="Times New Roman" w:cs="Times New Roman"/>
+            <w:b/>
+            <w:bCs/>
+            <w:sz w:val="28"/>
+            <w:szCs w:val="28"/>
+            <w:u w:val="none"/>
+            <w:shd w:val="clear" w:color="auto" w:fill="FFFFFF"/>
+          </w:rPr>
+          <w:t xml:space="preserve"> Min</w:t>
+        </w:r>
+        <w:r>
+          <w:rPr>
+            <w:rStyle w:val="Hyperlink"/>
+            <w:rFonts w:ascii="Times New Roman" w:hAnsi="Times New Roman" w:cs="Times New Roman"/>
+            <w:b/>
+            <w:bCs/>
+            <w:sz w:val="28"/>
+            <w:szCs w:val="28"/>
+            <w:u w:val="none"/>
+            <w:shd w:val="clear" w:color="auto" w:fill="FFFFFF"/>
+          </w:rPr>
+          <w:t>h</w:t>
+        </w:r>
+        <w:r>
+          <w:rPr>
+            <w:rStyle w:val="Hyperlink"/>
+            <w:rFonts w:ascii="Times New Roman" w:hAnsi="Times New Roman" w:cs="Times New Roman"/>
+            <w:b/>
+            <w:bCs/>
+            <w:sz w:val="28"/>
+            <w:szCs w:val="28"/>
+            <w:u w:val="none"/>
+            <w:shd w:val="clear" w:color="auto" w:fill="FFFFFF"/>
+          </w:rPr>
+          <w:t xml:space="preserve"> </w:t>
+        </w:r>
+        <w:proofErr w:type="spellStart"/>
+        <w:r>
+          <w:rPr>
+            <w:rStyle w:val="Hyperlink"/>
+            <w:rFonts w:ascii="Times New Roman" w:hAnsi="Times New Roman" w:cs="Times New Roman"/>
+            <w:b/>
+            <w:bCs/>
+            <w:sz w:val="28"/>
+            <w:szCs w:val="28"/>
+            <w:u w:val="none"/>
+            <w:shd w:val="clear" w:color="auto" w:fill="FFFFFF"/>
+          </w:rPr>
+          <w:t>Hậu</w:t>
+        </w:r>
+        <w:proofErr w:type="spellEnd"/>
+      </w:hyperlink>
+    </w:p>
+    <w:p>
+      <w:pPr>
+        <w:jc w:val="center"/>
+        <w:rPr>
+          <w:rFonts w:ascii="Times New Roman" w:hAnsi="Times New Roman" w:cs="Times New Roman"/>
+          <w:b/>
+          <w:bCs/>
+          <w:sz w:val="28"/>
+          <w:szCs w:val="28"/>
+        </w:rPr>
+      </w:pPr>
+      <w:r>
+        <w:rPr>
+          <w:rFonts w:ascii="Times New Roman" w:hAnsi="Times New Roman" w:cs="Times New Roman"/>
+          <w:b/>
+          <w:bCs/>
+          <w:sz w:val="28"/>
+          <w:szCs w:val="28"/>
+        </w:rPr>
+        <w:t xml:space="preserve">GV: </w:t>
+      </w:r>
+      <w:hyperlink r:id="rId6" w:history="1">
+        <w:proofErr w:type="spellStart"/>
+        <w:r>
+          <w:rPr>
+            <w:rStyle w:val="Hyperlink"/>
+            <w:rFonts w:ascii="Times New Roman" w:hAnsi="Times New Roman" w:cs="Times New Roman"/>
+            <w:b/>
+            <w:bCs/>
+            <w:sz w:val="28"/>
+            <w:szCs w:val="28"/>
+            <w:u w:val="none"/>
+            <w:shd w:val="clear" w:color="auto" w:fill="FFFFFF"/>
+          </w:rPr>
+          <w:t>Nguyễn</w:t>
+        </w:r>
+        <w:proofErr w:type="spellEnd"/>
+        <w:r>
+          <w:rPr>
+            <w:rStyle w:val="Hyperlink"/>
+            <w:rFonts w:ascii="Times New Roman" w:hAnsi="Times New Roman" w:cs="Times New Roman"/>
+            <w:b/>
+            <w:bCs/>
+            <w:sz w:val="28"/>
+            <w:szCs w:val="28"/>
+            <w:u w:val="none"/>
+            <w:shd w:val="clear" w:color="auto" w:fill="FFFFFF"/>
+          </w:rPr>
+          <w:t xml:space="preserve"> </w:t>
+        </w:r>
+        <w:proofErr w:type="spellStart"/>
+        <w:r>
+          <w:rPr>
+            <w:rStyle w:val="Hyperlink"/>
+            <w:rFonts w:ascii="Times New Roman" w:hAnsi="Times New Roman" w:cs="Times New Roman"/>
+            <w:b/>
+            <w:bCs/>
+            <w:sz w:val="28"/>
+            <w:szCs w:val="28"/>
+            <w:u w:val="none"/>
+            <w:shd w:val="clear" w:color="auto" w:fill="FFFFFF"/>
+          </w:rPr>
+          <w:t>Ngọc</w:t>
+        </w:r>
+        <w:proofErr w:type="spellEnd"/>
+        <w:r>
+          <w:rPr>
+            <w:rStyle w:val="Hyperlink"/>
+            <w:rFonts w:ascii="Times New Roman" w:hAnsi="Times New Roman" w:cs="Times New Roman"/>
+            <w:b/>
+            <w:bCs/>
+            <w:sz w:val="28"/>
+            <w:szCs w:val="28"/>
+            <w:u w:val="none"/>
+            <w:shd w:val="clear" w:color="auto" w:fill="FFFFFF"/>
+          </w:rPr>
+          <w:t xml:space="preserve"> </w:t>
+        </w:r>
+        <w:proofErr w:type="spellStart"/>
+        <w:r>
+          <w:rPr>
+            <w:rStyle w:val="Hyperlink"/>
+            <w:rFonts w:ascii="Times New Roman" w:hAnsi="Times New Roman" w:cs="Times New Roman"/>
+            <w:b/>
+            <w:bCs/>
+            <w:sz w:val="28"/>
+            <w:szCs w:val="28"/>
+            <w:u w:val="none"/>
+            <w:shd w:val="clear" w:color="auto" w:fill="FFFFFF"/>
+          </w:rPr>
+          <w:t>Thảo</w:t>
+        </w:r>
+        <w:proofErr w:type="spellEnd"/>
+      </w:hyperlink>
+    </w:p>
+    <w:p>
+      <w:pPr>
+        <w:rPr>
+          <w:rFonts w:ascii="Times New Roman" w:hAnsi="Times New Roman" w:cs="Times New Roman"/>
+          <w:b/>
+          <w:bCs/>
+          <w:sz w:val="28"/>
+          <w:szCs w:val="28"/>
+        </w:rPr>
+      </w:pPr>
+      <w:r>
+        <w:rPr>
+          <w:rFonts w:ascii="Times New Roman" w:hAnsi="Times New Roman" w:cs="Times New Roman"/>
+          <w:b/>
+          <w:bCs/>
+          <w:sz w:val="28"/>
+          <w:szCs w:val="28"/>
+        </w:rPr>
+        <w:t xml:space="preserve">Thêm file txt </w:t>
+      </w:r>
+      <w:proofErr w:type="spellStart"/>
+      <w:r>
+        <w:rPr>
+          <w:rFonts w:ascii="Times New Roman" w:hAnsi="Times New Roman" w:cs="Times New Roman"/>
+          <w:b/>
+          <w:bCs/>
+          <w:sz w:val="28"/>
+          <w:szCs w:val="28"/>
+        </w:rPr>
+        <w:t>cài</w:t>
+      </w:r>
+      <w:proofErr w:type="spellEnd"/>
+      <w:r>
+        <w:rPr>
+          <w:rFonts w:ascii="Times New Roman" w:hAnsi="Times New Roman" w:cs="Times New Roman"/>
+          <w:b/>
+          <w:bCs/>
+          <w:sz w:val="28"/>
+          <w:szCs w:val="28"/>
+        </w:rPr>
+        <w:t xml:space="preserve"> đặt:</w:t>
+      </w:r>
+    </w:p>
+    <w:p>
+      <w:pPr>
+        <w:rPr>
+          <w:rFonts w:ascii="Times New Roman" w:hAnsi="Times New Roman" w:cs="Times New Roman"/>
+          <w:b/>
+          <w:bCs/>
+          <w:sz w:val="28"/>
+          <w:szCs w:val="28"/>
+        </w:rPr>
+      </w:pPr>
+      <w:r>
+        <w:rPr>
+          <w:rFonts w:ascii="Times New Roman" w:hAnsi="Times New Roman" w:cs="Times New Roman"/>
+          <w:b/>
+          <w:bCs/>
+          <w:sz w:val="28"/>
+          <w:szCs w:val="28"/>
+        </w:rPr>
+        <w:t xml:space="preserve">B1: </w:t>
+      </w:r>
+      <w:proofErr w:type="spellStart"/>
+      <w:r>
+        <w:rPr>
+          <w:rFonts w:ascii="Times New Roman" w:hAnsi="Times New Roman" w:cs="Times New Roman"/>
+          <w:b/>
+          <w:bCs/>
+          <w:sz w:val="28"/>
+          <w:szCs w:val="28"/>
+        </w:rPr>
+        <w:t>Bỏ</w:t>
+      </w:r>
+      <w:proofErr w:type="spellEnd"/>
+      <w:r>
+        <w:rPr>
+          <w:rFonts w:ascii="Times New Roman" w:hAnsi="Times New Roman" w:cs="Times New Roman"/>
+          <w:b/>
+          <w:bCs/>
+          <w:sz w:val="28"/>
+          <w:szCs w:val="28"/>
+        </w:rPr>
+        <w:t xml:space="preserve"> file </w:t>
+      </w:r>
+      <w:proofErr w:type="spellStart"/>
+      <w:r>
+        <w:rPr>
+          <w:rFonts w:ascii="Times New Roman" w:hAnsi="Times New Roman" w:cs="Times New Roman"/>
+          <w:b/>
+          <w:bCs/>
+          <w:sz w:val="28"/>
+          <w:szCs w:val="28"/>
+        </w:rPr>
+        <w:t>vào</w:t>
+      </w:r>
+      <w:proofErr w:type="spellEnd"/>
+      <w:r>
+        <w:rPr>
+          <w:rFonts w:ascii="Times New Roman" w:hAnsi="Times New Roman" w:cs="Times New Roman"/>
+          <w:b/>
+          <w:bCs/>
+          <w:sz w:val="28"/>
+          <w:szCs w:val="28"/>
+        </w:rPr>
+        <w:t xml:space="preserve"> </w:t>
+      </w:r>
+      <w:proofErr w:type="spellStart"/>
+      <w:r>
+        <w:rPr>
+          <w:rFonts w:ascii="Times New Roman" w:hAnsi="Times New Roman" w:cs="Times New Roman"/>
+          <w:b/>
+          <w:bCs/>
+          <w:sz w:val="28"/>
+          <w:szCs w:val="28"/>
+        </w:rPr>
+        <w:t>thư</w:t>
+      </w:r>
+      <w:proofErr w:type="spellEnd"/>
+      <w:r>
+        <w:rPr>
+          <w:rFonts w:ascii="Times New Roman" w:hAnsi="Times New Roman" w:cs="Times New Roman"/>
+          <w:b/>
+          <w:bCs/>
+          <w:sz w:val="28"/>
+          <w:szCs w:val="28"/>
+        </w:rPr>
+        <w:t xml:space="preserve"> </w:t>
+      </w:r>
+      <w:proofErr w:type="spellStart"/>
+      <w:r>
+        <w:rPr>
+          <w:rFonts w:ascii="Times New Roman" w:hAnsi="Times New Roman" w:cs="Times New Roman"/>
+          <w:b/>
+          <w:bCs/>
+          <w:sz w:val="28"/>
+          <w:szCs w:val="28"/>
+        </w:rPr>
+        <w:t>mục</w:t>
+      </w:r>
+      <w:proofErr w:type="spellEnd"/>
+      <w:r>
+        <w:rPr>
+          <w:rFonts w:ascii="Times New Roman" w:hAnsi="Times New Roman" w:cs="Times New Roman"/>
+          <w:b/>
+          <w:bCs/>
+          <w:sz w:val="28"/>
+          <w:szCs w:val="28"/>
+        </w:rPr>
+        <w:t xml:space="preserve"> </w:t>
+      </w:r>
+    </w:p>
+    <w:p>
+      <w:pPr>
+        <w:rPr>
+          <w:rFonts w:ascii="Times New Roman" w:hAnsi="Times New Roman" w:cs="Times New Roman"/>
+          <w:sz w:val="24"/>
+          <w:szCs w:val="24"/>
+        </w:rPr>
+      </w:pPr>
+      <w:r>
+        <w:rPr>
+          <w:rFonts w:ascii="Times New Roman" w:hAnsi="Times New Roman" w:cs="Times New Roman"/>
+          <w:noProof/>
+          <w:sz w:val="24"/>
+          <w:szCs w:val="24"/>
+        </w:rPr>
+        <w:drawing>
+          <wp:inline distT="0" distB="0" distL="0" distR="0" wp14:anchorId="461932B9" wp14:editId="44545497">
+            <wp:extent cx="6290006" cy="1095375"/>
+            <wp:effectExtent l="0" t="0" r="0" b="0"/>
+            <wp:docPr id="4" name="Picture 4" descr="A picture containing graphical user interface&#10;&#10;Description automatically generated"/>
+            <wp:cNvGraphicFramePr>
+              <a:graphicFrameLocks xmlns:a="http://schemas.openxmlformats.org/drawingml/2006/main" noChangeAspect="1"/>
+            </wp:cNvGraphicFramePr>
+            <a:graphic xmlns:a="http://schemas.openxmlformats.org/drawingml/2006/main">
+              <a:graphicData uri="http://schemas.openxmlformats.org/drawingml/2006/picture">
+                <pic:pic xmlns:pic="http://schemas.openxmlformats.org/drawingml/2006/picture">
+                  <pic:nvPicPr>
+                    <pic:cNvPr id="4" name="Picture 4" descr="A picture containing graphical user interface&#10;&#10;Description automatically generated"/>
+                    <pic:cNvPicPr/>
+                  </pic:nvPicPr>
+                  <pic:blipFill>
+                    <a:blip r:embed="rId7" cstate="print">
+                      <a:extLst>
+                        <a:ext uri="{28A0092B-C50C-407E-A947-70E740481C1C}">
+                          <a14:useLocalDpi xmlns:a14="http://schemas.microsoft.com/office/drawing/2010/main" val="0"/>
+                        </a:ext>
+                      </a:extLst>
+                    </a:blip>
+                    <a:stretch>
+                      <a:fillRect/>
+                    </a:stretch>
+                  </pic:blipFill>
+                  <pic:spPr>
+                    <a:xfrm>
+                      <a:off x="0" y="0"/>
+                      <a:ext cx="6298298" cy="1096819"/>
+                    </a:xfrm>
+                    <a:prstGeom prst="rect">
+                      <a:avLst/>
+                    </a:prstGeom>
+                  </pic:spPr>
+                </pic:pic>
+              </a:graphicData>
+            </a:graphic>
+          </wp:inline>
+        </w:drawing>
+      </w:r>
+    </w:p>
     <w:sectPr>
       <w:pgSz w:w="12240" w:h="15840"/>
-      <w:pgMar w:top="1440" w:right="1440" w:bottom="1440" w:left="1440" w:header="720" w:footer="720" w:gutter="0"/>
+      <w:pgMar w:top="720" w:right="1440" w:bottom="1440" w:left="1440" w:header="720" w:footer="720" w:gutter="0"/>
       <w:cols w:space="720"/>
       <w:docGrid w:linePitch="360"/>
     </w:sectPr>
@@ -439,6 +1782,30 @@
     <w:semiHidden/>
     <w:unhideWhenUsed/>
   </w:style>
+  <w:style w:type="character" w:styleId="Hyperlink">
+    <w:name w:val="Hyperlink"/>
+    <w:basedOn w:val="DefaultParagraphFont"/>
+    <w:uiPriority w:val="99"/>
+    <w:semiHidden/>
+    <w:unhideWhenUsed/>
+    <w:rsid w:val="007E0983"/>
+    <w:rPr>
+      <w:color w:val="0000FF"/>
+      <w:u w:val="single"/>
+    </w:rPr>
+  </w:style>
+  <w:style w:type="character" w:styleId="FollowedHyperlink">
+    <w:name w:val="FollowedHyperlink"/>
+    <w:basedOn w:val="DefaultParagraphFont"/>
+    <w:uiPriority w:val="99"/>
+    <w:semiHidden/>
+    <w:unhideWhenUsed/>
+    <w:rsid w:val="007E0983"/>
+    <w:rPr>
+      <w:color w:val="954F72" w:themeColor="followedHyperlink"/>
+      <w:u w:val="single"/>
+    </w:rPr>
+  </w:style>
 </w:styles>
 </file>
 

</xml_diff>

<commit_message>
[romio] update file doc
</commit_message>
<xml_diff>
--- a/CSC00008/BT1_1981223/setup_baitap_1.docx
+++ b/CSC00008/BT1_1981223/setup_baitap_1.docx
@@ -20,13 +20,13 @@
         <mc:AlternateContent>
           <mc:Choice Requires="wps">
             <w:drawing>
-              <wp:anchor distT="0" distB="0" distL="114300" distR="114300" simplePos="0" relativeHeight="251659264" behindDoc="0" locked="0" layoutInCell="1" allowOverlap="1" wp14:anchorId="4A5BEE65" wp14:editId="1D7FC957">
+              <wp:anchor distT="0" distB="0" distL="114300" distR="114300" simplePos="0" relativeHeight="251659264" behindDoc="0" locked="0" layoutInCell="1" allowOverlap="1" wp14:anchorId="4A5BEE65" wp14:editId="4F270793">
                 <wp:simplePos x="0" y="0"/>
                 <wp:positionH relativeFrom="column">
                   <wp:posOffset>3829050</wp:posOffset>
                 </wp:positionH>
                 <wp:positionV relativeFrom="paragraph">
-                  <wp:posOffset>-19050</wp:posOffset>
+                  <wp:posOffset>-44038</wp:posOffset>
                 </wp:positionV>
                 <wp:extent cx="2333625" cy="1038225"/>
                 <wp:effectExtent l="0" t="0" r="28575" b="28575"/>
@@ -50,7 +50,7 @@
                         </a:solidFill>
                         <a:ln w="6350">
                           <a:solidFill>
-                            <a:prstClr val="black"/>
+                            <a:schemeClr val="bg1"/>
                           </a:solidFill>
                         </a:ln>
                       </wps:spPr>
@@ -233,14 +233,7 @@
                                 <w:rFonts w:ascii="Times New Roman" w:hAnsi="Times New Roman" w:cs="Times New Roman"/>
                                 <w:sz w:val="24"/>
                               </w:rPr>
-                              <w:t xml:space="preserve"> </w:t>
-                            </w:r>
-                            <w:r>
-                              <w:rPr>
-                                <w:rFonts w:ascii="Times New Roman" w:hAnsi="Times New Roman" w:cs="Times New Roman"/>
-                                <w:sz w:val="24"/>
-                              </w:rPr>
-                              <w:t>20880263</w:t>
+                              <w:t xml:space="preserve"> 20880263</w:t>
                             </w:r>
                           </w:p>
                           <w:p>
@@ -383,7 +376,7 @@
                 <v:stroke joinstyle="miter"/>
                 <v:path gradientshapeok="t" o:connecttype="rect"/>
               </v:shapetype>
-              <v:shape id="Text Box 2" o:spid="_x0000_s1026" type="#_x0000_t202" style="position:absolute;margin-left:301.5pt;margin-top:-1.5pt;width:183.75pt;height:81.75pt;z-index:251659264;visibility:visible;mso-wrap-style:square;mso-width-percent:0;mso-height-percent:0;mso-wrap-distance-left:9pt;mso-wrap-distance-top:0;mso-wrap-distance-right:9pt;mso-wrap-distance-bottom:0;mso-position-horizontal:absolute;mso-position-horizontal-relative:text;mso-position-vertical:absolute;mso-position-vertical-relative:text;mso-width-percent:0;mso-height-percent:0;mso-width-relative:margin;mso-height-relative:margin;v-text-anchor:top" o:gfxdata="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" fillcolor="white [3201]" strokeweight=".5pt">
+              <v:shape id="Text Box 2" o:spid="_x0000_s1026" type="#_x0000_t202" style="position:absolute;margin-left:301.5pt;margin-top:-3.45pt;width:183.75pt;height:81.75pt;z-index:251659264;visibility:visible;mso-wrap-style:square;mso-width-percent:0;mso-height-percent:0;mso-wrap-distance-left:9pt;mso-wrap-distance-top:0;mso-wrap-distance-right:9pt;mso-wrap-distance-bottom:0;mso-position-horizontal:absolute;mso-position-horizontal-relative:text;mso-position-vertical:absolute;mso-position-vertical-relative:text;mso-width-percent:0;mso-height-percent:0;mso-width-relative:margin;mso-height-relative:margin;v-text-anchor:top" o:gfxdata="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" fillcolor="white [3201]" strokecolor="white [3212]" strokeweight=".5pt">
                 <v:textbox>
                   <w:txbxContent>
                     <w:p>
@@ -563,14 +556,7 @@
                           <w:rFonts w:ascii="Times New Roman" w:hAnsi="Times New Roman" w:cs="Times New Roman"/>
                           <w:sz w:val="24"/>
                         </w:rPr>
-                        <w:t xml:space="preserve"> </w:t>
-                      </w:r>
-                      <w:r>
-                        <w:rPr>
-                          <w:rFonts w:ascii="Times New Roman" w:hAnsi="Times New Roman" w:cs="Times New Roman"/>
-                          <w:sz w:val="24"/>
-                        </w:rPr>
-                        <w:t>20880263</w:t>
+                        <w:t xml:space="preserve"> 20880263</w:t>
                       </w:r>
                     </w:p>
                     <w:p>
@@ -719,7 +705,7 @@
                     </pic:cNvPicPr>
                   </pic:nvPicPr>
                   <pic:blipFill>
-                    <a:blip r:embed="rId4">
+                    <a:blip r:embed="rId6">
                       <a:extLst>
                         <a:ext uri="{28A0092B-C50C-407E-A947-70E740481C1C}">
                           <a14:useLocalDpi xmlns:a14="http://schemas.microsoft.com/office/drawing/2010/main" val="0"/>
@@ -780,14 +766,77 @@
     </w:p>
     <w:p>
       <w:pPr>
+        <w:rPr>
+          <w:rFonts w:ascii="Times New Roman" w:hAnsi="Times New Roman" w:cs="Times New Roman"/>
+          <w:sz w:val="24"/>
+          <w:szCs w:val="24"/>
+        </w:rPr>
+      </w:pPr>
+    </w:p>
+    <w:p>
+      <w:pPr>
+        <w:rPr>
+          <w:rFonts w:ascii="Times New Roman" w:hAnsi="Times New Roman" w:cs="Times New Roman"/>
+          <w:sz w:val="24"/>
+          <w:szCs w:val="24"/>
+        </w:rPr>
+      </w:pPr>
+    </w:p>
+    <w:p>
+      <w:pPr>
+        <w:rPr>
+          <w:rFonts w:ascii="Times New Roman" w:hAnsi="Times New Roman" w:cs="Times New Roman"/>
+          <w:sz w:val="24"/>
+          <w:szCs w:val="24"/>
+        </w:rPr>
+      </w:pPr>
+    </w:p>
+    <w:p>
+      <w:pPr>
+        <w:rPr>
+          <w:rFonts w:ascii="Times New Roman" w:hAnsi="Times New Roman" w:cs="Times New Roman"/>
+          <w:sz w:val="24"/>
+          <w:szCs w:val="24"/>
+        </w:rPr>
+      </w:pPr>
+    </w:p>
+    <w:p>
+      <w:pPr>
+        <w:rPr>
+          <w:rFonts w:ascii="Times New Roman" w:hAnsi="Times New Roman" w:cs="Times New Roman"/>
+          <w:sz w:val="24"/>
+          <w:szCs w:val="24"/>
+        </w:rPr>
+      </w:pPr>
+    </w:p>
+    <w:p>
+      <w:pPr>
+        <w:rPr>
+          <w:rFonts w:ascii="Times New Roman" w:hAnsi="Times New Roman" w:cs="Times New Roman"/>
+          <w:sz w:val="24"/>
+          <w:szCs w:val="24"/>
+        </w:rPr>
+      </w:pPr>
+    </w:p>
+    <w:p>
+      <w:pPr>
+        <w:rPr>
+          <w:rFonts w:ascii="Times New Roman" w:hAnsi="Times New Roman" w:cs="Times New Roman"/>
+          <w:sz w:val="24"/>
+          <w:szCs w:val="24"/>
+        </w:rPr>
+      </w:pPr>
+    </w:p>
+    <w:p>
+      <w:pPr>
         <w:jc w:val="center"/>
         <w:rPr>
           <w:rFonts w:ascii="Times New Roman" w:hAnsi="Times New Roman" w:cs="Times New Roman"/>
           <w:b/>
           <w:bCs/>
           <w:color w:val="FF0000"/>
-          <w:sz w:val="92"/>
-          <w:szCs w:val="92"/>
+          <w:sz w:val="96"/>
+          <w:szCs w:val="96"/>
         </w:rPr>
       </w:pPr>
       <w:r>
@@ -796,8 +845,8 @@
           <w:b/>
           <w:bCs/>
           <w:color w:val="FF0000"/>
-          <w:sz w:val="92"/>
-          <w:szCs w:val="92"/>
+          <w:sz w:val="96"/>
+          <w:szCs w:val="96"/>
         </w:rPr>
         <w:t>BÀI TẬP 1</w:t>
       </w:r>
@@ -810,8 +859,8 @@
           <w:b/>
           <w:bCs/>
           <w:color w:val="4472C4" w:themeColor="accent1"/>
-          <w:sz w:val="28"/>
-          <w:szCs w:val="28"/>
+          <w:sz w:val="24"/>
+          <w:szCs w:val="24"/>
         </w:rPr>
       </w:pPr>
       <w:proofErr w:type="spellStart"/>
@@ -821,8 +870,8 @@
           <w:b/>
           <w:bCs/>
           <w:color w:val="4472C4" w:themeColor="accent1"/>
-          <w:sz w:val="28"/>
-          <w:szCs w:val="28"/>
+          <w:sz w:val="24"/>
+          <w:szCs w:val="24"/>
         </w:rPr>
         <w:t>Môn</w:t>
       </w:r>
@@ -833,8 +882,8 @@
           <w:b/>
           <w:bCs/>
           <w:color w:val="4472C4" w:themeColor="accent1"/>
-          <w:sz w:val="28"/>
-          <w:szCs w:val="28"/>
+          <w:sz w:val="24"/>
+          <w:szCs w:val="24"/>
         </w:rPr>
         <w:t xml:space="preserve">: </w:t>
       </w:r>
@@ -844,8 +893,8 @@
           <w:b/>
           <w:bCs/>
           <w:color w:val="4472C4" w:themeColor="accent1"/>
-          <w:sz w:val="28"/>
-          <w:szCs w:val="28"/>
+          <w:sz w:val="24"/>
+          <w:szCs w:val="24"/>
         </w:rPr>
         <w:t xml:space="preserve">Lý </w:t>
       </w:r>
@@ -856,8 +905,8 @@
           <w:b/>
           <w:bCs/>
           <w:color w:val="4472C4" w:themeColor="accent1"/>
-          <w:sz w:val="28"/>
-          <w:szCs w:val="28"/>
+          <w:sz w:val="24"/>
+          <w:szCs w:val="24"/>
         </w:rPr>
         <w:t>Thuyết</w:t>
       </w:r>
@@ -868,8 +917,8 @@
           <w:b/>
           <w:bCs/>
           <w:color w:val="4472C4" w:themeColor="accent1"/>
-          <w:sz w:val="28"/>
-          <w:szCs w:val="28"/>
+          <w:sz w:val="24"/>
+          <w:szCs w:val="24"/>
         </w:rPr>
         <w:t xml:space="preserve"> Đồ </w:t>
       </w:r>
@@ -880,8 +929,8 @@
           <w:b/>
           <w:bCs/>
           <w:color w:val="4472C4" w:themeColor="accent1"/>
-          <w:sz w:val="28"/>
-          <w:szCs w:val="28"/>
+          <w:sz w:val="24"/>
+          <w:szCs w:val="24"/>
         </w:rPr>
         <w:t>Thị</w:t>
       </w:r>
@@ -892,8 +941,8 @@
           <w:b/>
           <w:bCs/>
           <w:color w:val="4472C4" w:themeColor="accent1"/>
-          <w:sz w:val="28"/>
-          <w:szCs w:val="28"/>
+          <w:sz w:val="24"/>
+          <w:szCs w:val="24"/>
         </w:rPr>
         <w:t xml:space="preserve"> (</w:t>
       </w:r>
@@ -903,8 +952,8 @@
           <w:b/>
           <w:bCs/>
           <w:color w:val="4472C4" w:themeColor="accent1"/>
-          <w:sz w:val="28"/>
-          <w:szCs w:val="28"/>
+          <w:sz w:val="24"/>
+          <w:szCs w:val="24"/>
         </w:rPr>
         <w:t>CSC00008</w:t>
       </w:r>
@@ -914,8 +963,8 @@
           <w:b/>
           <w:bCs/>
           <w:color w:val="4472C4" w:themeColor="accent1"/>
-          <w:sz w:val="28"/>
-          <w:szCs w:val="28"/>
+          <w:sz w:val="24"/>
+          <w:szCs w:val="24"/>
         </w:rPr>
         <w:t>)</w:t>
       </w:r>
@@ -927,21 +976,189 @@
           <w:rFonts w:ascii="Times New Roman" w:hAnsi="Times New Roman" w:cs="Times New Roman"/>
           <w:b/>
           <w:bCs/>
-          <w:sz w:val="28"/>
-          <w:szCs w:val="28"/>
-        </w:rPr>
-      </w:pPr>
-      <w:r>
-        <w:rPr>
-          <w:rFonts w:ascii="Times New Roman" w:hAnsi="Times New Roman" w:cs="Times New Roman"/>
-          <w:b/>
-          <w:bCs/>
-          <w:sz w:val="28"/>
-          <w:szCs w:val="28"/>
+          <w:color w:val="4472C4" w:themeColor="accent1"/>
+          <w:sz w:val="24"/>
+          <w:szCs w:val="24"/>
+        </w:rPr>
+      </w:pPr>
+    </w:p>
+    <w:p>
+      <w:pPr>
+        <w:jc w:val="center"/>
+        <w:rPr>
+          <w:rFonts w:ascii="Times New Roman" w:hAnsi="Times New Roman" w:cs="Times New Roman"/>
+          <w:b/>
+          <w:bCs/>
+          <w:color w:val="4472C4" w:themeColor="accent1"/>
+          <w:sz w:val="24"/>
+          <w:szCs w:val="24"/>
+        </w:rPr>
+      </w:pPr>
+    </w:p>
+    <w:p>
+      <w:pPr>
+        <w:jc w:val="center"/>
+        <w:rPr>
+          <w:rFonts w:ascii="Times New Roman" w:hAnsi="Times New Roman" w:cs="Times New Roman"/>
+          <w:b/>
+          <w:bCs/>
+          <w:color w:val="4472C4" w:themeColor="accent1"/>
+          <w:sz w:val="24"/>
+          <w:szCs w:val="24"/>
+        </w:rPr>
+      </w:pPr>
+    </w:p>
+    <w:p>
+      <w:pPr>
+        <w:jc w:val="center"/>
+        <w:rPr>
+          <w:rFonts w:ascii="Times New Roman" w:hAnsi="Times New Roman" w:cs="Times New Roman"/>
+          <w:b/>
+          <w:bCs/>
+          <w:color w:val="4472C4" w:themeColor="accent1"/>
+          <w:sz w:val="24"/>
+          <w:szCs w:val="24"/>
+        </w:rPr>
+      </w:pPr>
+    </w:p>
+    <w:p>
+      <w:pPr>
+        <w:jc w:val="center"/>
+        <w:rPr>
+          <w:rFonts w:ascii="Times New Roman" w:hAnsi="Times New Roman" w:cs="Times New Roman"/>
+          <w:b/>
+          <w:bCs/>
+          <w:color w:val="4472C4" w:themeColor="accent1"/>
+          <w:sz w:val="24"/>
+          <w:szCs w:val="24"/>
+        </w:rPr>
+      </w:pPr>
+    </w:p>
+    <w:p>
+      <w:pPr>
+        <w:jc w:val="center"/>
+        <w:rPr>
+          <w:rFonts w:ascii="Times New Roman" w:hAnsi="Times New Roman" w:cs="Times New Roman"/>
+          <w:b/>
+          <w:bCs/>
+          <w:color w:val="4472C4" w:themeColor="accent1"/>
+          <w:sz w:val="24"/>
+          <w:szCs w:val="24"/>
+        </w:rPr>
+      </w:pPr>
+    </w:p>
+    <w:p>
+      <w:pPr>
+        <w:jc w:val="center"/>
+        <w:rPr>
+          <w:rFonts w:ascii="Times New Roman" w:hAnsi="Times New Roman" w:cs="Times New Roman"/>
+          <w:b/>
+          <w:bCs/>
+          <w:color w:val="4472C4" w:themeColor="accent1"/>
+          <w:sz w:val="24"/>
+          <w:szCs w:val="24"/>
+        </w:rPr>
+      </w:pPr>
+    </w:p>
+    <w:p>
+      <w:pPr>
+        <w:jc w:val="center"/>
+        <w:rPr>
+          <w:rFonts w:ascii="Times New Roman" w:hAnsi="Times New Roman" w:cs="Times New Roman"/>
+          <w:b/>
+          <w:bCs/>
+          <w:color w:val="4472C4" w:themeColor="accent1"/>
+          <w:sz w:val="24"/>
+          <w:szCs w:val="24"/>
+        </w:rPr>
+      </w:pPr>
+    </w:p>
+    <w:p>
+      <w:pPr>
+        <w:jc w:val="center"/>
+        <w:rPr>
+          <w:rFonts w:ascii="Times New Roman" w:hAnsi="Times New Roman" w:cs="Times New Roman"/>
+          <w:b/>
+          <w:bCs/>
+          <w:color w:val="4472C4" w:themeColor="accent1"/>
+          <w:sz w:val="24"/>
+          <w:szCs w:val="24"/>
+        </w:rPr>
+      </w:pPr>
+    </w:p>
+    <w:p>
+      <w:pPr>
+        <w:jc w:val="center"/>
+        <w:rPr>
+          <w:rFonts w:ascii="Times New Roman" w:hAnsi="Times New Roman" w:cs="Times New Roman"/>
+          <w:b/>
+          <w:bCs/>
+          <w:color w:val="4472C4" w:themeColor="accent1"/>
+          <w:sz w:val="24"/>
+          <w:szCs w:val="24"/>
+        </w:rPr>
+      </w:pPr>
+    </w:p>
+    <w:p>
+      <w:pPr>
+        <w:jc w:val="center"/>
+        <w:rPr>
+          <w:rFonts w:ascii="Times New Roman" w:hAnsi="Times New Roman" w:cs="Times New Roman"/>
+          <w:b/>
+          <w:bCs/>
+          <w:color w:val="4472C4" w:themeColor="accent1"/>
+          <w:sz w:val="24"/>
+          <w:szCs w:val="24"/>
+        </w:rPr>
+      </w:pPr>
+    </w:p>
+    <w:p>
+      <w:pPr>
+        <w:rPr>
+          <w:rFonts w:ascii="Times New Roman" w:hAnsi="Times New Roman" w:cs="Times New Roman"/>
+          <w:b/>
+          <w:bCs/>
+          <w:color w:val="4472C4" w:themeColor="accent1"/>
+          <w:sz w:val="24"/>
+          <w:szCs w:val="24"/>
+        </w:rPr>
+      </w:pPr>
+    </w:p>
+    <w:p>
+      <w:pPr>
+        <w:jc w:val="center"/>
+        <w:rPr>
+          <w:rFonts w:ascii="Times New Roman" w:hAnsi="Times New Roman" w:cs="Times New Roman"/>
+          <w:b/>
+          <w:bCs/>
+          <w:color w:val="4472C4" w:themeColor="accent1"/>
+          <w:sz w:val="24"/>
+          <w:szCs w:val="24"/>
+        </w:rPr>
+      </w:pPr>
+    </w:p>
+    <w:p>
+      <w:pPr>
+        <w:jc w:val="center"/>
+        <w:rPr>
+          <w:rFonts w:ascii="Times New Roman" w:hAnsi="Times New Roman" w:cs="Times New Roman"/>
+          <w:b/>
+          <w:bCs/>
+          <w:sz w:val="24"/>
+          <w:szCs w:val="24"/>
+        </w:rPr>
+      </w:pPr>
+      <w:r>
+        <w:rPr>
+          <w:rFonts w:ascii="Times New Roman" w:hAnsi="Times New Roman" w:cs="Times New Roman"/>
+          <w:b/>
+          <w:bCs/>
+          <w:sz w:val="24"/>
+          <w:szCs w:val="24"/>
         </w:rPr>
         <w:t xml:space="preserve">GV: </w:t>
       </w:r>
-      <w:hyperlink r:id="rId5" w:history="1">
+      <w:hyperlink r:id="rId7" w:history="1">
         <w:proofErr w:type="spellStart"/>
         <w:r>
           <w:rPr>
@@ -949,8 +1166,9 @@
             <w:rFonts w:ascii="Times New Roman" w:hAnsi="Times New Roman" w:cs="Times New Roman"/>
             <w:b/>
             <w:bCs/>
-            <w:sz w:val="28"/>
-            <w:szCs w:val="28"/>
+            <w:color w:val="auto"/>
+            <w:sz w:val="24"/>
+            <w:szCs w:val="24"/>
             <w:u w:val="none"/>
             <w:shd w:val="clear" w:color="auto" w:fill="FFFFFF"/>
           </w:rPr>
@@ -963,8 +1181,9 @@
             <w:rFonts w:ascii="Times New Roman" w:hAnsi="Times New Roman" w:cs="Times New Roman"/>
             <w:b/>
             <w:bCs/>
-            <w:sz w:val="28"/>
-            <w:szCs w:val="28"/>
+            <w:color w:val="auto"/>
+            <w:sz w:val="24"/>
+            <w:szCs w:val="24"/>
             <w:u w:val="none"/>
             <w:shd w:val="clear" w:color="auto" w:fill="FFFFFF"/>
           </w:rPr>
@@ -977,8 +1196,9 @@
             <w:rFonts w:ascii="Times New Roman" w:hAnsi="Times New Roman" w:cs="Times New Roman"/>
             <w:b/>
             <w:bCs/>
-            <w:sz w:val="28"/>
-            <w:szCs w:val="28"/>
+            <w:color w:val="auto"/>
+            <w:sz w:val="24"/>
+            <w:szCs w:val="24"/>
             <w:u w:val="none"/>
             <w:shd w:val="clear" w:color="auto" w:fill="FFFFFF"/>
           </w:rPr>
@@ -991,78 +1211,88 @@
             <w:rFonts w:ascii="Times New Roman" w:hAnsi="Times New Roman" w:cs="Times New Roman"/>
             <w:b/>
             <w:bCs/>
-            <w:sz w:val="28"/>
-            <w:szCs w:val="28"/>
+            <w:color w:val="auto"/>
+            <w:sz w:val="24"/>
+            <w:szCs w:val="24"/>
             <w:u w:val="none"/>
             <w:shd w:val="clear" w:color="auto" w:fill="FFFFFF"/>
           </w:rPr>
-          <w:t xml:space="preserve"> Min</w:t>
-        </w:r>
+          <w:t xml:space="preserve"> Minh </w:t>
+        </w:r>
+        <w:proofErr w:type="spellStart"/>
         <w:r>
           <w:rPr>
             <w:rStyle w:val="Hyperlink"/>
             <w:rFonts w:ascii="Times New Roman" w:hAnsi="Times New Roman" w:cs="Times New Roman"/>
             <w:b/>
             <w:bCs/>
-            <w:sz w:val="28"/>
-            <w:szCs w:val="28"/>
+            <w:color w:val="auto"/>
+            <w:sz w:val="24"/>
+            <w:szCs w:val="24"/>
             <w:u w:val="none"/>
             <w:shd w:val="clear" w:color="auto" w:fill="FFFFFF"/>
           </w:rPr>
-          <w:t>h</w:t>
-        </w:r>
+          <w:t>Hậu</w:t>
+        </w:r>
+        <w:proofErr w:type="spellEnd"/>
+      </w:hyperlink>
+    </w:p>
+    <w:p>
+      <w:pPr>
+        <w:jc w:val="center"/>
+        <w:rPr>
+          <w:rStyle w:val="Hyperlink"/>
+          <w:rFonts w:ascii="Times New Roman" w:hAnsi="Times New Roman" w:cs="Times New Roman"/>
+          <w:b/>
+          <w:bCs/>
+          <w:color w:val="auto"/>
+          <w:sz w:val="24"/>
+          <w:szCs w:val="24"/>
+          <w:u w:val="none"/>
+          <w:shd w:val="clear" w:color="auto" w:fill="FFFFFF"/>
+        </w:rPr>
+      </w:pPr>
+      <w:r>
+        <w:rPr>
+          <w:rFonts w:ascii="Times New Roman" w:hAnsi="Times New Roman" w:cs="Times New Roman"/>
+          <w:b/>
+          <w:bCs/>
+          <w:sz w:val="24"/>
+          <w:szCs w:val="24"/>
+        </w:rPr>
+        <w:t xml:space="preserve">GV: </w:t>
+      </w:r>
+      <w:hyperlink r:id="rId8" w:history="1">
+        <w:proofErr w:type="spellStart"/>
         <w:r>
           <w:rPr>
             <w:rStyle w:val="Hyperlink"/>
             <w:rFonts w:ascii="Times New Roman" w:hAnsi="Times New Roman" w:cs="Times New Roman"/>
             <w:b/>
             <w:bCs/>
-            <w:sz w:val="28"/>
-            <w:szCs w:val="28"/>
+            <w:color w:val="auto"/>
+            <w:sz w:val="24"/>
+            <w:szCs w:val="24"/>
             <w:u w:val="none"/>
             <w:shd w:val="clear" w:color="auto" w:fill="FFFFFF"/>
           </w:rPr>
-          <w:t xml:space="preserve"> </w:t>
-        </w:r>
-        <w:proofErr w:type="spellStart"/>
+          <w:t>Nguyễn</w:t>
+        </w:r>
+        <w:proofErr w:type="spellEnd"/>
         <w:r>
           <w:rPr>
             <w:rStyle w:val="Hyperlink"/>
             <w:rFonts w:ascii="Times New Roman" w:hAnsi="Times New Roman" w:cs="Times New Roman"/>
             <w:b/>
             <w:bCs/>
-            <w:sz w:val="28"/>
-            <w:szCs w:val="28"/>
+            <w:color w:val="auto"/>
+            <w:sz w:val="24"/>
+            <w:szCs w:val="24"/>
             <w:u w:val="none"/>
             <w:shd w:val="clear" w:color="auto" w:fill="FFFFFF"/>
           </w:rPr>
-          <w:t>Hậu</w:t>
-        </w:r>
-        <w:proofErr w:type="spellEnd"/>
-      </w:hyperlink>
-    </w:p>
-    <w:p>
-      <w:pPr>
-        <w:jc w:val="center"/>
-        <w:rPr>
-          <w:rFonts w:ascii="Times New Roman" w:hAnsi="Times New Roman" w:cs="Times New Roman"/>
-          <w:b/>
-          <w:bCs/>
-          <w:sz w:val="28"/>
-          <w:szCs w:val="28"/>
-        </w:rPr>
-      </w:pPr>
-      <w:r>
-        <w:rPr>
-          <w:rFonts w:ascii="Times New Roman" w:hAnsi="Times New Roman" w:cs="Times New Roman"/>
-          <w:b/>
-          <w:bCs/>
-          <w:sz w:val="28"/>
-          <w:szCs w:val="28"/>
-        </w:rPr>
-        <w:t xml:space="preserve">GV: </w:t>
-      </w:r>
-      <w:hyperlink r:id="rId6" w:history="1">
+          <w:t xml:space="preserve"> </w:t>
+        </w:r>
         <w:proofErr w:type="spellStart"/>
         <w:r>
           <w:rPr>
@@ -1070,12 +1300,13 @@
             <w:rFonts w:ascii="Times New Roman" w:hAnsi="Times New Roman" w:cs="Times New Roman"/>
             <w:b/>
             <w:bCs/>
-            <w:sz w:val="28"/>
-            <w:szCs w:val="28"/>
+            <w:color w:val="auto"/>
+            <w:sz w:val="24"/>
+            <w:szCs w:val="24"/>
             <w:u w:val="none"/>
             <w:shd w:val="clear" w:color="auto" w:fill="FFFFFF"/>
           </w:rPr>
-          <w:t>Nguyễn</w:t>
+          <w:t>Ngọc</w:t>
         </w:r>
         <w:proofErr w:type="spellEnd"/>
         <w:r>
@@ -1084,8 +1315,9 @@
             <w:rFonts w:ascii="Times New Roman" w:hAnsi="Times New Roman" w:cs="Times New Roman"/>
             <w:b/>
             <w:bCs/>
-            <w:sz w:val="28"/>
-            <w:szCs w:val="28"/>
+            <w:color w:val="auto"/>
+            <w:sz w:val="24"/>
+            <w:szCs w:val="24"/>
             <w:u w:val="none"/>
             <w:shd w:val="clear" w:color="auto" w:fill="FFFFFF"/>
           </w:rPr>
@@ -1098,39 +1330,12 @@
             <w:rFonts w:ascii="Times New Roman" w:hAnsi="Times New Roman" w:cs="Times New Roman"/>
             <w:b/>
             <w:bCs/>
-            <w:sz w:val="28"/>
-            <w:szCs w:val="28"/>
+            <w:color w:val="auto"/>
+            <w:sz w:val="24"/>
+            <w:szCs w:val="24"/>
             <w:u w:val="none"/>
             <w:shd w:val="clear" w:color="auto" w:fill="FFFFFF"/>
           </w:rPr>
-          <w:t>Ngọc</w:t>
-        </w:r>
-        <w:proofErr w:type="spellEnd"/>
-        <w:r>
-          <w:rPr>
-            <w:rStyle w:val="Hyperlink"/>
-            <w:rFonts w:ascii="Times New Roman" w:hAnsi="Times New Roman" w:cs="Times New Roman"/>
-            <w:b/>
-            <w:bCs/>
-            <w:sz w:val="28"/>
-            <w:szCs w:val="28"/>
-            <w:u w:val="none"/>
-            <w:shd w:val="clear" w:color="auto" w:fill="FFFFFF"/>
-          </w:rPr>
-          <w:t xml:space="preserve"> </w:t>
-        </w:r>
-        <w:proofErr w:type="spellStart"/>
-        <w:r>
-          <w:rPr>
-            <w:rStyle w:val="Hyperlink"/>
-            <w:rFonts w:ascii="Times New Roman" w:hAnsi="Times New Roman" w:cs="Times New Roman"/>
-            <w:b/>
-            <w:bCs/>
-            <w:sz w:val="28"/>
-            <w:szCs w:val="28"/>
-            <w:u w:val="none"/>
-            <w:shd w:val="clear" w:color="auto" w:fill="FFFFFF"/>
-          </w:rPr>
           <w:t>Thảo</w:t>
         </w:r>
         <w:proofErr w:type="spellEnd"/>
@@ -1142,17 +1347,1045 @@
           <w:rFonts w:ascii="Times New Roman" w:hAnsi="Times New Roman" w:cs="Times New Roman"/>
           <w:b/>
           <w:bCs/>
-          <w:sz w:val="28"/>
-          <w:szCs w:val="28"/>
-        </w:rPr>
-      </w:pPr>
-      <w:r>
-        <w:rPr>
-          <w:rFonts w:ascii="Times New Roman" w:hAnsi="Times New Roman" w:cs="Times New Roman"/>
-          <w:b/>
-          <w:bCs/>
-          <w:sz w:val="28"/>
-          <w:szCs w:val="28"/>
+          <w:sz w:val="24"/>
+          <w:szCs w:val="24"/>
+        </w:rPr>
+      </w:pPr>
+    </w:p>
+    <w:sdt>
+      <w:sdtPr>
+        <w:id w:val="249615"/>
+        <w:docPartObj>
+          <w:docPartGallery w:val="Table of Contents"/>
+          <w:docPartUnique/>
+        </w:docPartObj>
+      </w:sdtPr>
+      <w:sdtEndPr>
+        <w:rPr>
+          <w:rFonts w:asciiTheme="minorHAnsi" w:eastAsiaTheme="minorHAnsi" w:hAnsiTheme="minorHAnsi" w:cstheme="minorBidi"/>
+          <w:b/>
+          <w:bCs/>
+          <w:noProof/>
+          <w:color w:val="auto"/>
+          <w:sz w:val="22"/>
+          <w:szCs w:val="22"/>
+        </w:rPr>
+      </w:sdtEndPr>
+      <w:sdtContent>
+        <w:p>
+          <w:pPr>
+            <w:pStyle w:val="TOCHeading"/>
+          </w:pPr>
+          <w:proofErr w:type="spellStart"/>
+          <w:r>
+            <w:t>Mục</w:t>
+          </w:r>
+          <w:proofErr w:type="spellEnd"/>
+          <w:r>
+            <w:t xml:space="preserve"> </w:t>
+          </w:r>
+          <w:proofErr w:type="spellStart"/>
+          <w:r>
+            <w:t>lục</w:t>
+          </w:r>
+          <w:proofErr w:type="spellEnd"/>
+        </w:p>
+        <w:p>
+          <w:pPr>
+            <w:pStyle w:val="TOC1"/>
+            <w:tabs>
+              <w:tab w:val="left" w:pos="440"/>
+              <w:tab w:val="right" w:leader="dot" w:pos="9350"/>
+            </w:tabs>
+            <w:rPr>
+              <w:noProof/>
+            </w:rPr>
+          </w:pPr>
+          <w:r>
+            <w:fldChar w:fldCharType="begin"/>
+          </w:r>
+          <w:r>
+            <w:instrText xml:space="preserve"> TOC \o "1-3" \h \z \u </w:instrText>
+          </w:r>
+          <w:r>
+            <w:fldChar w:fldCharType="separate"/>
+          </w:r>
+          <w:hyperlink w:anchor="_Toc94857131" w:history="1">
+            <w:r>
+              <w:rPr>
+                <w:rStyle w:val="Hyperlink"/>
+                <w:rFonts w:ascii="Times New Roman" w:hAnsi="Times New Roman" w:cs="Times New Roman"/>
+                <w:b/>
+                <w:bCs/>
+                <w:noProof/>
+              </w:rPr>
+              <w:t>1.</w:t>
+            </w:r>
+            <w:r>
+              <w:rPr>
+                <w:noProof/>
+              </w:rPr>
+              <w:tab/>
+            </w:r>
+            <w:r>
+              <w:rPr>
+                <w:rStyle w:val="Hyperlink"/>
+                <w:rFonts w:ascii="Times New Roman" w:hAnsi="Times New Roman" w:cs="Times New Roman"/>
+                <w:b/>
+                <w:bCs/>
+                <w:noProof/>
+              </w:rPr>
+              <w:t>Thêm file txt cài đặt:</w:t>
+            </w:r>
+            <w:r>
+              <w:rPr>
+                <w:noProof/>
+                <w:webHidden/>
+              </w:rPr>
+              <w:tab/>
+            </w:r>
+            <w:r>
+              <w:rPr>
+                <w:noProof/>
+                <w:webHidden/>
+              </w:rPr>
+              <w:fldChar w:fldCharType="begin"/>
+            </w:r>
+            <w:r>
+              <w:rPr>
+                <w:noProof/>
+                <w:webHidden/>
+              </w:rPr>
+              <w:instrText xml:space="preserve"> PAGEREF _Toc94857131 \h </w:instrText>
+            </w:r>
+            <w:r>
+              <w:rPr>
+                <w:noProof/>
+                <w:webHidden/>
+              </w:rPr>
+            </w:r>
+            <w:r>
+              <w:rPr>
+                <w:noProof/>
+                <w:webHidden/>
+              </w:rPr>
+              <w:fldChar w:fldCharType="separate"/>
+            </w:r>
+            <w:r>
+              <w:rPr>
+                <w:noProof/>
+                <w:webHidden/>
+              </w:rPr>
+              <w:t>3</w:t>
+            </w:r>
+            <w:r>
+              <w:rPr>
+                <w:noProof/>
+                <w:webHidden/>
+              </w:rPr>
+              <w:fldChar w:fldCharType="end"/>
+            </w:r>
+          </w:hyperlink>
+        </w:p>
+        <w:p>
+          <w:pPr>
+            <w:pStyle w:val="TOC2"/>
+            <w:tabs>
+              <w:tab w:val="left" w:pos="660"/>
+              <w:tab w:val="right" w:leader="dot" w:pos="9350"/>
+            </w:tabs>
+            <w:rPr>
+              <w:noProof/>
+            </w:rPr>
+          </w:pPr>
+          <w:hyperlink w:anchor="_Toc94857132" w:history="1">
+            <w:r>
+              <w:rPr>
+                <w:rStyle w:val="Hyperlink"/>
+                <w:rFonts w:ascii="Symbol" w:hAnsi="Symbol" w:cs="Times New Roman"/>
+                <w:bCs/>
+                <w:noProof/>
+              </w:rPr>
+              <w:t></w:t>
+            </w:r>
+            <w:r>
+              <w:rPr>
+                <w:noProof/>
+              </w:rPr>
+              <w:tab/>
+            </w:r>
+            <w:r>
+              <w:rPr>
+                <w:rStyle w:val="Hyperlink"/>
+                <w:rFonts w:ascii="Times New Roman" w:hAnsi="Times New Roman" w:cs="Times New Roman"/>
+                <w:b/>
+                <w:bCs/>
+                <w:noProof/>
+              </w:rPr>
+              <w:t>Cách 1 dùng URL file:</w:t>
+            </w:r>
+            <w:r>
+              <w:rPr>
+                <w:noProof/>
+                <w:webHidden/>
+              </w:rPr>
+              <w:tab/>
+            </w:r>
+            <w:r>
+              <w:rPr>
+                <w:noProof/>
+                <w:webHidden/>
+              </w:rPr>
+              <w:fldChar w:fldCharType="begin"/>
+            </w:r>
+            <w:r>
+              <w:rPr>
+                <w:noProof/>
+                <w:webHidden/>
+              </w:rPr>
+              <w:instrText xml:space="preserve"> PAGEREF _Toc94857132 \h </w:instrText>
+            </w:r>
+            <w:r>
+              <w:rPr>
+                <w:noProof/>
+                <w:webHidden/>
+              </w:rPr>
+            </w:r>
+            <w:r>
+              <w:rPr>
+                <w:noProof/>
+                <w:webHidden/>
+              </w:rPr>
+              <w:fldChar w:fldCharType="separate"/>
+            </w:r>
+            <w:r>
+              <w:rPr>
+                <w:noProof/>
+                <w:webHidden/>
+              </w:rPr>
+              <w:t>3</w:t>
+            </w:r>
+            <w:r>
+              <w:rPr>
+                <w:noProof/>
+                <w:webHidden/>
+              </w:rPr>
+              <w:fldChar w:fldCharType="end"/>
+            </w:r>
+          </w:hyperlink>
+        </w:p>
+        <w:p>
+          <w:pPr>
+            <w:pStyle w:val="TOC2"/>
+            <w:tabs>
+              <w:tab w:val="left" w:pos="660"/>
+              <w:tab w:val="right" w:leader="dot" w:pos="9350"/>
+            </w:tabs>
+            <w:rPr>
+              <w:noProof/>
+            </w:rPr>
+          </w:pPr>
+          <w:hyperlink w:anchor="_Toc94857133" w:history="1">
+            <w:r>
+              <w:rPr>
+                <w:rStyle w:val="Hyperlink"/>
+                <w:rFonts w:ascii="Symbol" w:hAnsi="Symbol" w:cs="Times New Roman"/>
+                <w:bCs/>
+                <w:noProof/>
+              </w:rPr>
+              <w:t></w:t>
+            </w:r>
+            <w:r>
+              <w:rPr>
+                <w:noProof/>
+              </w:rPr>
+              <w:tab/>
+            </w:r>
+            <w:r>
+              <w:rPr>
+                <w:rStyle w:val="Hyperlink"/>
+                <w:rFonts w:ascii="Times New Roman" w:hAnsi="Times New Roman" w:cs="Times New Roman"/>
+                <w:b/>
+                <w:bCs/>
+                <w:noProof/>
+              </w:rPr>
+              <w:t>Cách 2 dùng App.config:</w:t>
+            </w:r>
+            <w:r>
+              <w:rPr>
+                <w:noProof/>
+                <w:webHidden/>
+              </w:rPr>
+              <w:tab/>
+            </w:r>
+            <w:r>
+              <w:rPr>
+                <w:noProof/>
+                <w:webHidden/>
+              </w:rPr>
+              <w:fldChar w:fldCharType="begin"/>
+            </w:r>
+            <w:r>
+              <w:rPr>
+                <w:noProof/>
+                <w:webHidden/>
+              </w:rPr>
+              <w:instrText xml:space="preserve"> PAGEREF _Toc94857133 \h </w:instrText>
+            </w:r>
+            <w:r>
+              <w:rPr>
+                <w:noProof/>
+                <w:webHidden/>
+              </w:rPr>
+            </w:r>
+            <w:r>
+              <w:rPr>
+                <w:noProof/>
+                <w:webHidden/>
+              </w:rPr>
+              <w:fldChar w:fldCharType="separate"/>
+            </w:r>
+            <w:r>
+              <w:rPr>
+                <w:noProof/>
+                <w:webHidden/>
+              </w:rPr>
+              <w:t>3</w:t>
+            </w:r>
+            <w:r>
+              <w:rPr>
+                <w:noProof/>
+                <w:webHidden/>
+              </w:rPr>
+              <w:fldChar w:fldCharType="end"/>
+            </w:r>
+          </w:hyperlink>
+        </w:p>
+        <w:p>
+          <w:pPr>
+            <w:pStyle w:val="TOC1"/>
+            <w:tabs>
+              <w:tab w:val="left" w:pos="440"/>
+              <w:tab w:val="right" w:leader="dot" w:pos="9350"/>
+            </w:tabs>
+            <w:rPr>
+              <w:noProof/>
+            </w:rPr>
+          </w:pPr>
+          <w:hyperlink w:anchor="_Toc94857134" w:history="1">
+            <w:r>
+              <w:rPr>
+                <w:rStyle w:val="Hyperlink"/>
+                <w:rFonts w:ascii="Times New Roman" w:hAnsi="Times New Roman" w:cs="Times New Roman"/>
+                <w:b/>
+                <w:bCs/>
+                <w:noProof/>
+              </w:rPr>
+              <w:t>2.</w:t>
+            </w:r>
+            <w:r>
+              <w:rPr>
+                <w:noProof/>
+              </w:rPr>
+              <w:tab/>
+            </w:r>
+            <w:r>
+              <w:rPr>
+                <w:rStyle w:val="Hyperlink"/>
+                <w:rFonts w:ascii="Times New Roman" w:hAnsi="Times New Roman" w:cs="Times New Roman"/>
+                <w:b/>
+                <w:bCs/>
+                <w:noProof/>
+              </w:rPr>
+              <w:t>Lỗi khi không chạy được project thường là do thiếu thư viện .netcore.</w:t>
+            </w:r>
+            <w:r>
+              <w:rPr>
+                <w:noProof/>
+                <w:webHidden/>
+              </w:rPr>
+              <w:tab/>
+            </w:r>
+            <w:r>
+              <w:rPr>
+                <w:noProof/>
+                <w:webHidden/>
+              </w:rPr>
+              <w:fldChar w:fldCharType="begin"/>
+            </w:r>
+            <w:r>
+              <w:rPr>
+                <w:noProof/>
+                <w:webHidden/>
+              </w:rPr>
+              <w:instrText xml:space="preserve"> PAGEREF _Toc94857134 \h </w:instrText>
+            </w:r>
+            <w:r>
+              <w:rPr>
+                <w:noProof/>
+                <w:webHidden/>
+              </w:rPr>
+            </w:r>
+            <w:r>
+              <w:rPr>
+                <w:noProof/>
+                <w:webHidden/>
+              </w:rPr>
+              <w:fldChar w:fldCharType="separate"/>
+            </w:r>
+            <w:r>
+              <w:rPr>
+                <w:noProof/>
+                <w:webHidden/>
+              </w:rPr>
+              <w:t>4</w:t>
+            </w:r>
+            <w:r>
+              <w:rPr>
+                <w:noProof/>
+                <w:webHidden/>
+              </w:rPr>
+              <w:fldChar w:fldCharType="end"/>
+            </w:r>
+          </w:hyperlink>
+        </w:p>
+        <w:p>
+          <w:pPr>
+            <w:pStyle w:val="TOC1"/>
+            <w:tabs>
+              <w:tab w:val="left" w:pos="440"/>
+              <w:tab w:val="right" w:leader="dot" w:pos="9350"/>
+            </w:tabs>
+            <w:rPr>
+              <w:noProof/>
+            </w:rPr>
+          </w:pPr>
+          <w:hyperlink w:anchor="_Toc94857135" w:history="1">
+            <w:r>
+              <w:rPr>
+                <w:rStyle w:val="Hyperlink"/>
+                <w:rFonts w:ascii="Times New Roman" w:hAnsi="Times New Roman" w:cs="Times New Roman"/>
+                <w:b/>
+                <w:bCs/>
+                <w:noProof/>
+              </w:rPr>
+              <w:t>3.</w:t>
+            </w:r>
+            <w:r>
+              <w:rPr>
+                <w:noProof/>
+              </w:rPr>
+              <w:tab/>
+            </w:r>
+            <w:r>
+              <w:rPr>
+                <w:rStyle w:val="Hyperlink"/>
+                <w:rFonts w:ascii="Times New Roman" w:hAnsi="Times New Roman" w:cs="Times New Roman"/>
+                <w:b/>
+                <w:bCs/>
+                <w:noProof/>
+              </w:rPr>
+              <w:t>Cấu trúc Project:</w:t>
+            </w:r>
+            <w:r>
+              <w:rPr>
+                <w:noProof/>
+                <w:webHidden/>
+              </w:rPr>
+              <w:tab/>
+            </w:r>
+            <w:r>
+              <w:rPr>
+                <w:noProof/>
+                <w:webHidden/>
+              </w:rPr>
+              <w:fldChar w:fldCharType="begin"/>
+            </w:r>
+            <w:r>
+              <w:rPr>
+                <w:noProof/>
+                <w:webHidden/>
+              </w:rPr>
+              <w:instrText xml:space="preserve"> PAGEREF _Toc94857135 \h </w:instrText>
+            </w:r>
+            <w:r>
+              <w:rPr>
+                <w:noProof/>
+                <w:webHidden/>
+              </w:rPr>
+            </w:r>
+            <w:r>
+              <w:rPr>
+                <w:noProof/>
+                <w:webHidden/>
+              </w:rPr>
+              <w:fldChar w:fldCharType="separate"/>
+            </w:r>
+            <w:r>
+              <w:rPr>
+                <w:noProof/>
+                <w:webHidden/>
+              </w:rPr>
+              <w:t>4</w:t>
+            </w:r>
+            <w:r>
+              <w:rPr>
+                <w:noProof/>
+                <w:webHidden/>
+              </w:rPr>
+              <w:fldChar w:fldCharType="end"/>
+            </w:r>
+          </w:hyperlink>
+        </w:p>
+        <w:p>
+          <w:pPr>
+            <w:pStyle w:val="TOC1"/>
+            <w:tabs>
+              <w:tab w:val="left" w:pos="440"/>
+              <w:tab w:val="right" w:leader="dot" w:pos="9350"/>
+            </w:tabs>
+            <w:rPr>
+              <w:noProof/>
+            </w:rPr>
+          </w:pPr>
+          <w:hyperlink w:anchor="_Toc94857136" w:history="1">
+            <w:r>
+              <w:rPr>
+                <w:rStyle w:val="Hyperlink"/>
+                <w:rFonts w:ascii="Times New Roman" w:hAnsi="Times New Roman" w:cs="Times New Roman"/>
+                <w:b/>
+                <w:bCs/>
+                <w:noProof/>
+              </w:rPr>
+              <w:t>4.</w:t>
+            </w:r>
+            <w:r>
+              <w:rPr>
+                <w:noProof/>
+              </w:rPr>
+              <w:tab/>
+            </w:r>
+            <w:r>
+              <w:rPr>
+                <w:rStyle w:val="Hyperlink"/>
+                <w:rFonts w:ascii="Times New Roman" w:hAnsi="Times New Roman" w:cs="Times New Roman"/>
+                <w:b/>
+                <w:bCs/>
+                <w:noProof/>
+              </w:rPr>
+              <w:t>Kết quả chạy project:</w:t>
+            </w:r>
+            <w:r>
+              <w:rPr>
+                <w:noProof/>
+                <w:webHidden/>
+              </w:rPr>
+              <w:tab/>
+            </w:r>
+            <w:r>
+              <w:rPr>
+                <w:noProof/>
+                <w:webHidden/>
+              </w:rPr>
+              <w:fldChar w:fldCharType="begin"/>
+            </w:r>
+            <w:r>
+              <w:rPr>
+                <w:noProof/>
+                <w:webHidden/>
+              </w:rPr>
+              <w:instrText xml:space="preserve"> PAGEREF _Toc94857136 \h </w:instrText>
+            </w:r>
+            <w:r>
+              <w:rPr>
+                <w:noProof/>
+                <w:webHidden/>
+              </w:rPr>
+            </w:r>
+            <w:r>
+              <w:rPr>
+                <w:noProof/>
+                <w:webHidden/>
+              </w:rPr>
+              <w:fldChar w:fldCharType="separate"/>
+            </w:r>
+            <w:r>
+              <w:rPr>
+                <w:noProof/>
+                <w:webHidden/>
+              </w:rPr>
+              <w:t>5</w:t>
+            </w:r>
+            <w:r>
+              <w:rPr>
+                <w:noProof/>
+                <w:webHidden/>
+              </w:rPr>
+              <w:fldChar w:fldCharType="end"/>
+            </w:r>
+          </w:hyperlink>
+        </w:p>
+        <w:p>
+          <w:r>
+            <w:rPr>
+              <w:b/>
+              <w:bCs/>
+              <w:noProof/>
+            </w:rPr>
+            <w:fldChar w:fldCharType="end"/>
+          </w:r>
+        </w:p>
+      </w:sdtContent>
+    </w:sdt>
+    <w:p>
+      <w:pPr>
+        <w:pStyle w:val="TableofFigures"/>
+        <w:tabs>
+          <w:tab w:val="right" w:leader="dot" w:pos="9350"/>
+        </w:tabs>
+        <w:rPr>
+          <w:noProof/>
+        </w:rPr>
+      </w:pPr>
+      <w:r>
+        <w:rPr>
+          <w:rFonts w:ascii="Times New Roman" w:hAnsi="Times New Roman" w:cs="Times New Roman"/>
+          <w:b/>
+          <w:bCs/>
+          <w:sz w:val="24"/>
+          <w:szCs w:val="24"/>
+        </w:rPr>
+        <w:fldChar w:fldCharType="begin"/>
+      </w:r>
+      <w:r>
+        <w:rPr>
+          <w:rFonts w:ascii="Times New Roman" w:hAnsi="Times New Roman" w:cs="Times New Roman"/>
+          <w:b/>
+          <w:bCs/>
+          <w:sz w:val="24"/>
+          <w:szCs w:val="24"/>
+        </w:rPr>
+        <w:instrText xml:space="preserve"> TOC \h \z \c "Hình" </w:instrText>
+      </w:r>
+      <w:r>
+        <w:rPr>
+          <w:rFonts w:ascii="Times New Roman" w:hAnsi="Times New Roman" w:cs="Times New Roman"/>
+          <w:b/>
+          <w:bCs/>
+          <w:sz w:val="24"/>
+          <w:szCs w:val="24"/>
+        </w:rPr>
+        <w:fldChar w:fldCharType="separate"/>
+      </w:r>
+      <w:hyperlink w:anchor="_Toc94857460" w:history="1">
+        <w:r>
+          <w:rPr>
+            <w:rStyle w:val="Hyperlink"/>
+            <w:noProof/>
+          </w:rPr>
+          <w:t>Hình 1 Thêm file cài đặt bằng url</w:t>
+        </w:r>
+        <w:r>
+          <w:rPr>
+            <w:noProof/>
+            <w:webHidden/>
+          </w:rPr>
+          <w:tab/>
+        </w:r>
+        <w:r>
+          <w:rPr>
+            <w:noProof/>
+            <w:webHidden/>
+          </w:rPr>
+          <w:fldChar w:fldCharType="begin"/>
+        </w:r>
+        <w:r>
+          <w:rPr>
+            <w:noProof/>
+            <w:webHidden/>
+          </w:rPr>
+          <w:instrText xml:space="preserve"> PAGEREF _Toc94857460 \h </w:instrText>
+        </w:r>
+        <w:r>
+          <w:rPr>
+            <w:noProof/>
+            <w:webHidden/>
+          </w:rPr>
+        </w:r>
+        <w:r>
+          <w:rPr>
+            <w:noProof/>
+            <w:webHidden/>
+          </w:rPr>
+          <w:fldChar w:fldCharType="separate"/>
+        </w:r>
+        <w:r>
+          <w:rPr>
+            <w:noProof/>
+            <w:webHidden/>
+          </w:rPr>
+          <w:t>3</w:t>
+        </w:r>
+        <w:r>
+          <w:rPr>
+            <w:noProof/>
+            <w:webHidden/>
+          </w:rPr>
+          <w:fldChar w:fldCharType="end"/>
+        </w:r>
+      </w:hyperlink>
+    </w:p>
+    <w:p>
+      <w:pPr>
+        <w:pStyle w:val="TableofFigures"/>
+        <w:tabs>
+          <w:tab w:val="right" w:leader="dot" w:pos="9350"/>
+        </w:tabs>
+        <w:rPr>
+          <w:noProof/>
+        </w:rPr>
+      </w:pPr>
+      <w:hyperlink w:anchor="_Toc94857461" w:history="1">
+        <w:r>
+          <w:rPr>
+            <w:rStyle w:val="Hyperlink"/>
+            <w:noProof/>
+          </w:rPr>
+          <w:t>Hình 2 Thêm file cài đặt bằng App.config</w:t>
+        </w:r>
+        <w:r>
+          <w:rPr>
+            <w:noProof/>
+            <w:webHidden/>
+          </w:rPr>
+          <w:tab/>
+        </w:r>
+        <w:r>
+          <w:rPr>
+            <w:noProof/>
+            <w:webHidden/>
+          </w:rPr>
+          <w:fldChar w:fldCharType="begin"/>
+        </w:r>
+        <w:r>
+          <w:rPr>
+            <w:noProof/>
+            <w:webHidden/>
+          </w:rPr>
+          <w:instrText xml:space="preserve"> PAGEREF _Toc94857461 \h </w:instrText>
+        </w:r>
+        <w:r>
+          <w:rPr>
+            <w:noProof/>
+            <w:webHidden/>
+          </w:rPr>
+        </w:r>
+        <w:r>
+          <w:rPr>
+            <w:noProof/>
+            <w:webHidden/>
+          </w:rPr>
+          <w:fldChar w:fldCharType="separate"/>
+        </w:r>
+        <w:r>
+          <w:rPr>
+            <w:noProof/>
+            <w:webHidden/>
+          </w:rPr>
+          <w:t>3</w:t>
+        </w:r>
+        <w:r>
+          <w:rPr>
+            <w:noProof/>
+            <w:webHidden/>
+          </w:rPr>
+          <w:fldChar w:fldCharType="end"/>
+        </w:r>
+      </w:hyperlink>
+    </w:p>
+    <w:p>
+      <w:pPr>
+        <w:pStyle w:val="TableofFigures"/>
+        <w:tabs>
+          <w:tab w:val="right" w:leader="dot" w:pos="9350"/>
+        </w:tabs>
+        <w:rPr>
+          <w:noProof/>
+        </w:rPr>
+      </w:pPr>
+      <w:hyperlink w:anchor="_Toc94857462" w:history="1">
+        <w:r>
+          <w:rPr>
+            <w:rStyle w:val="Hyperlink"/>
+            <w:noProof/>
+          </w:rPr>
+          <w:t>Hình 3 Target version .netcore</w:t>
+        </w:r>
+        <w:r>
+          <w:rPr>
+            <w:noProof/>
+            <w:webHidden/>
+          </w:rPr>
+          <w:tab/>
+        </w:r>
+        <w:r>
+          <w:rPr>
+            <w:noProof/>
+            <w:webHidden/>
+          </w:rPr>
+          <w:fldChar w:fldCharType="begin"/>
+        </w:r>
+        <w:r>
+          <w:rPr>
+            <w:noProof/>
+            <w:webHidden/>
+          </w:rPr>
+          <w:instrText xml:space="preserve"> PAGEREF _Toc94857462 \h </w:instrText>
+        </w:r>
+        <w:r>
+          <w:rPr>
+            <w:noProof/>
+            <w:webHidden/>
+          </w:rPr>
+        </w:r>
+        <w:r>
+          <w:rPr>
+            <w:noProof/>
+            <w:webHidden/>
+          </w:rPr>
+          <w:fldChar w:fldCharType="separate"/>
+        </w:r>
+        <w:r>
+          <w:rPr>
+            <w:noProof/>
+            <w:webHidden/>
+          </w:rPr>
+          <w:t>4</w:t>
+        </w:r>
+        <w:r>
+          <w:rPr>
+            <w:noProof/>
+            <w:webHidden/>
+          </w:rPr>
+          <w:fldChar w:fldCharType="end"/>
+        </w:r>
+      </w:hyperlink>
+    </w:p>
+    <w:p>
+      <w:pPr>
+        <w:pStyle w:val="TableofFigures"/>
+        <w:tabs>
+          <w:tab w:val="right" w:leader="dot" w:pos="9350"/>
+        </w:tabs>
+        <w:rPr>
+          <w:noProof/>
+        </w:rPr>
+      </w:pPr>
+      <w:hyperlink w:anchor="_Toc94857463" w:history="1">
+        <w:r>
+          <w:rPr>
+            <w:rStyle w:val="Hyperlink"/>
+            <w:noProof/>
+          </w:rPr>
+          <w:t>Hình 4 Cấu trúc project</w:t>
+        </w:r>
+        <w:r>
+          <w:rPr>
+            <w:noProof/>
+            <w:webHidden/>
+          </w:rPr>
+          <w:tab/>
+        </w:r>
+        <w:r>
+          <w:rPr>
+            <w:noProof/>
+            <w:webHidden/>
+          </w:rPr>
+          <w:fldChar w:fldCharType="begin"/>
+        </w:r>
+        <w:r>
+          <w:rPr>
+            <w:noProof/>
+            <w:webHidden/>
+          </w:rPr>
+          <w:instrText xml:space="preserve"> PAGEREF _Toc94857463 \h </w:instrText>
+        </w:r>
+        <w:r>
+          <w:rPr>
+            <w:noProof/>
+            <w:webHidden/>
+          </w:rPr>
+        </w:r>
+        <w:r>
+          <w:rPr>
+            <w:noProof/>
+            <w:webHidden/>
+          </w:rPr>
+          <w:fldChar w:fldCharType="separate"/>
+        </w:r>
+        <w:r>
+          <w:rPr>
+            <w:noProof/>
+            <w:webHidden/>
+          </w:rPr>
+          <w:t>4</w:t>
+        </w:r>
+        <w:r>
+          <w:rPr>
+            <w:noProof/>
+            <w:webHidden/>
+          </w:rPr>
+          <w:fldChar w:fldCharType="end"/>
+        </w:r>
+      </w:hyperlink>
+    </w:p>
+    <w:p>
+      <w:pPr>
+        <w:pStyle w:val="TableofFigures"/>
+        <w:tabs>
+          <w:tab w:val="right" w:leader="dot" w:pos="9350"/>
+        </w:tabs>
+        <w:rPr>
+          <w:noProof/>
+        </w:rPr>
+      </w:pPr>
+      <w:hyperlink w:anchor="_Toc94857464" w:history="1">
+        <w:r>
+          <w:rPr>
+            <w:rStyle w:val="Hyperlink"/>
+            <w:noProof/>
+          </w:rPr>
+          <w:t>Hình 5 Kết quả chạy project</w:t>
+        </w:r>
+        <w:r>
+          <w:rPr>
+            <w:noProof/>
+            <w:webHidden/>
+          </w:rPr>
+          <w:tab/>
+        </w:r>
+        <w:r>
+          <w:rPr>
+            <w:noProof/>
+            <w:webHidden/>
+          </w:rPr>
+          <w:fldChar w:fldCharType="begin"/>
+        </w:r>
+        <w:r>
+          <w:rPr>
+            <w:noProof/>
+            <w:webHidden/>
+          </w:rPr>
+          <w:instrText xml:space="preserve"> PAGEREF _Toc94857464 \h </w:instrText>
+        </w:r>
+        <w:r>
+          <w:rPr>
+            <w:noProof/>
+            <w:webHidden/>
+          </w:rPr>
+        </w:r>
+        <w:r>
+          <w:rPr>
+            <w:noProof/>
+            <w:webHidden/>
+          </w:rPr>
+          <w:fldChar w:fldCharType="separate"/>
+        </w:r>
+        <w:r>
+          <w:rPr>
+            <w:noProof/>
+            <w:webHidden/>
+          </w:rPr>
+          <w:t>5</w:t>
+        </w:r>
+        <w:r>
+          <w:rPr>
+            <w:noProof/>
+            <w:webHidden/>
+          </w:rPr>
+          <w:fldChar w:fldCharType="end"/>
+        </w:r>
+      </w:hyperlink>
+    </w:p>
+    <w:p>
+      <w:pPr>
+        <w:rPr>
+          <w:rFonts w:ascii="Times New Roman" w:hAnsi="Times New Roman" w:cs="Times New Roman"/>
+          <w:b/>
+          <w:bCs/>
+          <w:sz w:val="24"/>
+          <w:szCs w:val="24"/>
+        </w:rPr>
+      </w:pPr>
+      <w:r>
+        <w:rPr>
+          <w:rFonts w:ascii="Times New Roman" w:hAnsi="Times New Roman" w:cs="Times New Roman"/>
+          <w:b/>
+          <w:bCs/>
+          <w:sz w:val="24"/>
+          <w:szCs w:val="24"/>
+        </w:rPr>
+        <w:fldChar w:fldCharType="end"/>
+      </w:r>
+    </w:p>
+    <w:p>
+      <w:pPr>
+        <w:rPr>
+          <w:rFonts w:ascii="Times New Roman" w:hAnsi="Times New Roman" w:cs="Times New Roman"/>
+          <w:b/>
+          <w:bCs/>
+          <w:sz w:val="24"/>
+          <w:szCs w:val="24"/>
+        </w:rPr>
+      </w:pPr>
+      <w:r>
+        <w:rPr>
+          <w:rFonts w:ascii="Times New Roman" w:hAnsi="Times New Roman" w:cs="Times New Roman"/>
+          <w:b/>
+          <w:bCs/>
+          <w:sz w:val="24"/>
+          <w:szCs w:val="24"/>
+        </w:rPr>
+        <w:br w:type="page"/>
+      </w:r>
+    </w:p>
+    <w:p>
+      <w:pPr>
+        <w:rPr>
+          <w:rFonts w:ascii="Times New Roman" w:hAnsi="Times New Roman" w:cs="Times New Roman"/>
+          <w:b/>
+          <w:bCs/>
+          <w:sz w:val="24"/>
+          <w:szCs w:val="24"/>
+        </w:rPr>
+      </w:pPr>
+    </w:p>
+    <w:p>
+      <w:pPr>
+        <w:pStyle w:val="ListParagraph"/>
+        <w:numPr>
+          <w:ilvl w:val="0"/>
+          <w:numId w:val="1"/>
+        </w:numPr>
+        <w:outlineLvl w:val="0"/>
+        <w:rPr>
+          <w:rFonts w:ascii="Times New Roman" w:hAnsi="Times New Roman" w:cs="Times New Roman"/>
+          <w:b/>
+          <w:bCs/>
+          <w:color w:val="0070C0"/>
+          <w:sz w:val="24"/>
+          <w:szCs w:val="24"/>
+        </w:rPr>
+      </w:pPr>
+      <w:bookmarkStart w:id="0" w:name="_Toc94857131"/>
+      <w:r>
+        <w:rPr>
+          <w:rFonts w:ascii="Times New Roman" w:hAnsi="Times New Roman" w:cs="Times New Roman"/>
+          <w:b/>
+          <w:bCs/>
+          <w:color w:val="0070C0"/>
+          <w:sz w:val="24"/>
+          <w:szCs w:val="24"/>
         </w:rPr>
         <w:t xml:space="preserve">Thêm file txt </w:t>
       </w:r>
@@ -1162,8 +2395,9 @@
           <w:rFonts w:ascii="Times New Roman" w:hAnsi="Times New Roman" w:cs="Times New Roman"/>
           <w:b/>
           <w:bCs/>
-          <w:sz w:val="28"/>
-          <w:szCs w:val="28"/>
+          <w:color w:val="0070C0"/>
+          <w:sz w:val="24"/>
+          <w:szCs w:val="24"/>
         </w:rPr>
         <w:t>cài</w:t>
       </w:r>
@@ -1173,51 +2407,237 @@
           <w:rFonts w:ascii="Times New Roman" w:hAnsi="Times New Roman" w:cs="Times New Roman"/>
           <w:b/>
           <w:bCs/>
-          <w:sz w:val="28"/>
-          <w:szCs w:val="28"/>
+          <w:color w:val="0070C0"/>
+          <w:sz w:val="24"/>
+          <w:szCs w:val="24"/>
         </w:rPr>
         <w:t xml:space="preserve"> đặt:</w:t>
       </w:r>
-    </w:p>
-    <w:p>
-      <w:pPr>
-        <w:rPr>
-          <w:rFonts w:ascii="Times New Roman" w:hAnsi="Times New Roman" w:cs="Times New Roman"/>
-          <w:b/>
-          <w:bCs/>
-          <w:sz w:val="28"/>
-          <w:szCs w:val="28"/>
-        </w:rPr>
-      </w:pPr>
-      <w:r>
-        <w:rPr>
-          <w:rFonts w:ascii="Times New Roman" w:hAnsi="Times New Roman" w:cs="Times New Roman"/>
-          <w:b/>
-          <w:bCs/>
-          <w:sz w:val="28"/>
-          <w:szCs w:val="28"/>
-        </w:rPr>
-        <w:t xml:space="preserve">B1: </w:t>
-      </w:r>
+      <w:bookmarkEnd w:id="0"/>
+    </w:p>
+    <w:p>
+      <w:pPr>
+        <w:pStyle w:val="ListParagraph"/>
+        <w:numPr>
+          <w:ilvl w:val="0"/>
+          <w:numId w:val="2"/>
+        </w:numPr>
+        <w:outlineLvl w:val="1"/>
+        <w:rPr>
+          <w:rFonts w:ascii="Times New Roman" w:hAnsi="Times New Roman" w:cs="Times New Roman"/>
+          <w:b/>
+          <w:bCs/>
+          <w:color w:val="70AD47" w:themeColor="accent6"/>
+          <w:sz w:val="24"/>
+          <w:szCs w:val="24"/>
+        </w:rPr>
+      </w:pPr>
+      <w:bookmarkStart w:id="1" w:name="_Toc94857132"/>
+      <w:r>
+        <w:rPr>
+          <w:rFonts w:ascii="Times New Roman" w:hAnsi="Times New Roman" w:cs="Times New Roman"/>
+          <w:b/>
+          <w:bCs/>
+          <w:color w:val="70AD47" w:themeColor="accent6"/>
+          <w:sz w:val="24"/>
+          <w:szCs w:val="24"/>
+        </w:rPr>
+        <w:t>Cách 1 dùng URL file:</w:t>
+      </w:r>
+      <w:bookmarkEnd w:id="1"/>
+    </w:p>
+    <w:p>
+      <w:pPr>
+        <w:rPr>
+          <w:rFonts w:ascii="Times New Roman" w:hAnsi="Times New Roman" w:cs="Times New Roman"/>
+          <w:sz w:val="24"/>
+          <w:szCs w:val="24"/>
+        </w:rPr>
+      </w:pPr>
       <w:proofErr w:type="spellStart"/>
       <w:r>
         <w:rPr>
           <w:rFonts w:ascii="Times New Roman" w:hAnsi="Times New Roman" w:cs="Times New Roman"/>
-          <w:b/>
-          <w:bCs/>
-          <w:sz w:val="28"/>
-          <w:szCs w:val="28"/>
-        </w:rPr>
-        <w:t>Bỏ</w:t>
+          <w:sz w:val="24"/>
+          <w:szCs w:val="24"/>
+        </w:rPr>
+        <w:t>Thay</w:t>
       </w:r>
       <w:proofErr w:type="spellEnd"/>
       <w:r>
         <w:rPr>
           <w:rFonts w:ascii="Times New Roman" w:hAnsi="Times New Roman" w:cs="Times New Roman"/>
-          <w:b/>
-          <w:bCs/>
-          <w:sz w:val="28"/>
-          <w:szCs w:val="28"/>
+          <w:sz w:val="24"/>
+          <w:szCs w:val="24"/>
+        </w:rPr>
+        <w:t xml:space="preserve"> đổi giá </w:t>
+      </w:r>
+      <w:proofErr w:type="spellStart"/>
+      <w:r>
+        <w:rPr>
+          <w:rFonts w:ascii="Times New Roman" w:hAnsi="Times New Roman" w:cs="Times New Roman"/>
+          <w:sz w:val="24"/>
+          <w:szCs w:val="24"/>
+        </w:rPr>
+        <w:t>trị</w:t>
+      </w:r>
+      <w:proofErr w:type="spellEnd"/>
+      <w:r>
+        <w:rPr>
+          <w:rFonts w:ascii="Times New Roman" w:hAnsi="Times New Roman" w:cs="Times New Roman"/>
+          <w:sz w:val="24"/>
+          <w:szCs w:val="24"/>
+        </w:rPr>
+        <w:t xml:space="preserve"> </w:t>
+      </w:r>
+      <w:proofErr w:type="spellStart"/>
+      <w:r>
+        <w:rPr>
+          <w:rFonts w:ascii="Times New Roman" w:hAnsi="Times New Roman" w:cs="Times New Roman"/>
+          <w:sz w:val="24"/>
+          <w:szCs w:val="24"/>
+        </w:rPr>
+        <w:t>biến</w:t>
+      </w:r>
+      <w:proofErr w:type="spellEnd"/>
+      <w:r>
+        <w:rPr>
+          <w:rFonts w:ascii="Times New Roman" w:hAnsi="Times New Roman" w:cs="Times New Roman"/>
+          <w:sz w:val="24"/>
+          <w:szCs w:val="24"/>
+        </w:rPr>
+        <w:t xml:space="preserve"> trong </w:t>
+      </w:r>
+      <w:r>
+        <w:rPr>
+          <w:rFonts w:ascii="Times New Roman" w:hAnsi="Times New Roman" w:cs="Times New Roman"/>
+          <w:sz w:val="24"/>
+          <w:szCs w:val="24"/>
+        </w:rPr>
+        <w:t xml:space="preserve">file </w:t>
+      </w:r>
+      <w:proofErr w:type="spellStart"/>
+      <w:r>
+        <w:rPr>
+          <w:rFonts w:ascii="Times New Roman" w:hAnsi="Times New Roman" w:cs="Times New Roman"/>
+          <w:sz w:val="24"/>
+          <w:szCs w:val="24"/>
+        </w:rPr>
+        <w:t>Program</w:t>
+      </w:r>
+      <w:r>
+        <w:rPr>
+          <w:rFonts w:ascii="Times New Roman" w:hAnsi="Times New Roman" w:cs="Times New Roman"/>
+          <w:sz w:val="24"/>
+          <w:szCs w:val="24"/>
+        </w:rPr>
+        <w:t>.cs</w:t>
+      </w:r>
+      <w:proofErr w:type="spellEnd"/>
+      <w:r>
+        <w:rPr>
+          <w:rFonts w:ascii="Times New Roman" w:hAnsi="Times New Roman" w:cs="Times New Roman"/>
+          <w:sz w:val="24"/>
+          <w:szCs w:val="24"/>
+        </w:rPr>
+        <w:t xml:space="preserve"> (</w:t>
+      </w:r>
+      <w:proofErr w:type="spellStart"/>
+      <w:r>
+        <w:rPr>
+          <w:rFonts w:ascii="Times New Roman" w:hAnsi="Times New Roman" w:cs="Times New Roman"/>
+          <w:sz w:val="24"/>
+          <w:szCs w:val="24"/>
+        </w:rPr>
+        <w:t>ví</w:t>
+      </w:r>
+      <w:proofErr w:type="spellEnd"/>
+      <w:r>
+        <w:rPr>
+          <w:rFonts w:ascii="Times New Roman" w:hAnsi="Times New Roman" w:cs="Times New Roman"/>
+          <w:sz w:val="24"/>
+          <w:szCs w:val="24"/>
+        </w:rPr>
+        <w:t xml:space="preserve"> </w:t>
+      </w:r>
+      <w:proofErr w:type="spellStart"/>
+      <w:r>
+        <w:rPr>
+          <w:rFonts w:ascii="Times New Roman" w:hAnsi="Times New Roman" w:cs="Times New Roman"/>
+          <w:sz w:val="24"/>
+          <w:szCs w:val="24"/>
+        </w:rPr>
+        <w:t>dụ</w:t>
+      </w:r>
+      <w:proofErr w:type="spellEnd"/>
+      <w:r>
+        <w:rPr>
+          <w:rFonts w:ascii="Times New Roman" w:hAnsi="Times New Roman" w:cs="Times New Roman"/>
+          <w:sz w:val="24"/>
+          <w:szCs w:val="24"/>
+        </w:rPr>
+        <w:t xml:space="preserve"> như hình 1)</w:t>
+      </w:r>
+    </w:p>
+    <w:p>
+      <w:pPr>
+        <w:rPr>
+          <w:rFonts w:ascii="Times New Roman" w:hAnsi="Times New Roman" w:cs="Times New Roman"/>
+          <w:sz w:val="24"/>
+          <w:szCs w:val="24"/>
+        </w:rPr>
+      </w:pPr>
+      <w:r>
+        <w:rPr>
+          <w:rFonts w:ascii="Times New Roman" w:hAnsi="Times New Roman" w:cs="Times New Roman"/>
+          <w:b/>
+          <w:bCs/>
+          <w:sz w:val="24"/>
+          <w:szCs w:val="24"/>
+        </w:rPr>
+        <w:t>URL_QUESTION_1</w:t>
+      </w:r>
+      <w:r>
+        <w:rPr>
+          <w:rFonts w:ascii="Times New Roman" w:hAnsi="Times New Roman" w:cs="Times New Roman"/>
+          <w:sz w:val="24"/>
+          <w:szCs w:val="24"/>
+        </w:rPr>
+        <w:t xml:space="preserve"> </w:t>
+      </w:r>
+      <w:proofErr w:type="spellStart"/>
+      <w:r>
+        <w:rPr>
+          <w:rFonts w:ascii="Times New Roman" w:hAnsi="Times New Roman" w:cs="Times New Roman"/>
+          <w:sz w:val="24"/>
+          <w:szCs w:val="24"/>
+        </w:rPr>
+        <w:t>cho</w:t>
+      </w:r>
+      <w:proofErr w:type="spellEnd"/>
+      <w:r>
+        <w:rPr>
+          <w:rFonts w:ascii="Times New Roman" w:hAnsi="Times New Roman" w:cs="Times New Roman"/>
+          <w:sz w:val="24"/>
+          <w:szCs w:val="24"/>
+        </w:rPr>
+        <w:t xml:space="preserve"> </w:t>
+      </w:r>
+      <w:proofErr w:type="spellStart"/>
+      <w:r>
+        <w:rPr>
+          <w:rFonts w:ascii="Times New Roman" w:hAnsi="Times New Roman" w:cs="Times New Roman"/>
+          <w:sz w:val="24"/>
+          <w:szCs w:val="24"/>
+        </w:rPr>
+        <w:t>url</w:t>
+      </w:r>
+      <w:proofErr w:type="spellEnd"/>
+      <w:r>
+        <w:rPr>
+          <w:rFonts w:ascii="Times New Roman" w:hAnsi="Times New Roman" w:cs="Times New Roman"/>
+          <w:sz w:val="24"/>
+          <w:szCs w:val="24"/>
         </w:rPr>
         <w:t xml:space="preserve"> file </w:t>
       </w:r>
@@ -1225,21 +2645,53 @@
       <w:r>
         <w:rPr>
           <w:rFonts w:ascii="Times New Roman" w:hAnsi="Times New Roman" w:cs="Times New Roman"/>
-          <w:b/>
-          <w:bCs/>
-          <w:sz w:val="28"/>
-          <w:szCs w:val="28"/>
-        </w:rPr>
-        <w:t>vào</w:t>
+          <w:sz w:val="24"/>
+          <w:szCs w:val="24"/>
+        </w:rPr>
+        <w:t>câu</w:t>
       </w:r>
       <w:proofErr w:type="spellEnd"/>
       <w:r>
         <w:rPr>
           <w:rFonts w:ascii="Times New Roman" w:hAnsi="Times New Roman" w:cs="Times New Roman"/>
-          <w:b/>
-          <w:bCs/>
-          <w:sz w:val="28"/>
-          <w:szCs w:val="28"/>
+          <w:sz w:val="24"/>
+          <w:szCs w:val="24"/>
+        </w:rPr>
+        <w:t xml:space="preserve"> hỏi 1</w:t>
+      </w:r>
+      <w:r>
+        <w:rPr>
+          <w:rFonts w:ascii="Times New Roman" w:hAnsi="Times New Roman" w:cs="Times New Roman"/>
+          <w:sz w:val="24"/>
+          <w:szCs w:val="24"/>
+        </w:rPr>
+        <w:t xml:space="preserve">, </w:t>
+      </w:r>
+      <w:r>
+        <w:rPr>
+          <w:rFonts w:ascii="Times New Roman" w:hAnsi="Times New Roman" w:cs="Times New Roman"/>
+          <w:b/>
+          <w:bCs/>
+          <w:sz w:val="24"/>
+          <w:szCs w:val="24"/>
+        </w:rPr>
+        <w:t>URL_QUESTION_</w:t>
+      </w:r>
+      <w:r>
+        <w:rPr>
+          <w:rFonts w:ascii="Times New Roman" w:hAnsi="Times New Roman" w:cs="Times New Roman"/>
+          <w:b/>
+          <w:bCs/>
+          <w:sz w:val="24"/>
+          <w:szCs w:val="24"/>
+        </w:rPr>
+        <w:t>2</w:t>
+      </w:r>
+      <w:r>
+        <w:rPr>
+          <w:rFonts w:ascii="Times New Roman" w:hAnsi="Times New Roman" w:cs="Times New Roman"/>
+          <w:sz w:val="24"/>
+          <w:szCs w:val="24"/>
         </w:rPr>
         <w:t xml:space="preserve"> </w:t>
       </w:r>
@@ -1247,21 +2699,17 @@
       <w:r>
         <w:rPr>
           <w:rFonts w:ascii="Times New Roman" w:hAnsi="Times New Roman" w:cs="Times New Roman"/>
-          <w:b/>
-          <w:bCs/>
-          <w:sz w:val="28"/>
-          <w:szCs w:val="28"/>
-        </w:rPr>
-        <w:t>thư</w:t>
+          <w:sz w:val="24"/>
+          <w:szCs w:val="24"/>
+        </w:rPr>
+        <w:t>cho</w:t>
       </w:r>
       <w:proofErr w:type="spellEnd"/>
       <w:r>
         <w:rPr>
           <w:rFonts w:ascii="Times New Roman" w:hAnsi="Times New Roman" w:cs="Times New Roman"/>
-          <w:b/>
-          <w:bCs/>
-          <w:sz w:val="28"/>
-          <w:szCs w:val="28"/>
+          <w:sz w:val="24"/>
+          <w:szCs w:val="24"/>
         </w:rPr>
         <w:t xml:space="preserve"> </w:t>
       </w:r>
@@ -1269,32 +2717,42 @@
       <w:r>
         <w:rPr>
           <w:rFonts w:ascii="Times New Roman" w:hAnsi="Times New Roman" w:cs="Times New Roman"/>
-          <w:b/>
-          <w:bCs/>
-          <w:sz w:val="28"/>
-          <w:szCs w:val="28"/>
-        </w:rPr>
-        <w:t>mục</w:t>
+          <w:sz w:val="24"/>
+          <w:szCs w:val="24"/>
+        </w:rPr>
+        <w:t>url</w:t>
       </w:r>
       <w:proofErr w:type="spellEnd"/>
       <w:r>
         <w:rPr>
           <w:rFonts w:ascii="Times New Roman" w:hAnsi="Times New Roman" w:cs="Times New Roman"/>
-          <w:b/>
-          <w:bCs/>
-          <w:sz w:val="28"/>
-          <w:szCs w:val="28"/>
-        </w:rPr>
-        <w:t xml:space="preserve"> </w:t>
-      </w:r>
-    </w:p>
-    <w:p>
-      <w:pPr>
-        <w:rPr>
-          <w:rFonts w:ascii="Times New Roman" w:hAnsi="Times New Roman" w:cs="Times New Roman"/>
-          <w:sz w:val="24"/>
-          <w:szCs w:val="24"/>
-        </w:rPr>
+          <w:sz w:val="24"/>
+          <w:szCs w:val="24"/>
+        </w:rPr>
+        <w:t xml:space="preserve"> file </w:t>
+      </w:r>
+      <w:proofErr w:type="spellStart"/>
+      <w:r>
+        <w:rPr>
+          <w:rFonts w:ascii="Times New Roman" w:hAnsi="Times New Roman" w:cs="Times New Roman"/>
+          <w:sz w:val="24"/>
+          <w:szCs w:val="24"/>
+        </w:rPr>
+        <w:t>câu</w:t>
+      </w:r>
+      <w:proofErr w:type="spellEnd"/>
+      <w:r>
+        <w:rPr>
+          <w:rFonts w:ascii="Times New Roman" w:hAnsi="Times New Roman" w:cs="Times New Roman"/>
+          <w:sz w:val="24"/>
+          <w:szCs w:val="24"/>
+        </w:rPr>
+        <w:t xml:space="preserve"> hỏi 2</w:t>
+      </w:r>
+    </w:p>
+    <w:p>
+      <w:pPr>
+        <w:keepNext/>
       </w:pPr>
       <w:r>
         <w:rPr>
@@ -1304,10 +2762,10 @@
           <w:szCs w:val="24"/>
         </w:rPr>
         <w:drawing>
-          <wp:inline distT="0" distB="0" distL="0" distR="0" wp14:anchorId="461932B9" wp14:editId="44545497">
-            <wp:extent cx="6290006" cy="1095375"/>
-            <wp:effectExtent l="0" t="0" r="0" b="0"/>
-            <wp:docPr id="4" name="Picture 4" descr="A picture containing graphical user interface&#10;&#10;Description automatically generated"/>
+          <wp:inline distT="0" distB="0" distL="0" distR="0" wp14:anchorId="155D59A1" wp14:editId="7260CB40">
+            <wp:extent cx="5943600" cy="3343275"/>
+            <wp:effectExtent l="0" t="0" r="0" b="9525"/>
+            <wp:docPr id="3" name="Picture 3" descr="A screenshot of a computer&#10;&#10;Description automatically generated with medium confidence"/>
             <wp:cNvGraphicFramePr>
               <a:graphicFrameLocks xmlns:a="http://schemas.openxmlformats.org/drawingml/2006/main" noChangeAspect="1"/>
             </wp:cNvGraphicFramePr>
@@ -1315,11 +2773,11 @@
               <a:graphicData uri="http://schemas.openxmlformats.org/drawingml/2006/picture">
                 <pic:pic xmlns:pic="http://schemas.openxmlformats.org/drawingml/2006/picture">
                   <pic:nvPicPr>
-                    <pic:cNvPr id="4" name="Picture 4" descr="A picture containing graphical user interface&#10;&#10;Description automatically generated"/>
+                    <pic:cNvPr id="3" name="Picture 3" descr="A screenshot of a computer&#10;&#10;Description automatically generated with medium confidence"/>
                     <pic:cNvPicPr/>
                   </pic:nvPicPr>
                   <pic:blipFill>
-                    <a:blip r:embed="rId7" cstate="print">
+                    <a:blip r:embed="rId9" cstate="print">
                       <a:extLst>
                         <a:ext uri="{28A0092B-C50C-407E-A947-70E740481C1C}">
                           <a14:useLocalDpi xmlns:a14="http://schemas.microsoft.com/office/drawing/2010/main" val="0"/>
@@ -1333,7 +2791,7 @@
                   <pic:spPr>
                     <a:xfrm>
                       <a:off x="0" y="0"/>
-                      <a:ext cx="6298298" cy="1096819"/>
+                      <a:ext cx="5943600" cy="3343275"/>
                     </a:xfrm>
                     <a:prstGeom prst="rect">
                       <a:avLst/>
@@ -1346,14 +2804,1520 @@
         </w:drawing>
       </w:r>
     </w:p>
+    <w:p>
+      <w:pPr>
+        <w:pStyle w:val="Caption"/>
+      </w:pPr>
+      <w:bookmarkStart w:id="2" w:name="_Toc94857460"/>
+      <w:r>
+        <w:t xml:space="preserve">Hình </w:t>
+      </w:r>
+      <w:fldSimple w:instr=" SEQ Hình \* ARABIC ">
+        <w:r>
+          <w:rPr>
+            <w:noProof/>
+          </w:rPr>
+          <w:t>1</w:t>
+        </w:r>
+      </w:fldSimple>
+      <w:r>
+        <w:t xml:space="preserve"> Thêm file </w:t>
+      </w:r>
+      <w:proofErr w:type="spellStart"/>
+      <w:r>
+        <w:t>cài</w:t>
+      </w:r>
+      <w:proofErr w:type="spellEnd"/>
+      <w:r>
+        <w:t xml:space="preserve"> đặt bằng </w:t>
+      </w:r>
+      <w:proofErr w:type="spellStart"/>
+      <w:r>
+        <w:t>url</w:t>
+      </w:r>
+      <w:bookmarkEnd w:id="2"/>
+      <w:proofErr w:type="spellEnd"/>
+    </w:p>
+    <w:p>
+      <w:pPr>
+        <w:pStyle w:val="ListParagraph"/>
+        <w:numPr>
+          <w:ilvl w:val="0"/>
+          <w:numId w:val="2"/>
+        </w:numPr>
+        <w:outlineLvl w:val="1"/>
+        <w:rPr>
+          <w:rFonts w:ascii="Times New Roman" w:hAnsi="Times New Roman" w:cs="Times New Roman"/>
+          <w:b/>
+          <w:bCs/>
+          <w:color w:val="70AD47" w:themeColor="accent6"/>
+          <w:sz w:val="24"/>
+          <w:szCs w:val="24"/>
+        </w:rPr>
+      </w:pPr>
+      <w:bookmarkStart w:id="3" w:name="_Toc94857133"/>
+      <w:r>
+        <w:rPr>
+          <w:rFonts w:ascii="Times New Roman" w:hAnsi="Times New Roman" w:cs="Times New Roman"/>
+          <w:b/>
+          <w:bCs/>
+          <w:color w:val="70AD47" w:themeColor="accent6"/>
+          <w:sz w:val="24"/>
+          <w:szCs w:val="24"/>
+        </w:rPr>
+        <w:t xml:space="preserve">Cách 2 dùng </w:t>
+      </w:r>
+      <w:proofErr w:type="spellStart"/>
+      <w:r>
+        <w:rPr>
+          <w:rFonts w:ascii="Times New Roman" w:hAnsi="Times New Roman" w:cs="Times New Roman"/>
+          <w:b/>
+          <w:bCs/>
+          <w:color w:val="70AD47" w:themeColor="accent6"/>
+          <w:sz w:val="24"/>
+          <w:szCs w:val="24"/>
+        </w:rPr>
+        <w:t>App.config</w:t>
+      </w:r>
+      <w:proofErr w:type="spellEnd"/>
+      <w:r>
+        <w:rPr>
+          <w:rFonts w:ascii="Times New Roman" w:hAnsi="Times New Roman" w:cs="Times New Roman"/>
+          <w:b/>
+          <w:bCs/>
+          <w:color w:val="70AD47" w:themeColor="accent6"/>
+          <w:sz w:val="24"/>
+          <w:szCs w:val="24"/>
+        </w:rPr>
+        <w:t>:</w:t>
+      </w:r>
+      <w:bookmarkEnd w:id="3"/>
+    </w:p>
+    <w:p>
+      <w:pPr>
+        <w:rPr>
+          <w:rFonts w:ascii="Times New Roman" w:hAnsi="Times New Roman" w:cs="Times New Roman"/>
+          <w:sz w:val="24"/>
+          <w:szCs w:val="24"/>
+        </w:rPr>
+      </w:pPr>
+      <w:r>
+        <w:rPr>
+          <w:rFonts w:ascii="Times New Roman" w:hAnsi="Times New Roman" w:cs="Times New Roman"/>
+          <w:sz w:val="24"/>
+          <w:szCs w:val="24"/>
+        </w:rPr>
+        <w:t xml:space="preserve">B1: Cho file cần </w:t>
+      </w:r>
+      <w:proofErr w:type="spellStart"/>
+      <w:r>
+        <w:rPr>
+          <w:rFonts w:ascii="Times New Roman" w:hAnsi="Times New Roman" w:cs="Times New Roman"/>
+          <w:sz w:val="24"/>
+          <w:szCs w:val="24"/>
+        </w:rPr>
+        <w:t>cài</w:t>
+      </w:r>
+      <w:proofErr w:type="spellEnd"/>
+      <w:r>
+        <w:rPr>
+          <w:rFonts w:ascii="Times New Roman" w:hAnsi="Times New Roman" w:cs="Times New Roman"/>
+          <w:sz w:val="24"/>
+          <w:szCs w:val="24"/>
+        </w:rPr>
+        <w:t xml:space="preserve"> đặt </w:t>
+      </w:r>
+      <w:proofErr w:type="spellStart"/>
+      <w:r>
+        <w:rPr>
+          <w:rFonts w:ascii="Times New Roman" w:hAnsi="Times New Roman" w:cs="Times New Roman"/>
+          <w:sz w:val="24"/>
+          <w:szCs w:val="24"/>
+        </w:rPr>
+        <w:t>vào</w:t>
+      </w:r>
+      <w:proofErr w:type="spellEnd"/>
+      <w:r>
+        <w:rPr>
+          <w:rFonts w:ascii="Times New Roman" w:hAnsi="Times New Roman" w:cs="Times New Roman"/>
+          <w:sz w:val="24"/>
+          <w:szCs w:val="24"/>
+        </w:rPr>
+        <w:t xml:space="preserve"> folder </w:t>
+      </w:r>
+      <w:proofErr w:type="spellStart"/>
+      <w:r>
+        <w:rPr>
+          <w:rFonts w:ascii="Times New Roman" w:hAnsi="Times New Roman" w:cs="Times New Roman"/>
+          <w:sz w:val="24"/>
+          <w:szCs w:val="24"/>
+        </w:rPr>
+        <w:t>DataQuestion</w:t>
+      </w:r>
+      <w:proofErr w:type="spellEnd"/>
+    </w:p>
+    <w:p>
+      <w:pPr>
+        <w:rPr>
+          <w:rFonts w:ascii="Times New Roman" w:hAnsi="Times New Roman" w:cs="Times New Roman"/>
+          <w:sz w:val="24"/>
+          <w:szCs w:val="24"/>
+        </w:rPr>
+      </w:pPr>
+      <w:r>
+        <w:rPr>
+          <w:rFonts w:ascii="Times New Roman" w:hAnsi="Times New Roman" w:cs="Times New Roman"/>
+          <w:sz w:val="24"/>
+          <w:szCs w:val="24"/>
+        </w:rPr>
+        <w:t>B2: Thêm/</w:t>
+      </w:r>
+      <w:proofErr w:type="spellStart"/>
+      <w:r>
+        <w:rPr>
+          <w:rFonts w:ascii="Times New Roman" w:hAnsi="Times New Roman" w:cs="Times New Roman"/>
+          <w:sz w:val="24"/>
+          <w:szCs w:val="24"/>
+        </w:rPr>
+        <w:t>Xoá</w:t>
+      </w:r>
+      <w:proofErr w:type="spellEnd"/>
+      <w:r>
+        <w:rPr>
+          <w:rFonts w:ascii="Times New Roman" w:hAnsi="Times New Roman" w:cs="Times New Roman"/>
+          <w:sz w:val="24"/>
+          <w:szCs w:val="24"/>
+        </w:rPr>
+        <w:t xml:space="preserve">/Sửa tên file </w:t>
+      </w:r>
+      <w:proofErr w:type="spellStart"/>
+      <w:r>
+        <w:rPr>
+          <w:rFonts w:ascii="Times New Roman" w:hAnsi="Times New Roman" w:cs="Times New Roman"/>
+          <w:sz w:val="24"/>
+          <w:szCs w:val="24"/>
+        </w:rPr>
+        <w:t>cài</w:t>
+      </w:r>
+      <w:proofErr w:type="spellEnd"/>
+      <w:r>
+        <w:rPr>
+          <w:rFonts w:ascii="Times New Roman" w:hAnsi="Times New Roman" w:cs="Times New Roman"/>
+          <w:sz w:val="24"/>
+          <w:szCs w:val="24"/>
+        </w:rPr>
+        <w:t xml:space="preserve"> đặt ở </w:t>
+      </w:r>
+      <w:proofErr w:type="spellStart"/>
+      <w:r>
+        <w:rPr>
+          <w:rFonts w:ascii="Times New Roman" w:hAnsi="Times New Roman" w:cs="Times New Roman"/>
+          <w:sz w:val="24"/>
+          <w:szCs w:val="24"/>
+        </w:rPr>
+        <w:t>App.config</w:t>
+      </w:r>
+      <w:proofErr w:type="spellEnd"/>
+      <w:r>
+        <w:rPr>
+          <w:rFonts w:ascii="Times New Roman" w:hAnsi="Times New Roman" w:cs="Times New Roman"/>
+          <w:sz w:val="24"/>
+          <w:szCs w:val="24"/>
+        </w:rPr>
+        <w:t xml:space="preserve"> </w:t>
+      </w:r>
+      <w:r>
+        <w:rPr>
+          <w:rFonts w:ascii="Times New Roman" w:hAnsi="Times New Roman" w:cs="Times New Roman"/>
+          <w:sz w:val="24"/>
+          <w:szCs w:val="24"/>
+        </w:rPr>
+        <w:t xml:space="preserve">(nếu có nhiều file </w:t>
+      </w:r>
+      <w:proofErr w:type="spellStart"/>
+      <w:r>
+        <w:rPr>
+          <w:rFonts w:ascii="Times New Roman" w:hAnsi="Times New Roman" w:cs="Times New Roman"/>
+          <w:sz w:val="24"/>
+          <w:szCs w:val="24"/>
+        </w:rPr>
+        <w:t>cho</w:t>
+      </w:r>
+      <w:proofErr w:type="spellEnd"/>
+      <w:r>
+        <w:rPr>
+          <w:rFonts w:ascii="Times New Roman" w:hAnsi="Times New Roman" w:cs="Times New Roman"/>
+          <w:sz w:val="24"/>
+          <w:szCs w:val="24"/>
+        </w:rPr>
+        <w:t xml:space="preserve"> </w:t>
+      </w:r>
+      <w:proofErr w:type="spellStart"/>
+      <w:r>
+        <w:rPr>
+          <w:rFonts w:ascii="Times New Roman" w:hAnsi="Times New Roman" w:cs="Times New Roman"/>
+          <w:sz w:val="24"/>
+          <w:szCs w:val="24"/>
+        </w:rPr>
+        <w:t>từng</w:t>
+      </w:r>
+      <w:proofErr w:type="spellEnd"/>
+      <w:r>
+        <w:rPr>
+          <w:rFonts w:ascii="Times New Roman" w:hAnsi="Times New Roman" w:cs="Times New Roman"/>
+          <w:sz w:val="24"/>
+          <w:szCs w:val="24"/>
+        </w:rPr>
+        <w:t xml:space="preserve"> </w:t>
+      </w:r>
+      <w:proofErr w:type="spellStart"/>
+      <w:r>
+        <w:rPr>
+          <w:rFonts w:ascii="Times New Roman" w:hAnsi="Times New Roman" w:cs="Times New Roman"/>
+          <w:sz w:val="24"/>
+          <w:szCs w:val="24"/>
+        </w:rPr>
+        <w:t>câu</w:t>
+      </w:r>
+      <w:proofErr w:type="spellEnd"/>
+      <w:r>
+        <w:rPr>
+          <w:rFonts w:ascii="Times New Roman" w:hAnsi="Times New Roman" w:cs="Times New Roman"/>
+          <w:sz w:val="24"/>
+          <w:szCs w:val="24"/>
+        </w:rPr>
+        <w:t xml:space="preserve"> hỏi thì dùng </w:t>
+      </w:r>
+      <w:proofErr w:type="spellStart"/>
+      <w:r>
+        <w:rPr>
+          <w:rFonts w:ascii="Times New Roman" w:hAnsi="Times New Roman" w:cs="Times New Roman"/>
+          <w:sz w:val="24"/>
+          <w:szCs w:val="24"/>
+        </w:rPr>
+        <w:t>dấu</w:t>
+      </w:r>
+      <w:proofErr w:type="spellEnd"/>
+      <w:r>
+        <w:rPr>
+          <w:rFonts w:ascii="Times New Roman" w:hAnsi="Times New Roman" w:cs="Times New Roman"/>
+          <w:sz w:val="24"/>
+          <w:szCs w:val="24"/>
+        </w:rPr>
+        <w:t xml:space="preserve"> “|” để </w:t>
+      </w:r>
+      <w:proofErr w:type="spellStart"/>
+      <w:r>
+        <w:rPr>
+          <w:rFonts w:ascii="Times New Roman" w:hAnsi="Times New Roman" w:cs="Times New Roman"/>
+          <w:sz w:val="24"/>
+          <w:szCs w:val="24"/>
+        </w:rPr>
+        <w:t>ngăn</w:t>
+      </w:r>
+      <w:proofErr w:type="spellEnd"/>
+      <w:r>
+        <w:rPr>
+          <w:rFonts w:ascii="Times New Roman" w:hAnsi="Times New Roman" w:cs="Times New Roman"/>
+          <w:sz w:val="24"/>
+          <w:szCs w:val="24"/>
+        </w:rPr>
+        <w:t xml:space="preserve"> cách </w:t>
+      </w:r>
+      <w:proofErr w:type="spellStart"/>
+      <w:r>
+        <w:rPr>
+          <w:rFonts w:ascii="Times New Roman" w:hAnsi="Times New Roman" w:cs="Times New Roman"/>
+          <w:sz w:val="24"/>
+          <w:szCs w:val="24"/>
+        </w:rPr>
+        <w:t>các</w:t>
+      </w:r>
+      <w:proofErr w:type="spellEnd"/>
+      <w:r>
+        <w:rPr>
+          <w:rFonts w:ascii="Times New Roman" w:hAnsi="Times New Roman" w:cs="Times New Roman"/>
+          <w:sz w:val="24"/>
+          <w:szCs w:val="24"/>
+        </w:rPr>
+        <w:t xml:space="preserve"> tên file)</w:t>
+      </w:r>
+    </w:p>
+    <w:p>
+      <w:pPr>
+        <w:rPr>
+          <w:rFonts w:ascii="Times New Roman" w:hAnsi="Times New Roman" w:cs="Times New Roman"/>
+          <w:sz w:val="24"/>
+          <w:szCs w:val="24"/>
+        </w:rPr>
+      </w:pPr>
+      <w:r>
+        <w:rPr>
+          <w:rFonts w:ascii="Times New Roman" w:hAnsi="Times New Roman" w:cs="Times New Roman"/>
+          <w:b/>
+          <w:bCs/>
+          <w:sz w:val="24"/>
+          <w:szCs w:val="24"/>
+        </w:rPr>
+        <w:t>Question1</w:t>
+      </w:r>
+      <w:r>
+        <w:rPr>
+          <w:rFonts w:ascii="Times New Roman" w:hAnsi="Times New Roman" w:cs="Times New Roman"/>
+          <w:sz w:val="24"/>
+          <w:szCs w:val="24"/>
+        </w:rPr>
+        <w:t xml:space="preserve"> </w:t>
+      </w:r>
+      <w:proofErr w:type="spellStart"/>
+      <w:r>
+        <w:rPr>
+          <w:rFonts w:ascii="Times New Roman" w:hAnsi="Times New Roman" w:cs="Times New Roman"/>
+          <w:sz w:val="24"/>
+          <w:szCs w:val="24"/>
+        </w:rPr>
+        <w:t>cho</w:t>
+      </w:r>
+      <w:proofErr w:type="spellEnd"/>
+      <w:r>
+        <w:rPr>
+          <w:rFonts w:ascii="Times New Roman" w:hAnsi="Times New Roman" w:cs="Times New Roman"/>
+          <w:sz w:val="24"/>
+          <w:szCs w:val="24"/>
+        </w:rPr>
+        <w:t xml:space="preserve"> </w:t>
+      </w:r>
+      <w:r>
+        <w:rPr>
+          <w:rFonts w:ascii="Times New Roman" w:hAnsi="Times New Roman" w:cs="Times New Roman"/>
+          <w:sz w:val="24"/>
+          <w:szCs w:val="24"/>
+        </w:rPr>
+        <w:t>tên</w:t>
+      </w:r>
+      <w:r>
+        <w:rPr>
+          <w:rFonts w:ascii="Times New Roman" w:hAnsi="Times New Roman" w:cs="Times New Roman"/>
+          <w:sz w:val="24"/>
+          <w:szCs w:val="24"/>
+        </w:rPr>
+        <w:t xml:space="preserve"> file </w:t>
+      </w:r>
+      <w:proofErr w:type="spellStart"/>
+      <w:r>
+        <w:rPr>
+          <w:rFonts w:ascii="Times New Roman" w:hAnsi="Times New Roman" w:cs="Times New Roman"/>
+          <w:sz w:val="24"/>
+          <w:szCs w:val="24"/>
+        </w:rPr>
+        <w:t>câu</w:t>
+      </w:r>
+      <w:proofErr w:type="spellEnd"/>
+      <w:r>
+        <w:rPr>
+          <w:rFonts w:ascii="Times New Roman" w:hAnsi="Times New Roman" w:cs="Times New Roman"/>
+          <w:sz w:val="24"/>
+          <w:szCs w:val="24"/>
+        </w:rPr>
+        <w:t xml:space="preserve"> hỏi 1</w:t>
+      </w:r>
+      <w:r>
+        <w:rPr>
+          <w:rFonts w:ascii="Times New Roman" w:hAnsi="Times New Roman" w:cs="Times New Roman"/>
+          <w:sz w:val="24"/>
+          <w:szCs w:val="24"/>
+        </w:rPr>
+        <w:t xml:space="preserve">, </w:t>
+      </w:r>
+      <w:r>
+        <w:rPr>
+          <w:rFonts w:ascii="Times New Roman" w:hAnsi="Times New Roman" w:cs="Times New Roman"/>
+          <w:b/>
+          <w:bCs/>
+          <w:sz w:val="24"/>
+          <w:szCs w:val="24"/>
+        </w:rPr>
+        <w:t>Question2</w:t>
+      </w:r>
+      <w:r>
+        <w:rPr>
+          <w:rFonts w:ascii="Times New Roman" w:hAnsi="Times New Roman" w:cs="Times New Roman"/>
+          <w:sz w:val="24"/>
+          <w:szCs w:val="24"/>
+        </w:rPr>
+        <w:t xml:space="preserve"> </w:t>
+      </w:r>
+      <w:proofErr w:type="spellStart"/>
+      <w:r>
+        <w:rPr>
+          <w:rFonts w:ascii="Times New Roman" w:hAnsi="Times New Roman" w:cs="Times New Roman"/>
+          <w:sz w:val="24"/>
+          <w:szCs w:val="24"/>
+        </w:rPr>
+        <w:t>cho</w:t>
+      </w:r>
+      <w:proofErr w:type="spellEnd"/>
+      <w:r>
+        <w:rPr>
+          <w:rFonts w:ascii="Times New Roman" w:hAnsi="Times New Roman" w:cs="Times New Roman"/>
+          <w:sz w:val="24"/>
+          <w:szCs w:val="24"/>
+        </w:rPr>
+        <w:t xml:space="preserve"> </w:t>
+      </w:r>
+      <w:r>
+        <w:rPr>
+          <w:rFonts w:ascii="Times New Roman" w:hAnsi="Times New Roman" w:cs="Times New Roman"/>
+          <w:sz w:val="24"/>
+          <w:szCs w:val="24"/>
+        </w:rPr>
+        <w:t>tên</w:t>
+      </w:r>
+      <w:r>
+        <w:rPr>
+          <w:rFonts w:ascii="Times New Roman" w:hAnsi="Times New Roman" w:cs="Times New Roman"/>
+          <w:sz w:val="24"/>
+          <w:szCs w:val="24"/>
+        </w:rPr>
+        <w:t xml:space="preserve"> file </w:t>
+      </w:r>
+      <w:proofErr w:type="spellStart"/>
+      <w:r>
+        <w:rPr>
+          <w:rFonts w:ascii="Times New Roman" w:hAnsi="Times New Roman" w:cs="Times New Roman"/>
+          <w:sz w:val="24"/>
+          <w:szCs w:val="24"/>
+        </w:rPr>
+        <w:t>câu</w:t>
+      </w:r>
+      <w:proofErr w:type="spellEnd"/>
+      <w:r>
+        <w:rPr>
+          <w:rFonts w:ascii="Times New Roman" w:hAnsi="Times New Roman" w:cs="Times New Roman"/>
+          <w:sz w:val="24"/>
+          <w:szCs w:val="24"/>
+        </w:rPr>
+        <w:t xml:space="preserve"> hỏi 2</w:t>
+      </w:r>
+    </w:p>
+    <w:p>
+      <w:pPr>
+        <w:keepNext/>
+      </w:pPr>
+      <w:r>
+        <w:rPr>
+          <w:rFonts w:ascii="Times New Roman" w:hAnsi="Times New Roman" w:cs="Times New Roman"/>
+          <w:noProof/>
+          <w:sz w:val="24"/>
+          <w:szCs w:val="24"/>
+        </w:rPr>
+        <w:drawing>
+          <wp:inline distT="0" distB="0" distL="0" distR="0" wp14:anchorId="455004B5" wp14:editId="0BC5F1D7">
+            <wp:extent cx="5943600" cy="1035050"/>
+            <wp:effectExtent l="0" t="0" r="0" b="0"/>
+            <wp:docPr id="5" name="Picture 5"/>
+            <wp:cNvGraphicFramePr>
+              <a:graphicFrameLocks xmlns:a="http://schemas.openxmlformats.org/drawingml/2006/main" noChangeAspect="1"/>
+            </wp:cNvGraphicFramePr>
+            <a:graphic xmlns:a="http://schemas.openxmlformats.org/drawingml/2006/main">
+              <a:graphicData uri="http://schemas.openxmlformats.org/drawingml/2006/picture">
+                <pic:pic xmlns:pic="http://schemas.openxmlformats.org/drawingml/2006/picture">
+                  <pic:nvPicPr>
+                    <pic:cNvPr id="5" name="Picture 5"/>
+                    <pic:cNvPicPr/>
+                  </pic:nvPicPr>
+                  <pic:blipFill>
+                    <a:blip r:embed="rId10" cstate="print">
+                      <a:extLst>
+                        <a:ext uri="{28A0092B-C50C-407E-A947-70E740481C1C}">
+                          <a14:useLocalDpi xmlns:a14="http://schemas.microsoft.com/office/drawing/2010/main" val="0"/>
+                        </a:ext>
+                      </a:extLst>
+                    </a:blip>
+                    <a:stretch>
+                      <a:fillRect/>
+                    </a:stretch>
+                  </pic:blipFill>
+                  <pic:spPr>
+                    <a:xfrm>
+                      <a:off x="0" y="0"/>
+                      <a:ext cx="5943600" cy="1035050"/>
+                    </a:xfrm>
+                    <a:prstGeom prst="rect">
+                      <a:avLst/>
+                    </a:prstGeom>
+                  </pic:spPr>
+                </pic:pic>
+              </a:graphicData>
+            </a:graphic>
+          </wp:inline>
+        </w:drawing>
+      </w:r>
+    </w:p>
+    <w:p>
+      <w:pPr>
+        <w:pStyle w:val="Caption"/>
+      </w:pPr>
+      <w:bookmarkStart w:id="4" w:name="_Toc94857461"/>
+      <w:r>
+        <w:t xml:space="preserve">Hình </w:t>
+      </w:r>
+      <w:fldSimple w:instr=" SEQ Hình \* ARABIC ">
+        <w:r>
+          <w:rPr>
+            <w:noProof/>
+          </w:rPr>
+          <w:t>2</w:t>
+        </w:r>
+      </w:fldSimple>
+      <w:r>
+        <w:t xml:space="preserve"> Thêm file </w:t>
+      </w:r>
+      <w:proofErr w:type="spellStart"/>
+      <w:r>
+        <w:t>cài</w:t>
+      </w:r>
+      <w:proofErr w:type="spellEnd"/>
+      <w:r>
+        <w:t xml:space="preserve"> đặt bằng </w:t>
+      </w:r>
+      <w:proofErr w:type="spellStart"/>
+      <w:r>
+        <w:t>App.config</w:t>
+      </w:r>
+      <w:bookmarkEnd w:id="4"/>
+      <w:proofErr w:type="spellEnd"/>
+    </w:p>
+    <w:p>
+      <w:pPr>
+        <w:rPr>
+          <w:i/>
+          <w:iCs/>
+          <w:color w:val="44546A" w:themeColor="text2"/>
+          <w:sz w:val="18"/>
+          <w:szCs w:val="18"/>
+        </w:rPr>
+      </w:pPr>
+      <w:r>
+        <w:br w:type="page"/>
+      </w:r>
+    </w:p>
+    <w:p>
+      <w:pPr>
+        <w:pStyle w:val="Caption"/>
+        <w:rPr>
+          <w:rFonts w:ascii="Times New Roman" w:hAnsi="Times New Roman" w:cs="Times New Roman"/>
+          <w:color w:val="auto"/>
+          <w:sz w:val="24"/>
+          <w:szCs w:val="24"/>
+        </w:rPr>
+      </w:pPr>
+    </w:p>
+    <w:p>
+      <w:pPr>
+        <w:pStyle w:val="ListParagraph"/>
+        <w:numPr>
+          <w:ilvl w:val="0"/>
+          <w:numId w:val="1"/>
+        </w:numPr>
+        <w:outlineLvl w:val="0"/>
+        <w:rPr>
+          <w:rFonts w:ascii="Times New Roman" w:hAnsi="Times New Roman" w:cs="Times New Roman"/>
+          <w:b/>
+          <w:bCs/>
+          <w:color w:val="0070C0"/>
+          <w:sz w:val="24"/>
+          <w:szCs w:val="24"/>
+        </w:rPr>
+      </w:pPr>
+      <w:bookmarkStart w:id="5" w:name="_Toc94857134"/>
+      <w:r>
+        <w:rPr>
+          <w:rFonts w:ascii="Times New Roman" w:hAnsi="Times New Roman" w:cs="Times New Roman"/>
+          <w:b/>
+          <w:bCs/>
+          <w:color w:val="0070C0"/>
+          <w:sz w:val="24"/>
+          <w:szCs w:val="24"/>
+        </w:rPr>
+        <w:t xml:space="preserve">Lỗi khi </w:t>
+      </w:r>
+      <w:proofErr w:type="spellStart"/>
+      <w:r>
+        <w:rPr>
+          <w:rFonts w:ascii="Times New Roman" w:hAnsi="Times New Roman" w:cs="Times New Roman"/>
+          <w:b/>
+          <w:bCs/>
+          <w:color w:val="0070C0"/>
+          <w:sz w:val="24"/>
+          <w:szCs w:val="24"/>
+        </w:rPr>
+        <w:t>không</w:t>
+      </w:r>
+      <w:proofErr w:type="spellEnd"/>
+      <w:r>
+        <w:rPr>
+          <w:rFonts w:ascii="Times New Roman" w:hAnsi="Times New Roman" w:cs="Times New Roman"/>
+          <w:b/>
+          <w:bCs/>
+          <w:color w:val="0070C0"/>
+          <w:sz w:val="24"/>
+          <w:szCs w:val="24"/>
+        </w:rPr>
+        <w:t xml:space="preserve"> chạy </w:t>
+      </w:r>
+      <w:proofErr w:type="spellStart"/>
+      <w:r>
+        <w:rPr>
+          <w:rFonts w:ascii="Times New Roman" w:hAnsi="Times New Roman" w:cs="Times New Roman"/>
+          <w:b/>
+          <w:bCs/>
+          <w:color w:val="0070C0"/>
+          <w:sz w:val="24"/>
+          <w:szCs w:val="24"/>
+        </w:rPr>
+        <w:t>được</w:t>
+      </w:r>
+      <w:proofErr w:type="spellEnd"/>
+      <w:r>
+        <w:rPr>
+          <w:rFonts w:ascii="Times New Roman" w:hAnsi="Times New Roman" w:cs="Times New Roman"/>
+          <w:b/>
+          <w:bCs/>
+          <w:color w:val="0070C0"/>
+          <w:sz w:val="24"/>
+          <w:szCs w:val="24"/>
+        </w:rPr>
+        <w:t xml:space="preserve"> project thường là do </w:t>
+      </w:r>
+      <w:proofErr w:type="spellStart"/>
+      <w:r>
+        <w:rPr>
+          <w:rFonts w:ascii="Times New Roman" w:hAnsi="Times New Roman" w:cs="Times New Roman"/>
+          <w:b/>
+          <w:bCs/>
+          <w:color w:val="0070C0"/>
+          <w:sz w:val="24"/>
+          <w:szCs w:val="24"/>
+        </w:rPr>
+        <w:t>thiếu</w:t>
+      </w:r>
+      <w:proofErr w:type="spellEnd"/>
+      <w:r>
+        <w:rPr>
+          <w:rFonts w:ascii="Times New Roman" w:hAnsi="Times New Roman" w:cs="Times New Roman"/>
+          <w:b/>
+          <w:bCs/>
+          <w:color w:val="0070C0"/>
+          <w:sz w:val="24"/>
+          <w:szCs w:val="24"/>
+        </w:rPr>
+        <w:t xml:space="preserve"> </w:t>
+      </w:r>
+      <w:proofErr w:type="spellStart"/>
+      <w:r>
+        <w:rPr>
+          <w:rFonts w:ascii="Times New Roman" w:hAnsi="Times New Roman" w:cs="Times New Roman"/>
+          <w:b/>
+          <w:bCs/>
+          <w:color w:val="0070C0"/>
+          <w:sz w:val="24"/>
+          <w:szCs w:val="24"/>
+        </w:rPr>
+        <w:t>thư</w:t>
+      </w:r>
+      <w:proofErr w:type="spellEnd"/>
+      <w:r>
+        <w:rPr>
+          <w:rFonts w:ascii="Times New Roman" w:hAnsi="Times New Roman" w:cs="Times New Roman"/>
+          <w:b/>
+          <w:bCs/>
+          <w:color w:val="0070C0"/>
+          <w:sz w:val="24"/>
+          <w:szCs w:val="24"/>
+        </w:rPr>
+        <w:t xml:space="preserve"> </w:t>
+      </w:r>
+      <w:proofErr w:type="spellStart"/>
+      <w:proofErr w:type="gramStart"/>
+      <w:r>
+        <w:rPr>
+          <w:rFonts w:ascii="Times New Roman" w:hAnsi="Times New Roman" w:cs="Times New Roman"/>
+          <w:b/>
+          <w:bCs/>
+          <w:color w:val="0070C0"/>
+          <w:sz w:val="24"/>
+          <w:szCs w:val="24"/>
+        </w:rPr>
+        <w:t>viện</w:t>
+      </w:r>
+      <w:proofErr w:type="spellEnd"/>
+      <w:r>
+        <w:rPr>
+          <w:rFonts w:ascii="Times New Roman" w:hAnsi="Times New Roman" w:cs="Times New Roman"/>
+          <w:b/>
+          <w:bCs/>
+          <w:color w:val="0070C0"/>
+          <w:sz w:val="24"/>
+          <w:szCs w:val="24"/>
+        </w:rPr>
+        <w:t xml:space="preserve"> .</w:t>
+      </w:r>
+      <w:proofErr w:type="spellStart"/>
+      <w:r>
+        <w:rPr>
+          <w:rFonts w:ascii="Times New Roman" w:hAnsi="Times New Roman" w:cs="Times New Roman"/>
+          <w:b/>
+          <w:bCs/>
+          <w:color w:val="0070C0"/>
+          <w:sz w:val="24"/>
+          <w:szCs w:val="24"/>
+        </w:rPr>
+        <w:t>netcore</w:t>
+      </w:r>
+      <w:proofErr w:type="spellEnd"/>
+      <w:proofErr w:type="gramEnd"/>
+      <w:r>
+        <w:rPr>
+          <w:rFonts w:ascii="Times New Roman" w:hAnsi="Times New Roman" w:cs="Times New Roman"/>
+          <w:b/>
+          <w:bCs/>
+          <w:color w:val="0070C0"/>
+          <w:sz w:val="24"/>
+          <w:szCs w:val="24"/>
+        </w:rPr>
+        <w:t>.</w:t>
+      </w:r>
+      <w:bookmarkEnd w:id="5"/>
+      <w:r>
+        <w:rPr>
+          <w:rFonts w:ascii="Times New Roman" w:hAnsi="Times New Roman" w:cs="Times New Roman"/>
+          <w:b/>
+          <w:bCs/>
+          <w:color w:val="0070C0"/>
+          <w:sz w:val="24"/>
+          <w:szCs w:val="24"/>
+        </w:rPr>
+        <w:t xml:space="preserve"> </w:t>
+      </w:r>
+    </w:p>
+    <w:p>
+      <w:pPr>
+        <w:rPr>
+          <w:rFonts w:ascii="Times New Roman" w:hAnsi="Times New Roman" w:cs="Times New Roman"/>
+          <w:sz w:val="24"/>
+          <w:szCs w:val="24"/>
+        </w:rPr>
+      </w:pPr>
+      <w:r>
+        <w:rPr>
+          <w:rFonts w:ascii="Times New Roman" w:hAnsi="Times New Roman" w:cs="Times New Roman"/>
+          <w:sz w:val="24"/>
+          <w:szCs w:val="24"/>
+        </w:rPr>
+        <w:t xml:space="preserve">B1: </w:t>
+      </w:r>
+      <w:proofErr w:type="gramStart"/>
+      <w:r>
+        <w:rPr>
+          <w:rFonts w:ascii="Times New Roman" w:hAnsi="Times New Roman" w:cs="Times New Roman"/>
+          <w:sz w:val="24"/>
+          <w:szCs w:val="24"/>
+        </w:rPr>
+        <w:t>Download .</w:t>
+      </w:r>
+      <w:proofErr w:type="spellStart"/>
+      <w:r>
+        <w:rPr>
+          <w:rFonts w:ascii="Times New Roman" w:hAnsi="Times New Roman" w:cs="Times New Roman"/>
+          <w:sz w:val="24"/>
+          <w:szCs w:val="24"/>
+        </w:rPr>
+        <w:t>netcore</w:t>
+      </w:r>
+      <w:proofErr w:type="spellEnd"/>
+      <w:proofErr w:type="gramEnd"/>
+      <w:r>
+        <w:rPr>
+          <w:rFonts w:ascii="Times New Roman" w:hAnsi="Times New Roman" w:cs="Times New Roman"/>
+          <w:sz w:val="24"/>
+          <w:szCs w:val="24"/>
+        </w:rPr>
+        <w:t xml:space="preserve"> 5.0 (</w:t>
+      </w:r>
+      <w:r>
+        <w:rPr>
+          <w:rFonts w:ascii="Times New Roman" w:hAnsi="Times New Roman" w:cs="Times New Roman"/>
+          <w:sz w:val="24"/>
+          <w:szCs w:val="24"/>
+        </w:rPr>
+        <w:t>https://dotnet.microsoft.com/en-us/download/dotnet/5.0</w:t>
+      </w:r>
+      <w:r>
+        <w:rPr>
+          <w:rFonts w:ascii="Times New Roman" w:hAnsi="Times New Roman" w:cs="Times New Roman"/>
+          <w:sz w:val="24"/>
+          <w:szCs w:val="24"/>
+        </w:rPr>
+        <w:t>)</w:t>
+      </w:r>
+    </w:p>
+    <w:p>
+      <w:pPr>
+        <w:rPr>
+          <w:rFonts w:ascii="Times New Roman" w:hAnsi="Times New Roman" w:cs="Times New Roman"/>
+          <w:sz w:val="24"/>
+          <w:szCs w:val="24"/>
+        </w:rPr>
+      </w:pPr>
+      <w:r>
+        <w:rPr>
+          <w:rFonts w:ascii="Times New Roman" w:hAnsi="Times New Roman" w:cs="Times New Roman"/>
+          <w:sz w:val="24"/>
+          <w:szCs w:val="24"/>
+        </w:rPr>
+        <w:t>B2: Install</w:t>
+      </w:r>
+    </w:p>
+    <w:p>
+      <w:pPr>
+        <w:rPr>
+          <w:rFonts w:ascii="Times New Roman" w:hAnsi="Times New Roman" w:cs="Times New Roman"/>
+          <w:sz w:val="24"/>
+          <w:szCs w:val="24"/>
+        </w:rPr>
+      </w:pPr>
+      <w:r>
+        <w:rPr>
+          <w:rFonts w:ascii="Times New Roman" w:hAnsi="Times New Roman" w:cs="Times New Roman"/>
+          <w:sz w:val="24"/>
+          <w:szCs w:val="24"/>
+        </w:rPr>
+        <w:t>B3: Rebuild and Run again</w:t>
+      </w:r>
+    </w:p>
+    <w:p>
+      <w:pPr>
+        <w:keepNext/>
+      </w:pPr>
+      <w:r>
+        <w:rPr>
+          <w:rFonts w:ascii="Times New Roman" w:hAnsi="Times New Roman" w:cs="Times New Roman"/>
+          <w:noProof/>
+          <w:sz w:val="24"/>
+          <w:szCs w:val="24"/>
+        </w:rPr>
+        <w:drawing>
+          <wp:inline distT="0" distB="0" distL="0" distR="0" wp14:anchorId="6D7074AF" wp14:editId="63CDB250">
+            <wp:extent cx="5123793" cy="2850384"/>
+            <wp:effectExtent l="0" t="0" r="1270" b="7620"/>
+            <wp:docPr id="6" name="Picture 6" descr="A screenshot of a computer&#10;&#10;Description automatically generated"/>
+            <wp:cNvGraphicFramePr>
+              <a:graphicFrameLocks xmlns:a="http://schemas.openxmlformats.org/drawingml/2006/main" noChangeAspect="1"/>
+            </wp:cNvGraphicFramePr>
+            <a:graphic xmlns:a="http://schemas.openxmlformats.org/drawingml/2006/main">
+              <a:graphicData uri="http://schemas.openxmlformats.org/drawingml/2006/picture">
+                <pic:pic xmlns:pic="http://schemas.openxmlformats.org/drawingml/2006/picture">
+                  <pic:nvPicPr>
+                    <pic:cNvPr id="6" name="Picture 6" descr="A screenshot of a computer&#10;&#10;Description automatically generated"/>
+                    <pic:cNvPicPr/>
+                  </pic:nvPicPr>
+                  <pic:blipFill>
+                    <a:blip r:embed="rId11" cstate="print">
+                      <a:extLst>
+                        <a:ext uri="{28A0092B-C50C-407E-A947-70E740481C1C}">
+                          <a14:useLocalDpi xmlns:a14="http://schemas.microsoft.com/office/drawing/2010/main" val="0"/>
+                        </a:ext>
+                      </a:extLst>
+                    </a:blip>
+                    <a:stretch>
+                      <a:fillRect/>
+                    </a:stretch>
+                  </pic:blipFill>
+                  <pic:spPr>
+                    <a:xfrm>
+                      <a:off x="0" y="0"/>
+                      <a:ext cx="5131592" cy="2854723"/>
+                    </a:xfrm>
+                    <a:prstGeom prst="rect">
+                      <a:avLst/>
+                    </a:prstGeom>
+                  </pic:spPr>
+                </pic:pic>
+              </a:graphicData>
+            </a:graphic>
+          </wp:inline>
+        </w:drawing>
+      </w:r>
+    </w:p>
+    <w:p>
+      <w:pPr>
+        <w:pStyle w:val="Caption"/>
+        <w:rPr>
+          <w:rFonts w:ascii="Times New Roman" w:hAnsi="Times New Roman" w:cs="Times New Roman"/>
+          <w:color w:val="auto"/>
+          <w:sz w:val="24"/>
+          <w:szCs w:val="24"/>
+        </w:rPr>
+      </w:pPr>
+      <w:bookmarkStart w:id="6" w:name="_Toc94857462"/>
+      <w:r>
+        <w:t xml:space="preserve">Hình </w:t>
+      </w:r>
+      <w:fldSimple w:instr=" SEQ Hình \* ARABIC ">
+        <w:r>
+          <w:rPr>
+            <w:noProof/>
+          </w:rPr>
+          <w:t>3</w:t>
+        </w:r>
+      </w:fldSimple>
+      <w:r>
+        <w:t xml:space="preserve"> Target </w:t>
+      </w:r>
+      <w:proofErr w:type="gramStart"/>
+      <w:r>
+        <w:t>version .</w:t>
+      </w:r>
+      <w:proofErr w:type="spellStart"/>
+      <w:r>
+        <w:t>netcore</w:t>
+      </w:r>
+      <w:bookmarkEnd w:id="6"/>
+      <w:proofErr w:type="spellEnd"/>
+      <w:proofErr w:type="gramEnd"/>
+    </w:p>
+    <w:p>
+      <w:pPr>
+        <w:pStyle w:val="ListParagraph"/>
+        <w:numPr>
+          <w:ilvl w:val="0"/>
+          <w:numId w:val="1"/>
+        </w:numPr>
+        <w:outlineLvl w:val="0"/>
+        <w:rPr>
+          <w:rFonts w:ascii="Times New Roman" w:hAnsi="Times New Roman" w:cs="Times New Roman"/>
+          <w:b/>
+          <w:bCs/>
+          <w:color w:val="0070C0"/>
+          <w:sz w:val="24"/>
+          <w:szCs w:val="24"/>
+        </w:rPr>
+      </w:pPr>
+      <w:bookmarkStart w:id="7" w:name="_Toc94857135"/>
+      <w:proofErr w:type="spellStart"/>
+      <w:r>
+        <w:rPr>
+          <w:rFonts w:ascii="Times New Roman" w:hAnsi="Times New Roman" w:cs="Times New Roman"/>
+          <w:b/>
+          <w:bCs/>
+          <w:color w:val="0070C0"/>
+          <w:sz w:val="24"/>
+          <w:szCs w:val="24"/>
+        </w:rPr>
+        <w:t>Cấu</w:t>
+      </w:r>
+      <w:proofErr w:type="spellEnd"/>
+      <w:r>
+        <w:rPr>
+          <w:rFonts w:ascii="Times New Roman" w:hAnsi="Times New Roman" w:cs="Times New Roman"/>
+          <w:b/>
+          <w:bCs/>
+          <w:color w:val="0070C0"/>
+          <w:sz w:val="24"/>
+          <w:szCs w:val="24"/>
+        </w:rPr>
+        <w:t xml:space="preserve"> </w:t>
+      </w:r>
+      <w:proofErr w:type="spellStart"/>
+      <w:r>
+        <w:rPr>
+          <w:rFonts w:ascii="Times New Roman" w:hAnsi="Times New Roman" w:cs="Times New Roman"/>
+          <w:b/>
+          <w:bCs/>
+          <w:color w:val="0070C0"/>
+          <w:sz w:val="24"/>
+          <w:szCs w:val="24"/>
+        </w:rPr>
+        <w:t>trúc</w:t>
+      </w:r>
+      <w:proofErr w:type="spellEnd"/>
+      <w:r>
+        <w:rPr>
+          <w:rFonts w:ascii="Times New Roman" w:hAnsi="Times New Roman" w:cs="Times New Roman"/>
+          <w:b/>
+          <w:bCs/>
+          <w:color w:val="0070C0"/>
+          <w:sz w:val="24"/>
+          <w:szCs w:val="24"/>
+        </w:rPr>
+        <w:t xml:space="preserve"> Project:</w:t>
+      </w:r>
+      <w:bookmarkEnd w:id="7"/>
+    </w:p>
+    <w:p>
+      <w:pPr>
+        <w:keepNext/>
+      </w:pPr>
+      <w:r>
+        <w:rPr>
+          <w:rFonts w:ascii="Times New Roman" w:hAnsi="Times New Roman" w:cs="Times New Roman"/>
+          <w:noProof/>
+          <w:sz w:val="24"/>
+          <w:szCs w:val="24"/>
+        </w:rPr>
+        <w:drawing>
+          <wp:inline distT="0" distB="0" distL="0" distR="0" wp14:anchorId="45428611" wp14:editId="3724D950">
+            <wp:extent cx="3389097" cy="3767959"/>
+            <wp:effectExtent l="0" t="0" r="1905" b="4445"/>
+            <wp:docPr id="7" name="Picture 7" descr="Graphical user interface, text&#10;&#10;Description automatically generated"/>
+            <wp:cNvGraphicFramePr>
+              <a:graphicFrameLocks xmlns:a="http://schemas.openxmlformats.org/drawingml/2006/main" noChangeAspect="1"/>
+            </wp:cNvGraphicFramePr>
+            <a:graphic xmlns:a="http://schemas.openxmlformats.org/drawingml/2006/main">
+              <a:graphicData uri="http://schemas.openxmlformats.org/drawingml/2006/picture">
+                <pic:pic xmlns:pic="http://schemas.openxmlformats.org/drawingml/2006/picture">
+                  <pic:nvPicPr>
+                    <pic:cNvPr id="7" name="Picture 7" descr="Graphical user interface, text&#10;&#10;Description automatically generated"/>
+                    <pic:cNvPicPr/>
+                  </pic:nvPicPr>
+                  <pic:blipFill>
+                    <a:blip r:embed="rId12">
+                      <a:extLst>
+                        <a:ext uri="{28A0092B-C50C-407E-A947-70E740481C1C}">
+                          <a14:useLocalDpi xmlns:a14="http://schemas.microsoft.com/office/drawing/2010/main" val="0"/>
+                        </a:ext>
+                      </a:extLst>
+                    </a:blip>
+                    <a:stretch>
+                      <a:fillRect/>
+                    </a:stretch>
+                  </pic:blipFill>
+                  <pic:spPr>
+                    <a:xfrm>
+                      <a:off x="0" y="0"/>
+                      <a:ext cx="3399068" cy="3779044"/>
+                    </a:xfrm>
+                    <a:prstGeom prst="rect">
+                      <a:avLst/>
+                    </a:prstGeom>
+                  </pic:spPr>
+                </pic:pic>
+              </a:graphicData>
+            </a:graphic>
+          </wp:inline>
+        </w:drawing>
+      </w:r>
+    </w:p>
+    <w:p>
+      <w:pPr>
+        <w:pStyle w:val="Caption"/>
+        <w:rPr>
+          <w:rFonts w:ascii="Times New Roman" w:hAnsi="Times New Roman" w:cs="Times New Roman"/>
+          <w:color w:val="auto"/>
+          <w:sz w:val="24"/>
+          <w:szCs w:val="24"/>
+        </w:rPr>
+      </w:pPr>
+      <w:bookmarkStart w:id="8" w:name="_Toc94857463"/>
+      <w:r>
+        <w:t xml:space="preserve">Hình </w:t>
+      </w:r>
+      <w:fldSimple w:instr=" SEQ Hình \* ARABIC ">
+        <w:r>
+          <w:rPr>
+            <w:noProof/>
+          </w:rPr>
+          <w:t>4</w:t>
+        </w:r>
+      </w:fldSimple>
+      <w:r>
+        <w:t xml:space="preserve"> </w:t>
+      </w:r>
+      <w:proofErr w:type="spellStart"/>
+      <w:r>
+        <w:t>Cấu</w:t>
+      </w:r>
+      <w:proofErr w:type="spellEnd"/>
+      <w:r>
+        <w:t xml:space="preserve"> </w:t>
+      </w:r>
+      <w:proofErr w:type="spellStart"/>
+      <w:r>
+        <w:t>trúc</w:t>
+      </w:r>
+      <w:proofErr w:type="spellEnd"/>
+      <w:r>
+        <w:t xml:space="preserve"> project</w:t>
+      </w:r>
+      <w:bookmarkEnd w:id="8"/>
+    </w:p>
+    <w:p>
+      <w:pPr>
+        <w:pStyle w:val="ListParagraph"/>
+        <w:numPr>
+          <w:ilvl w:val="0"/>
+          <w:numId w:val="1"/>
+        </w:numPr>
+        <w:outlineLvl w:val="0"/>
+        <w:rPr>
+          <w:rFonts w:ascii="Times New Roman" w:hAnsi="Times New Roman" w:cs="Times New Roman"/>
+          <w:b/>
+          <w:bCs/>
+          <w:color w:val="0070C0"/>
+          <w:sz w:val="24"/>
+          <w:szCs w:val="24"/>
+        </w:rPr>
+      </w:pPr>
+      <w:bookmarkStart w:id="9" w:name="_Toc94857136"/>
+      <w:r>
+        <w:rPr>
+          <w:rFonts w:ascii="Times New Roman" w:hAnsi="Times New Roman" w:cs="Times New Roman"/>
+          <w:b/>
+          <w:bCs/>
+          <w:color w:val="0070C0"/>
+          <w:sz w:val="24"/>
+          <w:szCs w:val="24"/>
+        </w:rPr>
+        <w:lastRenderedPageBreak/>
+        <w:t xml:space="preserve">Kết </w:t>
+      </w:r>
+      <w:proofErr w:type="spellStart"/>
+      <w:r>
+        <w:rPr>
+          <w:rFonts w:ascii="Times New Roman" w:hAnsi="Times New Roman" w:cs="Times New Roman"/>
+          <w:b/>
+          <w:bCs/>
+          <w:color w:val="0070C0"/>
+          <w:sz w:val="24"/>
+          <w:szCs w:val="24"/>
+        </w:rPr>
+        <w:t>quả</w:t>
+      </w:r>
+      <w:proofErr w:type="spellEnd"/>
+      <w:r>
+        <w:rPr>
+          <w:rFonts w:ascii="Times New Roman" w:hAnsi="Times New Roman" w:cs="Times New Roman"/>
+          <w:b/>
+          <w:bCs/>
+          <w:color w:val="0070C0"/>
+          <w:sz w:val="24"/>
+          <w:szCs w:val="24"/>
+        </w:rPr>
+        <w:t xml:space="preserve"> chạy project:</w:t>
+      </w:r>
+      <w:bookmarkEnd w:id="9"/>
+    </w:p>
+    <w:p>
+      <w:pPr>
+        <w:keepNext/>
+      </w:pPr>
+      <w:r>
+        <w:rPr>
+          <w:rFonts w:ascii="Times New Roman" w:hAnsi="Times New Roman" w:cs="Times New Roman"/>
+          <w:noProof/>
+          <w:sz w:val="24"/>
+          <w:szCs w:val="24"/>
+        </w:rPr>
+        <w:drawing>
+          <wp:inline distT="0" distB="0" distL="0" distR="0" wp14:anchorId="4B17D469" wp14:editId="56DB6B85">
+            <wp:extent cx="5943600" cy="3343275"/>
+            <wp:effectExtent l="0" t="0" r="0" b="9525"/>
+            <wp:docPr id="8" name="Picture 8" descr="Text&#10;&#10;Description automatically generated"/>
+            <wp:cNvGraphicFramePr>
+              <a:graphicFrameLocks xmlns:a="http://schemas.openxmlformats.org/drawingml/2006/main" noChangeAspect="1"/>
+            </wp:cNvGraphicFramePr>
+            <a:graphic xmlns:a="http://schemas.openxmlformats.org/drawingml/2006/main">
+              <a:graphicData uri="http://schemas.openxmlformats.org/drawingml/2006/picture">
+                <pic:pic xmlns:pic="http://schemas.openxmlformats.org/drawingml/2006/picture">
+                  <pic:nvPicPr>
+                    <pic:cNvPr id="8" name="Picture 8" descr="Text&#10;&#10;Description automatically generated"/>
+                    <pic:cNvPicPr/>
+                  </pic:nvPicPr>
+                  <pic:blipFill>
+                    <a:blip r:embed="rId13" cstate="print">
+                      <a:extLst>
+                        <a:ext uri="{28A0092B-C50C-407E-A947-70E740481C1C}">
+                          <a14:useLocalDpi xmlns:a14="http://schemas.microsoft.com/office/drawing/2010/main" val="0"/>
+                        </a:ext>
+                      </a:extLst>
+                    </a:blip>
+                    <a:stretch>
+                      <a:fillRect/>
+                    </a:stretch>
+                  </pic:blipFill>
+                  <pic:spPr>
+                    <a:xfrm>
+                      <a:off x="0" y="0"/>
+                      <a:ext cx="5943600" cy="3343275"/>
+                    </a:xfrm>
+                    <a:prstGeom prst="rect">
+                      <a:avLst/>
+                    </a:prstGeom>
+                  </pic:spPr>
+                </pic:pic>
+              </a:graphicData>
+            </a:graphic>
+          </wp:inline>
+        </w:drawing>
+      </w:r>
+    </w:p>
+    <w:p>
+      <w:pPr>
+        <w:pStyle w:val="Caption"/>
+        <w:rPr>
+          <w:rFonts w:ascii="Times New Roman" w:hAnsi="Times New Roman" w:cs="Times New Roman"/>
+          <w:color w:val="auto"/>
+          <w:sz w:val="24"/>
+          <w:szCs w:val="24"/>
+        </w:rPr>
+      </w:pPr>
+      <w:bookmarkStart w:id="10" w:name="_Toc94857464"/>
+      <w:r>
+        <w:t xml:space="preserve">Hình </w:t>
+      </w:r>
+      <w:fldSimple w:instr=" SEQ Hình \* ARABIC ">
+        <w:r>
+          <w:rPr>
+            <w:noProof/>
+          </w:rPr>
+          <w:t>5</w:t>
+        </w:r>
+      </w:fldSimple>
+      <w:r>
+        <w:t xml:space="preserve"> Kết </w:t>
+      </w:r>
+      <w:proofErr w:type="spellStart"/>
+      <w:r>
+        <w:t>quả</w:t>
+      </w:r>
+      <w:proofErr w:type="spellEnd"/>
+      <w:r>
+        <w:t xml:space="preserve"> chạy project</w:t>
+      </w:r>
+      <w:bookmarkEnd w:id="10"/>
+    </w:p>
     <w:sectPr>
       <w:pgSz w:w="12240" w:h="15840"/>
-      <w:pgMar w:top="720" w:right="1440" w:bottom="1440" w:left="1440" w:header="720" w:footer="720" w:gutter="0"/>
+      <w:pgMar w:top="720" w:right="1440" w:bottom="720" w:left="1440" w:header="720" w:footer="720" w:gutter="0"/>
       <w:cols w:space="720"/>
       <w:docGrid w:linePitch="360"/>
     </w:sectPr>
   </w:body>
 </w:document>
+</file>
+
+<file path=word/numbering.xml><?xml version="1.0" encoding="utf-8"?>
+<w:numbering xmlns:wpc="http://schemas.microsoft.com/office/word/2010/wordprocessingCanvas" xmlns:cx="http://schemas.microsoft.com/office/drawing/2014/chartex" xmlns:cx1="http://schemas.microsoft.com/office/drawing/2015/9/8/chartex" xmlns:cx2="http://schemas.microsoft.com/office/drawing/2015/10/21/chartex" xmlns:cx3="http://schemas.microsoft.com/office/drawing/2016/5/9/chartex" xmlns:cx4="http://schemas.microsoft.com/office/drawing/2016/5/10/chartex" xmlns:cx5="http://schemas.microsoft.com/office/drawing/2016/5/11/chartex" xmlns:cx6="http://schemas.microsoft.com/office/drawing/2016/5/12/chartex" xmlns:cx7="http://schemas.microsoft.com/office/drawing/2016/5/13/chartex" xmlns:cx8="http://schemas.microsoft.com/office/drawing/2016/5/14/chartex" xmlns:mc="http://schemas.openxmlformats.org/markup-compatibility/2006" xmlns:aink="http://schemas.microsoft.com/office/drawing/2016/ink" xmlns:am3d="http://schemas.microsoft.com/office/drawing/2017/model3d" xmlns:o="urn:schemas-microsoft-com:office:office" xmlns:r="http://schemas.openxmlformats.org/officeDocument/2006/relationships" xmlns:m="http://schemas.openxmlformats.org/officeDocument/2006/math" xmlns:v="urn:schemas-microsoft-com:vml" xmlns:wp14="http://schemas.microsoft.com/office/word/2010/wordprocessingDrawing" xmlns:wp="http://schemas.openxmlformats.org/drawingml/2006/wordprocessingDrawing" xmlns:w10="urn:schemas-microsoft-com:office:word" xmlns:w="http://schemas.openxmlformats.org/wordprocessingml/2006/main" xmlns:w14="http://schemas.microsoft.com/office/word/2010/wordml" xmlns:w15="http://schemas.microsoft.com/office/word/2012/wordml" xmlns:w16cex="http://schemas.microsoft.com/office/word/2018/wordml/cex" xmlns:w16cid="http://schemas.microsoft.com/office/word/2016/wordml/cid" xmlns:w16="http://schemas.microsoft.com/office/word/2018/wordml" xmlns:w16sdtdh="http://schemas.microsoft.com/office/word/2020/wordml/sdtdatahash" xmlns:w16se="http://schemas.microsoft.com/office/word/2015/wordml/symex" xmlns:wpg="http://schemas.microsoft.com/office/word/2010/wordprocessingGroup" xmlns:wpi="http://schemas.microsoft.com/office/word/2010/wordprocessingInk" xmlns:wne="http://schemas.microsoft.com/office/word/2006/wordml" xmlns:wps="http://schemas.microsoft.com/office/word/2010/wordprocessingShape" mc:Ignorable="w14 w15 w16se w16cid w16 w16cex w16sdtdh wp14">
+  <w:abstractNum w:abstractNumId="0" w15:restartNumberingAfterBreak="0">
+    <w:nsid w:val="42B44238"/>
+    <w:multiLevelType w:val="hybridMultilevel"/>
+    <w:tmpl w:val="2C041C82"/>
+    <w:lvl w:ilvl="0" w:tplc="0409000F">
+      <w:start w:val="1"/>
+      <w:numFmt w:val="decimal"/>
+      <w:lvlText w:val="%1."/>
+      <w:lvlJc w:val="left"/>
+      <w:pPr>
+        <w:ind w:left="720" w:hanging="360"/>
+      </w:pPr>
+      <w:rPr>
+        <w:rFonts w:hint="default"/>
+      </w:rPr>
+    </w:lvl>
+    <w:lvl w:ilvl="1" w:tplc="04090019" w:tentative="1">
+      <w:start w:val="1"/>
+      <w:numFmt w:val="lowerLetter"/>
+      <w:lvlText w:val="%2."/>
+      <w:lvlJc w:val="left"/>
+      <w:pPr>
+        <w:ind w:left="1440" w:hanging="360"/>
+      </w:pPr>
+    </w:lvl>
+    <w:lvl w:ilvl="2" w:tplc="0409001B" w:tentative="1">
+      <w:start w:val="1"/>
+      <w:numFmt w:val="lowerRoman"/>
+      <w:lvlText w:val="%3."/>
+      <w:lvlJc w:val="right"/>
+      <w:pPr>
+        <w:ind w:left="2160" w:hanging="180"/>
+      </w:pPr>
+    </w:lvl>
+    <w:lvl w:ilvl="3" w:tplc="0409000F" w:tentative="1">
+      <w:start w:val="1"/>
+      <w:numFmt w:val="decimal"/>
+      <w:lvlText w:val="%4."/>
+      <w:lvlJc w:val="left"/>
+      <w:pPr>
+        <w:ind w:left="2880" w:hanging="360"/>
+      </w:pPr>
+    </w:lvl>
+    <w:lvl w:ilvl="4" w:tplc="04090019" w:tentative="1">
+      <w:start w:val="1"/>
+      <w:numFmt w:val="lowerLetter"/>
+      <w:lvlText w:val="%5."/>
+      <w:lvlJc w:val="left"/>
+      <w:pPr>
+        <w:ind w:left="3600" w:hanging="360"/>
+      </w:pPr>
+    </w:lvl>
+    <w:lvl w:ilvl="5" w:tplc="0409001B" w:tentative="1">
+      <w:start w:val="1"/>
+      <w:numFmt w:val="lowerRoman"/>
+      <w:lvlText w:val="%6."/>
+      <w:lvlJc w:val="right"/>
+      <w:pPr>
+        <w:ind w:left="4320" w:hanging="180"/>
+      </w:pPr>
+    </w:lvl>
+    <w:lvl w:ilvl="6" w:tplc="0409000F" w:tentative="1">
+      <w:start w:val="1"/>
+      <w:numFmt w:val="decimal"/>
+      <w:lvlText w:val="%7."/>
+      <w:lvlJc w:val="left"/>
+      <w:pPr>
+        <w:ind w:left="5040" w:hanging="360"/>
+      </w:pPr>
+    </w:lvl>
+    <w:lvl w:ilvl="7" w:tplc="04090019" w:tentative="1">
+      <w:start w:val="1"/>
+      <w:numFmt w:val="lowerLetter"/>
+      <w:lvlText w:val="%8."/>
+      <w:lvlJc w:val="left"/>
+      <w:pPr>
+        <w:ind w:left="5760" w:hanging="360"/>
+      </w:pPr>
+    </w:lvl>
+    <w:lvl w:ilvl="8" w:tplc="0409001B" w:tentative="1">
+      <w:start w:val="1"/>
+      <w:numFmt w:val="lowerRoman"/>
+      <w:lvlText w:val="%9."/>
+      <w:lvlJc w:val="right"/>
+      <w:pPr>
+        <w:ind w:left="6480" w:hanging="180"/>
+      </w:pPr>
+    </w:lvl>
+  </w:abstractNum>
+  <w:abstractNum w:abstractNumId="1" w15:restartNumberingAfterBreak="0">
+    <w:nsid w:val="465E5568"/>
+    <w:multiLevelType w:val="hybridMultilevel"/>
+    <w:tmpl w:val="25B04D02"/>
+    <w:lvl w:ilvl="0" w:tplc="04090001">
+      <w:start w:val="1"/>
+      <w:numFmt w:val="bullet"/>
+      <w:lvlText w:val=""/>
+      <w:lvlJc w:val="left"/>
+      <w:pPr>
+        <w:ind w:left="1440" w:hanging="360"/>
+      </w:pPr>
+      <w:rPr>
+        <w:rFonts w:ascii="Symbol" w:hAnsi="Symbol" w:hint="default"/>
+      </w:rPr>
+    </w:lvl>
+    <w:lvl w:ilvl="1" w:tplc="04090003" w:tentative="1">
+      <w:start w:val="1"/>
+      <w:numFmt w:val="bullet"/>
+      <w:lvlText w:val="o"/>
+      <w:lvlJc w:val="left"/>
+      <w:pPr>
+        <w:ind w:left="2160" w:hanging="360"/>
+      </w:pPr>
+      <w:rPr>
+        <w:rFonts w:ascii="Courier New" w:hAnsi="Courier New" w:cs="Courier New" w:hint="default"/>
+      </w:rPr>
+    </w:lvl>
+    <w:lvl w:ilvl="2" w:tplc="04090005" w:tentative="1">
+      <w:start w:val="1"/>
+      <w:numFmt w:val="bullet"/>
+      <w:lvlText w:val=""/>
+      <w:lvlJc w:val="left"/>
+      <w:pPr>
+        <w:ind w:left="2880" w:hanging="360"/>
+      </w:pPr>
+      <w:rPr>
+        <w:rFonts w:ascii="Wingdings" w:hAnsi="Wingdings" w:hint="default"/>
+      </w:rPr>
+    </w:lvl>
+    <w:lvl w:ilvl="3" w:tplc="04090001" w:tentative="1">
+      <w:start w:val="1"/>
+      <w:numFmt w:val="bullet"/>
+      <w:lvlText w:val=""/>
+      <w:lvlJc w:val="left"/>
+      <w:pPr>
+        <w:ind w:left="3600" w:hanging="360"/>
+      </w:pPr>
+      <w:rPr>
+        <w:rFonts w:ascii="Symbol" w:hAnsi="Symbol" w:hint="default"/>
+      </w:rPr>
+    </w:lvl>
+    <w:lvl w:ilvl="4" w:tplc="04090003" w:tentative="1">
+      <w:start w:val="1"/>
+      <w:numFmt w:val="bullet"/>
+      <w:lvlText w:val="o"/>
+      <w:lvlJc w:val="left"/>
+      <w:pPr>
+        <w:ind w:left="4320" w:hanging="360"/>
+      </w:pPr>
+      <w:rPr>
+        <w:rFonts w:ascii="Courier New" w:hAnsi="Courier New" w:cs="Courier New" w:hint="default"/>
+      </w:rPr>
+    </w:lvl>
+    <w:lvl w:ilvl="5" w:tplc="04090005" w:tentative="1">
+      <w:start w:val="1"/>
+      <w:numFmt w:val="bullet"/>
+      <w:lvlText w:val=""/>
+      <w:lvlJc w:val="left"/>
+      <w:pPr>
+        <w:ind w:left="5040" w:hanging="360"/>
+      </w:pPr>
+      <w:rPr>
+        <w:rFonts w:ascii="Wingdings" w:hAnsi="Wingdings" w:hint="default"/>
+      </w:rPr>
+    </w:lvl>
+    <w:lvl w:ilvl="6" w:tplc="04090001" w:tentative="1">
+      <w:start w:val="1"/>
+      <w:numFmt w:val="bullet"/>
+      <w:lvlText w:val=""/>
+      <w:lvlJc w:val="left"/>
+      <w:pPr>
+        <w:ind w:left="5760" w:hanging="360"/>
+      </w:pPr>
+      <w:rPr>
+        <w:rFonts w:ascii="Symbol" w:hAnsi="Symbol" w:hint="default"/>
+      </w:rPr>
+    </w:lvl>
+    <w:lvl w:ilvl="7" w:tplc="04090003" w:tentative="1">
+      <w:start w:val="1"/>
+      <w:numFmt w:val="bullet"/>
+      <w:lvlText w:val="o"/>
+      <w:lvlJc w:val="left"/>
+      <w:pPr>
+        <w:ind w:left="6480" w:hanging="360"/>
+      </w:pPr>
+      <w:rPr>
+        <w:rFonts w:ascii="Courier New" w:hAnsi="Courier New" w:cs="Courier New" w:hint="default"/>
+      </w:rPr>
+    </w:lvl>
+    <w:lvl w:ilvl="8" w:tplc="04090005" w:tentative="1">
+      <w:start w:val="1"/>
+      <w:numFmt w:val="bullet"/>
+      <w:lvlText w:val=""/>
+      <w:lvlJc w:val="left"/>
+      <w:pPr>
+        <w:ind w:left="7200" w:hanging="360"/>
+      </w:pPr>
+      <w:rPr>
+        <w:rFonts w:ascii="Wingdings" w:hAnsi="Wingdings" w:hint="default"/>
+      </w:rPr>
+    </w:lvl>
+  </w:abstractNum>
+  <w:num w:numId="1">
+    <w:abstractNumId w:val="0"/>
+  </w:num>
+  <w:num w:numId="2">
+    <w:abstractNumId w:val="1"/>
+  </w:num>
+</w:numbering>
 </file>
 
 <file path=word/styles.xml><?xml version="1.0" encoding="utf-8"?>
@@ -1755,6 +4719,27 @@
     <w:name w:val="Normal"/>
     <w:qFormat/>
   </w:style>
+  <w:style w:type="paragraph" w:styleId="Heading1">
+    <w:name w:val="heading 1"/>
+    <w:basedOn w:val="Normal"/>
+    <w:next w:val="Normal"/>
+    <w:link w:val="Heading1Char"/>
+    <w:uiPriority w:val="9"/>
+    <w:qFormat/>
+    <w:rsid w:val="00B81537"/>
+    <w:pPr>
+      <w:keepNext/>
+      <w:keepLines/>
+      <w:spacing w:before="240" w:after="0"/>
+      <w:outlineLvl w:val="0"/>
+    </w:pPr>
+    <w:rPr>
+      <w:rFonts w:asciiTheme="majorHAnsi" w:eastAsiaTheme="majorEastAsia" w:hAnsiTheme="majorHAnsi" w:cstheme="majorBidi"/>
+      <w:color w:val="2F5496" w:themeColor="accent1" w:themeShade="BF"/>
+      <w:sz w:val="32"/>
+      <w:szCs w:val="32"/>
+    </w:rPr>
+  </w:style>
   <w:style w:type="character" w:default="1" w:styleId="DefaultParagraphFont">
     <w:name w:val="Default Paragraph Font"/>
     <w:uiPriority w:val="1"/>
@@ -1786,7 +4771,6 @@
     <w:name w:val="Hyperlink"/>
     <w:basedOn w:val="DefaultParagraphFont"/>
     <w:uiPriority w:val="99"/>
-    <w:semiHidden/>
     <w:unhideWhenUsed/>
     <w:rsid w:val="007E0983"/>
     <w:rPr>
@@ -1805,6 +4789,97 @@
       <w:color w:val="954F72" w:themeColor="followedHyperlink"/>
       <w:u w:val="single"/>
     </w:rPr>
+  </w:style>
+  <w:style w:type="paragraph" w:styleId="ListParagraph">
+    <w:name w:val="List Paragraph"/>
+    <w:basedOn w:val="Normal"/>
+    <w:uiPriority w:val="34"/>
+    <w:qFormat/>
+    <w:rsid w:val="0032023B"/>
+    <w:pPr>
+      <w:ind w:left="720"/>
+      <w:contextualSpacing/>
+    </w:pPr>
+  </w:style>
+  <w:style w:type="character" w:customStyle="1" w:styleId="Heading1Char">
+    <w:name w:val="Heading 1 Char"/>
+    <w:basedOn w:val="DefaultParagraphFont"/>
+    <w:link w:val="Heading1"/>
+    <w:uiPriority w:val="9"/>
+    <w:rsid w:val="00B81537"/>
+    <w:rPr>
+      <w:rFonts w:asciiTheme="majorHAnsi" w:eastAsiaTheme="majorEastAsia" w:hAnsiTheme="majorHAnsi" w:cstheme="majorBidi"/>
+      <w:color w:val="2F5496" w:themeColor="accent1" w:themeShade="BF"/>
+      <w:sz w:val="32"/>
+      <w:szCs w:val="32"/>
+    </w:rPr>
+  </w:style>
+  <w:style w:type="paragraph" w:styleId="TOCHeading">
+    <w:name w:val="TOC Heading"/>
+    <w:basedOn w:val="Heading1"/>
+    <w:next w:val="Normal"/>
+    <w:uiPriority w:val="39"/>
+    <w:unhideWhenUsed/>
+    <w:qFormat/>
+    <w:rsid w:val="00B81537"/>
+    <w:pPr>
+      <w:outlineLvl w:val="9"/>
+    </w:pPr>
+  </w:style>
+  <w:style w:type="paragraph" w:styleId="TOC1">
+    <w:name w:val="toc 1"/>
+    <w:basedOn w:val="Normal"/>
+    <w:next w:val="Normal"/>
+    <w:autoRedefine/>
+    <w:uiPriority w:val="39"/>
+    <w:unhideWhenUsed/>
+    <w:rsid w:val="00B81537"/>
+    <w:pPr>
+      <w:spacing w:after="100"/>
+    </w:pPr>
+  </w:style>
+  <w:style w:type="paragraph" w:styleId="TOC2">
+    <w:name w:val="toc 2"/>
+    <w:basedOn w:val="Normal"/>
+    <w:next w:val="Normal"/>
+    <w:autoRedefine/>
+    <w:uiPriority w:val="39"/>
+    <w:unhideWhenUsed/>
+    <w:rsid w:val="00B81537"/>
+    <w:pPr>
+      <w:spacing w:after="100"/>
+      <w:ind w:left="220"/>
+    </w:pPr>
+  </w:style>
+  <w:style w:type="paragraph" w:styleId="Caption">
+    <w:name w:val="caption"/>
+    <w:basedOn w:val="Normal"/>
+    <w:next w:val="Normal"/>
+    <w:uiPriority w:val="35"/>
+    <w:unhideWhenUsed/>
+    <w:qFormat/>
+    <w:rsid w:val="0021609E"/>
+    <w:pPr>
+      <w:spacing w:after="200" w:line="240" w:lineRule="auto"/>
+    </w:pPr>
+    <w:rPr>
+      <w:i/>
+      <w:iCs/>
+      <w:color w:val="44546A" w:themeColor="text2"/>
+      <w:sz w:val="18"/>
+      <w:szCs w:val="18"/>
+    </w:rPr>
+  </w:style>
+  <w:style w:type="paragraph" w:styleId="TableofFigures">
+    <w:name w:val="table of figures"/>
+    <w:basedOn w:val="Normal"/>
+    <w:next w:val="Normal"/>
+    <w:uiPriority w:val="99"/>
+    <w:unhideWhenUsed/>
+    <w:rsid w:val="002A760D"/>
+    <w:pPr>
+      <w:spacing w:after="0"/>
+    </w:pPr>
   </w:style>
 </w:styles>
 </file>
@@ -2102,4 +5177,16 @@
     </a:ext>
   </a:extLst>
 </a:theme>
+</file>
+
+<file path=customXml/item1.xml><?xml version="1.0" encoding="utf-8"?>
+<b:Sources xmlns:b="http://schemas.openxmlformats.org/officeDocument/2006/bibliography" xmlns="http://schemas.openxmlformats.org/officeDocument/2006/bibliography" SelectedStyle="\APASixthEditionOfficeOnline.xsl" StyleName="APA" Version="6"/>
+</file>
+
+<file path=customXml/itemProps1.xml><?xml version="1.0" encoding="utf-8"?>
+<ds:datastoreItem xmlns:ds="http://schemas.openxmlformats.org/officeDocument/2006/customXml" ds:itemID="{2341F31A-511F-433D-B37E-65A8AFEF2C61}">
+  <ds:schemaRefs>
+    <ds:schemaRef ds:uri="http://schemas.openxmlformats.org/officeDocument/2006/bibliography"/>
+  </ds:schemaRefs>
+</ds:datastoreItem>
 </file>
</xml_diff>